<commit_message>
feat(SPC_ONEDXINTERNAL-8888): Thêm tính bộ đề
</commit_message>
<xml_diff>
--- a/BaoCaoDoAnTotNghiep_HaDuyAnh.docx
+++ b/BaoCaoDoAnTotNghiep_HaDuyAnh.docx
@@ -165,66 +165,56 @@
           <w:sz w:val="40"/>
           <w:szCs w:val="40"/>
         </w:rPr>
-        <w:t xml:space="preserve">BÁO CÁO </w:t>
-      </w:r>
-      <w:r>
+        <w:t>ĐỒ ÁN TỐT NGHIỆP</w:t>
+      </w:r>
+    </w:p>
+    <w:p>
+      <w:pPr>
+        <w:spacing w:line="300" w:lineRule="auto"/>
+        <w:jc w:val="center"/>
         <w:rPr>
           <w:b/>
           <w:sz w:val="40"/>
           <w:szCs w:val="40"/>
         </w:rPr>
-        <w:t>ĐỒ ÁN TỐT NGHIỆP</w:t>
-      </w:r>
+      </w:pPr>
+    </w:p>
+    <w:p>
+      <w:pPr>
+        <w:spacing w:line="300" w:lineRule="auto"/>
+        <w:rPr>
+          <w:b/>
+          <w:sz w:val="28"/>
+          <w:szCs w:val="28"/>
+        </w:rPr>
+      </w:pPr>
     </w:p>
     <w:p>
       <w:pPr>
         <w:spacing w:line="300" w:lineRule="auto"/>
         <w:jc w:val="center"/>
         <w:rPr>
-          <w:b/>
-          <w:sz w:val="40"/>
-          <w:szCs w:val="40"/>
-        </w:rPr>
-      </w:pPr>
-    </w:p>
-    <w:p>
-      <w:pPr>
-        <w:spacing w:line="300" w:lineRule="auto"/>
-        <w:rPr>
-          <w:b/>
-          <w:sz w:val="28"/>
-          <w:szCs w:val="28"/>
-        </w:rPr>
-      </w:pPr>
-    </w:p>
-    <w:p>
-      <w:pPr>
-        <w:spacing w:line="300" w:lineRule="auto"/>
-        <w:rPr>
-          <w:b/>
-          <w:sz w:val="28"/>
-          <w:szCs w:val="28"/>
-        </w:rPr>
-      </w:pPr>
+          <w:sz w:val="32"/>
+          <w:szCs w:val="32"/>
+        </w:rPr>
+      </w:pPr>
+      <w:r>
+        <w:rPr>
+          <w:sz w:val="32"/>
+          <w:szCs w:val="32"/>
+        </w:rPr>
+        <w:t>ĐỀ TÀI</w:t>
+      </w:r>
     </w:p>
     <w:p>
       <w:pPr>
         <w:spacing w:line="300" w:lineRule="auto"/>
         <w:jc w:val="center"/>
         <w:rPr>
-          <w:b/>
-          <w:sz w:val="28"/>
-          <w:szCs w:val="28"/>
-        </w:rPr>
-      </w:pPr>
-      <w:r>
-        <w:rPr>
-          <w:b/>
-          <w:sz w:val="28"/>
-          <w:szCs w:val="28"/>
-        </w:rPr>
-        <w:t xml:space="preserve">ĐỀ TÀI: </w:t>
-      </w:r>
+          <w:sz w:val="32"/>
+          <w:szCs w:val="32"/>
+        </w:rPr>
+      </w:pPr>
     </w:p>
     <w:p>
       <w:pPr>
@@ -233,411 +223,147 @@
         <w:rPr>
           <w:b/>
           <w:bCs w:val="0"/>
-          <w:sz w:val="28"/>
-          <w:szCs w:val="28"/>
-        </w:rPr>
-      </w:pPr>
-      <w:r>
-        <w:rPr>
-          <w:b/>
-          <w:sz w:val="28"/>
-          <w:szCs w:val="28"/>
+          <w:sz w:val="32"/>
+          <w:szCs w:val="32"/>
+        </w:rPr>
+      </w:pPr>
+      <w:r>
+        <w:rPr>
+          <w:b/>
+          <w:sz w:val="32"/>
+          <w:szCs w:val="32"/>
         </w:rPr>
         <w:t>XÂY</w:t>
       </w:r>
       <w:r>
         <w:rPr>
           <w:b/>
-          <w:sz w:val="28"/>
-          <w:szCs w:val="28"/>
+          <w:sz w:val="32"/>
+          <w:szCs w:val="32"/>
         </w:rPr>
         <w:t xml:space="preserve"> </w:t>
       </w:r>
       <w:r>
         <w:rPr>
           <w:b/>
-          <w:sz w:val="28"/>
-          <w:szCs w:val="28"/>
+          <w:sz w:val="32"/>
+          <w:szCs w:val="32"/>
         </w:rPr>
         <w:t>DỰNG</w:t>
       </w:r>
       <w:r>
         <w:rPr>
           <w:b/>
-          <w:sz w:val="28"/>
-          <w:szCs w:val="28"/>
+          <w:sz w:val="32"/>
+          <w:szCs w:val="32"/>
         </w:rPr>
         <w:t xml:space="preserve"> </w:t>
       </w:r>
       <w:r>
         <w:rPr>
           <w:b/>
-          <w:sz w:val="28"/>
-          <w:szCs w:val="28"/>
+          <w:sz w:val="32"/>
+          <w:szCs w:val="32"/>
         </w:rPr>
         <w:t>WEBSITE</w:t>
       </w:r>
       <w:r>
         <w:rPr>
           <w:b/>
-          <w:sz w:val="28"/>
-          <w:szCs w:val="28"/>
+          <w:sz w:val="32"/>
+          <w:szCs w:val="32"/>
         </w:rPr>
         <w:t xml:space="preserve"> </w:t>
       </w:r>
       <w:r>
         <w:rPr>
           <w:b/>
-          <w:sz w:val="28"/>
-          <w:szCs w:val="28"/>
+          <w:sz w:val="32"/>
+          <w:szCs w:val="32"/>
         </w:rPr>
         <w:t>LUYỆN</w:t>
       </w:r>
       <w:r>
         <w:rPr>
           <w:b/>
-          <w:sz w:val="28"/>
-          <w:szCs w:val="28"/>
+          <w:sz w:val="32"/>
+          <w:szCs w:val="32"/>
         </w:rPr>
         <w:t xml:space="preserve"> </w:t>
       </w:r>
       <w:r>
         <w:rPr>
           <w:b/>
-          <w:sz w:val="28"/>
-          <w:szCs w:val="28"/>
+          <w:sz w:val="32"/>
+          <w:szCs w:val="32"/>
         </w:rPr>
         <w:t>ĐỀ</w:t>
       </w:r>
       <w:r>
         <w:rPr>
           <w:b/>
-          <w:sz w:val="28"/>
-          <w:szCs w:val="28"/>
+          <w:sz w:val="32"/>
+          <w:szCs w:val="32"/>
         </w:rPr>
         <w:t xml:space="preserve"> </w:t>
       </w:r>
       <w:r>
         <w:rPr>
           <w:b/>
-          <w:sz w:val="28"/>
-          <w:szCs w:val="28"/>
+          <w:sz w:val="32"/>
+          <w:szCs w:val="32"/>
         </w:rPr>
         <w:t>TRẮC</w:t>
       </w:r>
       <w:r>
         <w:rPr>
           <w:b/>
-          <w:sz w:val="28"/>
-          <w:szCs w:val="28"/>
+          <w:sz w:val="32"/>
+          <w:szCs w:val="32"/>
         </w:rPr>
         <w:t xml:space="preserve"> </w:t>
       </w:r>
       <w:r>
         <w:rPr>
           <w:b/>
-          <w:sz w:val="28"/>
-          <w:szCs w:val="28"/>
+          <w:sz w:val="32"/>
+          <w:szCs w:val="32"/>
         </w:rPr>
         <w:t>NGHIỆM</w:t>
       </w:r>
       <w:r>
         <w:rPr>
           <w:b/>
-          <w:sz w:val="28"/>
-          <w:szCs w:val="28"/>
+          <w:sz w:val="32"/>
+          <w:szCs w:val="32"/>
         </w:rPr>
         <w:t xml:space="preserve"> </w:t>
       </w:r>
       <w:r>
         <w:rPr>
           <w:b/>
-          <w:sz w:val="28"/>
-          <w:szCs w:val="28"/>
+          <w:sz w:val="32"/>
+          <w:szCs w:val="32"/>
         </w:rPr>
         <w:t>CHO</w:t>
       </w:r>
       <w:r>
         <w:rPr>
           <w:b/>
-          <w:sz w:val="28"/>
-          <w:szCs w:val="28"/>
+          <w:sz w:val="32"/>
+          <w:szCs w:val="32"/>
         </w:rPr>
         <w:t xml:space="preserve"> </w:t>
       </w:r>
       <w:r>
         <w:rPr>
           <w:b/>
-          <w:sz w:val="28"/>
-          <w:szCs w:val="28"/>
+          <w:sz w:val="32"/>
+          <w:szCs w:val="32"/>
         </w:rPr>
         <w:t>KHOA</w:t>
       </w:r>
     </w:p>
-    <w:tbl>
-      <w:tblPr>
-        <w:tblpPr w:leftFromText="180" w:rightFromText="180" w:vertAnchor="text" w:horzAnchor="page" w:tblpX="2416" w:tblpY="2540"/>
-        <w:tblW w:w="0" w:type="auto"/>
-        <w:tblLayout w:type="fixed"/>
-        <w:tblCellMar>
-          <w:left w:w="0" w:type="dxa"/>
-          <w:right w:w="0" w:type="dxa"/>
-        </w:tblCellMar>
-        <w:tblLook w:val="01E0" w:firstRow="1" w:lastRow="1" w:firstColumn="1" w:lastColumn="1" w:noHBand="0" w:noVBand="0"/>
-      </w:tblPr>
-      <w:tblGrid>
-        <w:gridCol w:w="3846"/>
-        <w:gridCol w:w="4152"/>
-      </w:tblGrid>
-      <w:tr>
-        <w:trPr>
-          <w:trHeight w:val="317"/>
-        </w:trPr>
-        <w:tc>
-          <w:tcPr>
-            <w:tcW w:w="3846" w:type="dxa"/>
-          </w:tcPr>
-          <w:p>
-            <w:pPr>
-              <w:spacing w:line="300" w:lineRule="auto"/>
-              <w:ind w:left="454" w:right="454"/>
-              <w:rPr>
-                <w:b/>
-                <w:bCs w:val="0"/>
-                <w:sz w:val="28"/>
-                <w:szCs w:val="28"/>
-              </w:rPr>
-            </w:pPr>
-            <w:r>
-              <w:rPr>
-                <w:b/>
-                <w:sz w:val="28"/>
-                <w:szCs w:val="28"/>
-              </w:rPr>
-              <w:t>Giảng viên hướng dẫn:</w:t>
-            </w:r>
-          </w:p>
-        </w:tc>
-        <w:tc>
-          <w:tcPr>
-            <w:tcW w:w="4152" w:type="dxa"/>
-          </w:tcPr>
-          <w:p>
-            <w:pPr>
-              <w:spacing w:line="300" w:lineRule="auto"/>
-              <w:ind w:left="454" w:right="454"/>
-              <w:rPr>
-                <w:sz w:val="28"/>
-                <w:szCs w:val="28"/>
-              </w:rPr>
-            </w:pPr>
-            <w:r>
-              <w:rPr>
-                <w:sz w:val="28"/>
-                <w:szCs w:val="28"/>
-              </w:rPr>
-              <w:t>TS. Nguyễn Đình Dương</w:t>
-            </w:r>
-          </w:p>
-          <w:p>
-            <w:pPr>
-              <w:spacing w:line="300" w:lineRule="auto"/>
-              <w:ind w:left="454" w:right="454"/>
-              <w:rPr>
-                <w:sz w:val="28"/>
-                <w:szCs w:val="28"/>
-              </w:rPr>
-            </w:pPr>
-          </w:p>
-        </w:tc>
-      </w:tr>
-      <w:tr>
-        <w:trPr>
-          <w:trHeight w:val="384"/>
-        </w:trPr>
-        <w:tc>
-          <w:tcPr>
-            <w:tcW w:w="3846" w:type="dxa"/>
-          </w:tcPr>
-          <w:p>
-            <w:pPr>
-              <w:spacing w:line="300" w:lineRule="auto"/>
-              <w:ind w:left="454" w:right="454"/>
-              <w:rPr>
-                <w:b/>
-                <w:bCs w:val="0"/>
-                <w:sz w:val="28"/>
-                <w:szCs w:val="28"/>
-              </w:rPr>
-            </w:pPr>
-            <w:r>
-              <w:rPr>
-                <w:b/>
-                <w:sz w:val="28"/>
-                <w:szCs w:val="28"/>
-              </w:rPr>
-              <w:t>Sinh viên:</w:t>
-            </w:r>
-          </w:p>
-        </w:tc>
-        <w:tc>
-          <w:tcPr>
-            <w:tcW w:w="4152" w:type="dxa"/>
-          </w:tcPr>
-          <w:p>
-            <w:pPr>
-              <w:spacing w:line="300" w:lineRule="auto"/>
-              <w:ind w:left="454" w:right="454"/>
-              <w:rPr>
-                <w:sz w:val="28"/>
-                <w:szCs w:val="28"/>
-              </w:rPr>
-            </w:pPr>
-            <w:r>
-              <w:rPr>
-                <w:sz w:val="28"/>
-                <w:szCs w:val="28"/>
-              </w:rPr>
-              <w:t>Hà Duy Anh</w:t>
-            </w:r>
-          </w:p>
-          <w:p>
-            <w:pPr>
-              <w:spacing w:line="300" w:lineRule="auto"/>
-              <w:ind w:left="454" w:right="454"/>
-              <w:rPr>
-                <w:sz w:val="28"/>
-                <w:szCs w:val="28"/>
-              </w:rPr>
-            </w:pPr>
-          </w:p>
-        </w:tc>
-      </w:tr>
-      <w:tr>
-        <w:trPr>
-          <w:trHeight w:val="317"/>
-        </w:trPr>
-        <w:tc>
-          <w:tcPr>
-            <w:tcW w:w="3846" w:type="dxa"/>
-          </w:tcPr>
-          <w:p>
-            <w:pPr>
-              <w:spacing w:line="300" w:lineRule="auto"/>
-              <w:ind w:left="454" w:right="454"/>
-              <w:rPr>
-                <w:b/>
-                <w:bCs w:val="0"/>
-                <w:sz w:val="28"/>
-                <w:szCs w:val="28"/>
-              </w:rPr>
-            </w:pPr>
-            <w:r>
-              <w:rPr>
-                <w:b/>
-                <w:sz w:val="28"/>
-                <w:szCs w:val="28"/>
-              </w:rPr>
-              <w:t>Lớp:</w:t>
-            </w:r>
-          </w:p>
-        </w:tc>
-        <w:tc>
-          <w:tcPr>
-            <w:tcW w:w="4152" w:type="dxa"/>
-          </w:tcPr>
-          <w:p>
-            <w:pPr>
-              <w:spacing w:line="300" w:lineRule="auto"/>
-              <w:ind w:left="454" w:right="454"/>
-              <w:rPr>
-                <w:sz w:val="28"/>
-                <w:szCs w:val="28"/>
-              </w:rPr>
-            </w:pPr>
-            <w:r>
-              <w:rPr>
-                <w:sz w:val="28"/>
-                <w:szCs w:val="28"/>
-              </w:rPr>
-              <w:t>CNTT3 – K60</w:t>
-            </w:r>
-          </w:p>
-          <w:p>
-            <w:pPr>
-              <w:spacing w:line="300" w:lineRule="auto"/>
-              <w:ind w:left="454" w:right="454"/>
-              <w:rPr>
-                <w:sz w:val="28"/>
-                <w:szCs w:val="28"/>
-              </w:rPr>
-            </w:pPr>
-          </w:p>
-        </w:tc>
-      </w:tr>
-      <w:tr>
-        <w:trPr>
-          <w:trHeight w:val="317"/>
-        </w:trPr>
-        <w:tc>
-          <w:tcPr>
-            <w:tcW w:w="3846" w:type="dxa"/>
-          </w:tcPr>
-          <w:p>
-            <w:pPr>
-              <w:spacing w:line="300" w:lineRule="auto"/>
-              <w:ind w:left="454" w:right="454"/>
-              <w:rPr>
-                <w:b/>
-                <w:bCs w:val="0"/>
-                <w:sz w:val="28"/>
-                <w:szCs w:val="28"/>
-              </w:rPr>
-            </w:pPr>
-            <w:r>
-              <w:rPr>
-                <w:b/>
-                <w:sz w:val="28"/>
-                <w:szCs w:val="28"/>
-              </w:rPr>
-              <w:t>Mã sinh viên:</w:t>
-            </w:r>
-          </w:p>
-        </w:tc>
-        <w:tc>
-          <w:tcPr>
-            <w:tcW w:w="4152" w:type="dxa"/>
-          </w:tcPr>
-          <w:p>
-            <w:pPr>
-              <w:spacing w:line="300" w:lineRule="auto"/>
-              <w:ind w:left="454" w:right="454"/>
-              <w:rPr>
-                <w:sz w:val="28"/>
-                <w:szCs w:val="28"/>
-              </w:rPr>
-            </w:pPr>
-            <w:r>
-              <w:rPr>
-                <w:sz w:val="28"/>
-                <w:szCs w:val="28"/>
-              </w:rPr>
-              <w:t>191201864</w:t>
-            </w:r>
-          </w:p>
-          <w:p>
-            <w:pPr>
-              <w:spacing w:line="300" w:lineRule="auto"/>
-              <w:ind w:left="454" w:right="454"/>
-              <w:rPr>
-                <w:sz w:val="28"/>
-                <w:szCs w:val="28"/>
-              </w:rPr>
-            </w:pPr>
-          </w:p>
-        </w:tc>
-      </w:tr>
-    </w:tbl>
     <w:p>
       <w:pPr>
         <w:spacing w:line="300" w:lineRule="auto"/>
@@ -645,114 +371,337 @@
         <w:jc w:val="center"/>
         <w:rPr>
           <w:b/>
-          <w:sz w:val="28"/>
-          <w:szCs w:val="28"/>
-        </w:rPr>
-      </w:pPr>
-      <w:r>
-        <w:rPr>
-          <w:b/>
-          <w:sz w:val="28"/>
-          <w:szCs w:val="28"/>
+          <w:sz w:val="32"/>
+          <w:szCs w:val="32"/>
+        </w:rPr>
+      </w:pPr>
+      <w:r>
+        <w:rPr>
+          <w:b/>
+          <w:sz w:val="32"/>
+          <w:szCs w:val="32"/>
         </w:rPr>
         <w:t>CNTT TRƯỜNG</w:t>
       </w:r>
       <w:r>
         <w:rPr>
           <w:b/>
-          <w:sz w:val="28"/>
-          <w:szCs w:val="28"/>
+          <w:sz w:val="32"/>
+          <w:szCs w:val="32"/>
         </w:rPr>
         <w:t xml:space="preserve"> </w:t>
       </w:r>
       <w:r>
         <w:rPr>
           <w:b/>
-          <w:sz w:val="28"/>
-          <w:szCs w:val="28"/>
+          <w:sz w:val="32"/>
+          <w:szCs w:val="32"/>
         </w:rPr>
         <w:t>ĐẠI</w:t>
       </w:r>
       <w:r>
         <w:rPr>
           <w:b/>
-          <w:sz w:val="28"/>
-          <w:szCs w:val="28"/>
+          <w:sz w:val="32"/>
+          <w:szCs w:val="32"/>
         </w:rPr>
         <w:t xml:space="preserve"> </w:t>
       </w:r>
       <w:r>
         <w:rPr>
           <w:b/>
-          <w:sz w:val="28"/>
-          <w:szCs w:val="28"/>
+          <w:sz w:val="32"/>
+          <w:szCs w:val="32"/>
         </w:rPr>
         <w:t>HỌC</w:t>
       </w:r>
       <w:r>
         <w:rPr>
           <w:b/>
-          <w:sz w:val="28"/>
-          <w:szCs w:val="28"/>
+          <w:sz w:val="32"/>
+          <w:szCs w:val="32"/>
         </w:rPr>
         <w:t xml:space="preserve"> </w:t>
       </w:r>
       <w:r>
         <w:rPr>
           <w:b/>
-          <w:sz w:val="28"/>
-          <w:szCs w:val="28"/>
+          <w:sz w:val="32"/>
+          <w:szCs w:val="32"/>
         </w:rPr>
         <w:t>GIAO</w:t>
       </w:r>
       <w:r>
         <w:rPr>
           <w:b/>
-          <w:sz w:val="28"/>
-          <w:szCs w:val="28"/>
+          <w:sz w:val="32"/>
+          <w:szCs w:val="32"/>
         </w:rPr>
         <w:t xml:space="preserve"> </w:t>
       </w:r>
       <w:r>
         <w:rPr>
           <w:b/>
-          <w:sz w:val="28"/>
-          <w:szCs w:val="28"/>
+          <w:sz w:val="32"/>
+          <w:szCs w:val="32"/>
         </w:rPr>
         <w:t>THÔNG</w:t>
       </w:r>
       <w:r>
         <w:rPr>
           <w:b/>
-          <w:sz w:val="28"/>
-          <w:szCs w:val="28"/>
+          <w:sz w:val="32"/>
+          <w:szCs w:val="32"/>
         </w:rPr>
         <w:t xml:space="preserve"> </w:t>
       </w:r>
       <w:r>
         <w:rPr>
           <w:b/>
-          <w:sz w:val="28"/>
-          <w:szCs w:val="28"/>
+          <w:sz w:val="32"/>
+          <w:szCs w:val="32"/>
         </w:rPr>
         <w:t>VẬN</w:t>
       </w:r>
       <w:r>
         <w:rPr>
           <w:b/>
-          <w:sz w:val="28"/>
-          <w:szCs w:val="28"/>
+          <w:sz w:val="32"/>
+          <w:szCs w:val="32"/>
         </w:rPr>
         <w:t xml:space="preserve"> </w:t>
       </w:r>
       <w:r>
         <w:rPr>
           <w:b/>
-          <w:sz w:val="28"/>
-          <w:szCs w:val="28"/>
+          <w:sz w:val="32"/>
+          <w:szCs w:val="32"/>
         </w:rPr>
         <w:t>TẢI</w:t>
       </w:r>
+    </w:p>
+    <w:p>
+      <w:pPr>
+        <w:tabs>
+          <w:tab w:val="center" w:pos="4677"/>
+          <w:tab w:val="right" w:pos="9355"/>
+        </w:tabs>
+        <w:spacing w:line="300" w:lineRule="auto"/>
+        <w:rPr>
+          <w:sz w:val="28"/>
+          <w:szCs w:val="28"/>
+        </w:rPr>
+      </w:pPr>
+    </w:p>
+    <w:p>
+      <w:pPr>
+        <w:tabs>
+          <w:tab w:val="center" w:pos="4677"/>
+          <w:tab w:val="right" w:pos="9355"/>
+        </w:tabs>
+        <w:spacing w:line="300" w:lineRule="auto"/>
+        <w:rPr>
+          <w:sz w:val="28"/>
+          <w:szCs w:val="28"/>
+        </w:rPr>
+      </w:pPr>
+    </w:p>
+    <w:p>
+      <w:pPr>
+        <w:tabs>
+          <w:tab w:val="left" w:pos="360"/>
+          <w:tab w:val="left" w:pos="540"/>
+          <w:tab w:val="center" w:pos="4677"/>
+          <w:tab w:val="right" w:pos="9355"/>
+        </w:tabs>
+        <w:spacing w:line="300" w:lineRule="auto"/>
+        <w:rPr>
+          <w:sz w:val="28"/>
+          <w:szCs w:val="28"/>
+        </w:rPr>
+      </w:pPr>
+    </w:p>
+    <w:p>
+      <w:pPr>
+        <w:tabs>
+          <w:tab w:val="left" w:pos="360"/>
+          <w:tab w:val="left" w:pos="540"/>
+          <w:tab w:val="center" w:pos="4677"/>
+          <w:tab w:val="right" w:pos="9355"/>
+        </w:tabs>
+        <w:spacing w:line="360" w:lineRule="auto"/>
+        <w:rPr>
+          <w:sz w:val="28"/>
+          <w:szCs w:val="28"/>
+        </w:rPr>
+      </w:pPr>
+      <w:r>
+        <w:rPr>
+          <w:sz w:val="28"/>
+          <w:szCs w:val="28"/>
+        </w:rPr>
+        <w:t xml:space="preserve">      Giảng viên hướng dẫn: 123</w:t>
+      </w:r>
+    </w:p>
+    <w:p>
+      <w:pPr>
+        <w:tabs>
+          <w:tab w:val="center" w:pos="4677"/>
+          <w:tab w:val="right" w:pos="9355"/>
+        </w:tabs>
+        <w:spacing w:line="360" w:lineRule="auto"/>
+        <w:rPr>
+          <w:sz w:val="28"/>
+          <w:szCs w:val="28"/>
+        </w:rPr>
+      </w:pPr>
+      <w:r>
+        <w:rPr>
+          <w:sz w:val="28"/>
+          <w:szCs w:val="28"/>
+        </w:rPr>
+        <w:t xml:space="preserve">      Sinh viên thực hiện:123</w:t>
+      </w:r>
+    </w:p>
+    <w:p>
+      <w:pPr>
+        <w:tabs>
+          <w:tab w:val="center" w:pos="4677"/>
+          <w:tab w:val="right" w:pos="9355"/>
+        </w:tabs>
+        <w:spacing w:line="360" w:lineRule="auto"/>
+        <w:rPr>
+          <w:sz w:val="28"/>
+          <w:szCs w:val="28"/>
+        </w:rPr>
+      </w:pPr>
+      <w:r>
+        <w:rPr>
+          <w:sz w:val="28"/>
+          <w:szCs w:val="28"/>
+        </w:rPr>
+        <w:t xml:space="preserve">      Mã sinh viên:12312</w:t>
+      </w:r>
+    </w:p>
+    <w:p>
+      <w:pPr>
+        <w:tabs>
+          <w:tab w:val="center" w:pos="4677"/>
+          <w:tab w:val="right" w:pos="9355"/>
+        </w:tabs>
+        <w:spacing w:line="360" w:lineRule="auto"/>
+        <w:rPr>
+          <w:sz w:val="28"/>
+          <w:szCs w:val="28"/>
+        </w:rPr>
+      </w:pPr>
+      <w:r>
+        <w:rPr>
+          <w:sz w:val="28"/>
+          <w:szCs w:val="28"/>
+        </w:rPr>
+        <w:t xml:space="preserve">      Lớp:123</w:t>
+      </w:r>
+    </w:p>
+    <w:p>
+      <w:pPr>
+        <w:tabs>
+          <w:tab w:val="center" w:pos="4677"/>
+          <w:tab w:val="right" w:pos="9355"/>
+        </w:tabs>
+        <w:spacing w:line="360" w:lineRule="auto"/>
+        <w:rPr>
+          <w:sz w:val="28"/>
+          <w:szCs w:val="28"/>
+        </w:rPr>
+      </w:pPr>
+      <w:r>
+        <w:rPr>
+          <w:sz w:val="28"/>
+          <w:szCs w:val="28"/>
+        </w:rPr>
+        <w:t xml:space="preserve">      Khoa:123</w:t>
+      </w:r>
+      <w:bookmarkStart w:id="0" w:name="_GoBack"/>
+      <w:bookmarkEnd w:id="0"/>
+    </w:p>
+    <w:p>
+      <w:pPr>
+        <w:tabs>
+          <w:tab w:val="center" w:pos="4677"/>
+          <w:tab w:val="right" w:pos="9355"/>
+        </w:tabs>
+        <w:spacing w:line="300" w:lineRule="auto"/>
+        <w:rPr>
+          <w:sz w:val="28"/>
+          <w:szCs w:val="28"/>
+        </w:rPr>
+      </w:pPr>
+    </w:p>
+    <w:p>
+      <w:pPr>
+        <w:tabs>
+          <w:tab w:val="center" w:pos="4677"/>
+          <w:tab w:val="right" w:pos="9355"/>
+        </w:tabs>
+        <w:spacing w:line="300" w:lineRule="auto"/>
+        <w:rPr>
+          <w:sz w:val="28"/>
+          <w:szCs w:val="28"/>
+        </w:rPr>
+      </w:pPr>
+    </w:p>
+    <w:p>
+      <w:pPr>
+        <w:tabs>
+          <w:tab w:val="center" w:pos="4677"/>
+          <w:tab w:val="right" w:pos="9355"/>
+        </w:tabs>
+        <w:spacing w:line="300" w:lineRule="auto"/>
+        <w:rPr>
+          <w:sz w:val="28"/>
+          <w:szCs w:val="28"/>
+        </w:rPr>
+      </w:pPr>
+    </w:p>
+    <w:p>
+      <w:pPr>
+        <w:tabs>
+          <w:tab w:val="center" w:pos="4677"/>
+          <w:tab w:val="right" w:pos="9355"/>
+        </w:tabs>
+        <w:spacing w:line="300" w:lineRule="auto"/>
+        <w:rPr>
+          <w:sz w:val="28"/>
+          <w:szCs w:val="28"/>
+        </w:rPr>
+      </w:pPr>
+    </w:p>
+    <w:p>
+      <w:pPr>
+        <w:tabs>
+          <w:tab w:val="center" w:pos="4677"/>
+          <w:tab w:val="right" w:pos="9355"/>
+        </w:tabs>
+        <w:spacing w:line="300" w:lineRule="auto"/>
+        <w:rPr>
+          <w:sz w:val="28"/>
+          <w:szCs w:val="28"/>
+        </w:rPr>
+      </w:pPr>
+    </w:p>
+    <w:p>
+      <w:pPr>
+        <w:tabs>
+          <w:tab w:val="center" w:pos="4677"/>
+          <w:tab w:val="right" w:pos="9355"/>
+        </w:tabs>
+        <w:spacing w:line="300" w:lineRule="auto"/>
+        <w:rPr>
+          <w:sz w:val="28"/>
+          <w:szCs w:val="28"/>
+        </w:rPr>
+      </w:pPr>
     </w:p>
     <w:p>
       <w:pPr>
@@ -1990,15 +1939,14 @@
           <w:szCs w:val="36"/>
         </w:rPr>
       </w:pPr>
-      <w:bookmarkStart w:id="0" w:name="_Toc113907481"/>
-      <w:bookmarkStart w:id="1" w:name="_Toc114590604"/>
+      <w:bookmarkStart w:id="1" w:name="_Toc113907481"/>
+      <w:bookmarkStart w:id="2" w:name="_Toc114590604"/>
       <w:r>
         <w:rPr>
           <w:b/>
           <w:sz w:val="36"/>
           <w:szCs w:val="36"/>
         </w:rPr>
-        <w:lastRenderedPageBreak/>
         <w:t>LỜI CẢM ƠN</w:t>
       </w:r>
     </w:p>
@@ -2306,7 +2254,7 @@
           <w:szCs w:val="36"/>
         </w:rPr>
       </w:pPr>
-      <w:bookmarkStart w:id="2" w:name="_Toc132567445"/>
+      <w:bookmarkStart w:id="3" w:name="_Toc132567445"/>
     </w:p>
     <w:p>
       <w:pPr>
@@ -2329,7 +2277,6 @@
           <w:sz w:val="36"/>
           <w:szCs w:val="36"/>
         </w:rPr>
-        <w:lastRenderedPageBreak/>
         <w:t>Chương 1</w:t>
       </w:r>
       <w:r>
@@ -2342,8 +2289,8 @@
         </w:rPr>
         <w:t xml:space="preserve">: </w:t>
       </w:r>
-      <w:bookmarkEnd w:id="0"/>
       <w:bookmarkEnd w:id="1"/>
+      <w:bookmarkEnd w:id="2"/>
       <w:r>
         <w:rPr>
           <w:rFonts w:ascii="Times New Roman" w:hAnsi="Times New Roman" w:cs="Times New Roman"/>
@@ -2354,7 +2301,7 @@
         </w:rPr>
         <w:t>Tổng quan</w:t>
       </w:r>
-      <w:bookmarkEnd w:id="2"/>
+      <w:bookmarkEnd w:id="3"/>
     </w:p>
     <w:p>
       <w:pPr>
@@ -2377,9 +2324,9 @@
           <w:szCs w:val="28"/>
         </w:rPr>
       </w:pPr>
-      <w:bookmarkStart w:id="3" w:name="_Toc113907482"/>
-      <w:bookmarkStart w:id="4" w:name="_Toc114590605"/>
-      <w:bookmarkStart w:id="5" w:name="_Toc132567446"/>
+      <w:bookmarkStart w:id="4" w:name="_Toc113907482"/>
+      <w:bookmarkStart w:id="5" w:name="_Toc114590605"/>
+      <w:bookmarkStart w:id="6" w:name="_Toc132567446"/>
       <w:r>
         <w:rPr>
           <w:b/>
@@ -2388,8 +2335,8 @@
         </w:rPr>
         <w:t xml:space="preserve">1. </w:t>
       </w:r>
-      <w:bookmarkEnd w:id="3"/>
       <w:bookmarkEnd w:id="4"/>
+      <w:bookmarkEnd w:id="5"/>
       <w:r>
         <w:rPr>
           <w:b/>
@@ -2398,7 +2345,7 @@
         </w:rPr>
         <w:t>Đặt vấn đề</w:t>
       </w:r>
-      <w:bookmarkEnd w:id="5"/>
+      <w:bookmarkEnd w:id="6"/>
     </w:p>
     <w:p>
       <w:pPr>
@@ -2657,7 +2604,7 @@
           <w:szCs w:val="28"/>
         </w:rPr>
       </w:pPr>
-      <w:bookmarkStart w:id="6" w:name="_Toc132567447"/>
+      <w:bookmarkStart w:id="7" w:name="_Toc132567447"/>
       <w:r>
         <w:rPr>
           <w:b/>
@@ -2666,7 +2613,7 @@
         </w:rPr>
         <w:t>2. Khảo sát các website</w:t>
       </w:r>
-      <w:bookmarkEnd w:id="6"/>
+      <w:bookmarkEnd w:id="7"/>
     </w:p>
     <w:p>
       <w:pPr>
@@ -2679,7 +2626,7 @@
           <w:szCs w:val="28"/>
         </w:rPr>
       </w:pPr>
-      <w:bookmarkStart w:id="7" w:name="_Toc132567448"/>
+      <w:bookmarkStart w:id="8" w:name="_Toc132567448"/>
       <w:r>
         <w:rPr>
           <w:rFonts w:ascii="Times New Roman" w:hAnsi="Times New Roman" w:cs="Times New Roman"/>
@@ -2690,7 +2637,7 @@
         </w:rPr>
         <w:t>2.1 Website tracnghiem.net</w:t>
       </w:r>
-      <w:bookmarkEnd w:id="7"/>
+      <w:bookmarkEnd w:id="8"/>
     </w:p>
     <w:p>
       <w:pPr>
@@ -2951,7 +2898,7 @@
           <w:szCs w:val="28"/>
         </w:rPr>
       </w:pPr>
-      <w:bookmarkStart w:id="8" w:name="_Toc132567449"/>
+      <w:bookmarkStart w:id="9" w:name="_Toc132567449"/>
       <w:r>
         <w:rPr>
           <w:rFonts w:ascii="Times New Roman" w:hAnsi="Times New Roman" w:cs="Times New Roman"/>
@@ -2973,7 +2920,7 @@
         </w:rPr>
         <w:t>doctailieu.com</w:t>
       </w:r>
-      <w:bookmarkEnd w:id="8"/>
+      <w:bookmarkEnd w:id="9"/>
     </w:p>
     <w:p>
       <w:r>
@@ -3180,9 +3127,9 @@
           <w:szCs w:val="28"/>
         </w:rPr>
       </w:pPr>
-      <w:bookmarkStart w:id="9" w:name="_Toc113907483"/>
-      <w:bookmarkStart w:id="10" w:name="_Toc114590606"/>
-      <w:bookmarkStart w:id="11" w:name="_Toc132567450"/>
+      <w:bookmarkStart w:id="10" w:name="_Toc113907483"/>
+      <w:bookmarkStart w:id="11" w:name="_Toc114590606"/>
+      <w:bookmarkStart w:id="12" w:name="_Toc132567450"/>
       <w:r>
         <w:rPr>
           <w:b/>
@@ -3199,8 +3146,8 @@
         </w:rPr>
         <w:t xml:space="preserve">. </w:t>
       </w:r>
-      <w:bookmarkEnd w:id="9"/>
       <w:bookmarkEnd w:id="10"/>
+      <w:bookmarkEnd w:id="11"/>
       <w:r>
         <w:rPr>
           <w:b/>
@@ -3209,7 +3156,7 @@
         </w:rPr>
         <w:t>Nhiệm vụ của đồ án</w:t>
       </w:r>
-      <w:bookmarkEnd w:id="11"/>
+      <w:bookmarkEnd w:id="12"/>
     </w:p>
     <w:p>
       <w:pPr>
@@ -3223,9 +3170,9 @@
           <w:szCs w:val="28"/>
         </w:rPr>
       </w:pPr>
-      <w:bookmarkStart w:id="12" w:name="_Toc113907484"/>
-      <w:bookmarkStart w:id="13" w:name="_Toc114590607"/>
-      <w:bookmarkStart w:id="14" w:name="_Toc132567451"/>
+      <w:bookmarkStart w:id="13" w:name="_Toc113907484"/>
+      <w:bookmarkStart w:id="14" w:name="_Toc114590607"/>
+      <w:bookmarkStart w:id="15" w:name="_Toc132567451"/>
       <w:r>
         <w:rPr>
           <w:rFonts w:ascii="Times New Roman" w:hAnsi="Times New Roman" w:cs="Times New Roman"/>
@@ -3256,8 +3203,8 @@
         </w:rPr>
         <w:t xml:space="preserve"> </w:t>
       </w:r>
-      <w:bookmarkEnd w:id="12"/>
       <w:bookmarkEnd w:id="13"/>
+      <w:bookmarkEnd w:id="14"/>
       <w:r>
         <w:rPr>
           <w:rFonts w:ascii="Times New Roman" w:hAnsi="Times New Roman" w:cs="Times New Roman"/>
@@ -3268,7 +3215,7 @@
         </w:rPr>
         <w:t>Mục đích</w:t>
       </w:r>
-      <w:bookmarkEnd w:id="14"/>
+      <w:bookmarkEnd w:id="15"/>
     </w:p>
     <w:p>
       <w:pPr>
@@ -3325,7 +3272,7 @@
           <w:szCs w:val="28"/>
         </w:rPr>
       </w:pPr>
-      <w:bookmarkStart w:id="15" w:name="_Toc132567452"/>
+      <w:bookmarkStart w:id="16" w:name="_Toc132567452"/>
       <w:r>
         <w:rPr>
           <w:rFonts w:ascii="Times New Roman" w:hAnsi="Times New Roman" w:cs="Times New Roman"/>
@@ -3366,7 +3313,7 @@
         </w:rPr>
         <w:t>Yêu cầu</w:t>
       </w:r>
-      <w:bookmarkEnd w:id="15"/>
+      <w:bookmarkEnd w:id="16"/>
     </w:p>
     <w:p>
       <w:pPr>
@@ -3798,7 +3745,7 @@
           <w:szCs w:val="28"/>
         </w:rPr>
       </w:pPr>
-      <w:bookmarkStart w:id="16" w:name="_Toc132567453"/>
+      <w:bookmarkStart w:id="17" w:name="_Toc132567453"/>
       <w:r>
         <w:rPr>
           <w:rFonts w:ascii="Times New Roman" w:hAnsi="Times New Roman" w:cs="Times New Roman"/>
@@ -3839,7 +3786,7 @@
         </w:rPr>
         <w:t>Môi trường phát triển</w:t>
       </w:r>
-      <w:bookmarkEnd w:id="16"/>
+      <w:bookmarkEnd w:id="17"/>
     </w:p>
     <w:p>
       <w:pPr>
@@ -3990,7 +3937,7 @@
           <w:szCs w:val="28"/>
         </w:rPr>
       </w:pPr>
-      <w:bookmarkStart w:id="17" w:name="_Toc132567454"/>
+      <w:bookmarkStart w:id="18" w:name="_Toc132567454"/>
       <w:r>
         <w:rPr>
           <w:b/>
@@ -4007,7 +3954,7 @@
         </w:rPr>
         <w:t>. Giới thiệu công nghệ</w:t>
       </w:r>
-      <w:bookmarkEnd w:id="17"/>
+      <w:bookmarkEnd w:id="18"/>
     </w:p>
     <w:p>
       <w:pPr>
@@ -4021,7 +3968,7 @@
           <w:szCs w:val="28"/>
         </w:rPr>
       </w:pPr>
-      <w:bookmarkStart w:id="18" w:name="_Toc132567455"/>
+      <w:bookmarkStart w:id="19" w:name="_Toc132567455"/>
       <w:r>
         <w:rPr>
           <w:rFonts w:ascii="Times New Roman" w:hAnsi="Times New Roman" w:cs="Times New Roman"/>
@@ -4042,7 +3989,7 @@
         </w:rPr>
         <w:t>.1 Html, Css và Javascript</w:t>
       </w:r>
-      <w:bookmarkEnd w:id="18"/>
+      <w:bookmarkEnd w:id="19"/>
     </w:p>
     <w:p>
       <w:pPr>
@@ -4426,7 +4373,7 @@
           <w:szCs w:val="28"/>
         </w:rPr>
       </w:pPr>
-      <w:bookmarkStart w:id="19" w:name="_Toc132567456"/>
+      <w:bookmarkStart w:id="20" w:name="_Toc132567456"/>
       <w:r>
         <w:rPr>
           <w:rFonts w:ascii="Times New Roman" w:hAnsi="Times New Roman" w:cs="Times New Roman"/>
@@ -4468,7 +4415,7 @@
         </w:rPr>
         <w:t>Asp .Net Core</w:t>
       </w:r>
-      <w:bookmarkEnd w:id="19"/>
+      <w:bookmarkEnd w:id="20"/>
     </w:p>
     <w:p>
       <w:pPr>
@@ -4837,7 +4784,7 @@
           <w:szCs w:val="28"/>
         </w:rPr>
       </w:pPr>
-      <w:bookmarkStart w:id="20" w:name="_Toc132567457"/>
+      <w:bookmarkStart w:id="21" w:name="_Toc132567457"/>
       <w:r>
         <w:rPr>
           <w:rFonts w:ascii="Times New Roman" w:hAnsi="Times New Roman" w:cs="Times New Roman"/>
@@ -4888,7 +4835,7 @@
         </w:rPr>
         <w:t>Microsoft SQL Server</w:t>
       </w:r>
-      <w:bookmarkEnd w:id="20"/>
+      <w:bookmarkEnd w:id="21"/>
     </w:p>
     <w:p>
       <w:pPr>
@@ -4980,16 +4927,7 @@
           <w:szCs w:val="28"/>
         </w:rPr>
         <w:lastRenderedPageBreak/>
-        <w:t>Phiên bản đầu tiên của Microso</w:t>
-      </w:r>
-      <w:bookmarkStart w:id="21" w:name="_GoBack"/>
-      <w:bookmarkEnd w:id="21"/>
-      <w:r>
-        <w:rPr>
-          <w:sz w:val="28"/>
-          <w:szCs w:val="28"/>
-        </w:rPr>
-        <w:t xml:space="preserve">ft SQL Server ra đời đầu tiên vào năm 1989 cho các hệ điều hành chạy 16 bít với SQL Server phiên bản 1.0 và tiếp tục phát triển cho tới ngày nay. SQL Server của Microsoft được thị trường chấp nhận rộng rãi kể từ version 6.5. Sau đó Microsoft đã cải tiến và hầu như viết lại một engine mới cho SQL Server 7.0. Cho nên có thể nói từ version 6.5 lên version 7.0 là một  bước nhảy vọt. Có một số đặc tính của SQL Server 7.0 không tương thích với version 6.5. Trong khi đó từ Version 7.0 lên version 8.0 (SQL Server 2000) thì những cải tiến chủ yếu là mở rộng các tính năng về web và làm cho SQL Server 2000 đáng tin cậy hơn. </w:t>
+        <w:t xml:space="preserve">Phiên bản đầu tiên của Microsoft SQL Server ra đời đầu tiên vào năm 1989 cho các hệ điều hành chạy 16 bít với SQL Server phiên bản 1.0 và tiếp tục phát triển cho tới ngày nay. SQL Server của Microsoft được thị trường chấp nhận rộng rãi kể từ version 6.5. Sau đó Microsoft đã cải tiến và hầu như viết lại một engine mới cho SQL Server 7.0. Cho nên có thể nói từ version 6.5 lên version 7.0 là một  bước nhảy vọt. Có một số đặc tính của SQL Server 7.0 không tương thích với version 6.5. Trong khi đó từ Version 7.0 lên version 8.0 (SQL Server 2000) thì những cải tiến chủ yếu là mở rộng các tính năng về web và làm cho SQL Server 2000 đáng tin cậy hơn. </w:t>
       </w:r>
     </w:p>
     <w:p>
@@ -5213,7 +5151,7 @@
           <w:rPr>
             <w:noProof/>
           </w:rPr>
-          <w:t>10</w:t>
+          <w:t>2</w:t>
         </w:r>
         <w:r>
           <w:rPr>
@@ -9683,7 +9621,7 @@
 </file>
 
 <file path=customXml/itemProps1.xml><?xml version="1.0" encoding="utf-8"?>
-<ds:datastoreItem xmlns:ds="http://schemas.openxmlformats.org/officeDocument/2006/customXml" ds:itemID="{DA48C75F-C4EA-428B-B394-809ABE4494AB}">
+<ds:datastoreItem xmlns:ds="http://schemas.openxmlformats.org/officeDocument/2006/customXml" ds:itemID="{1BAFE131-CAE4-4D6D-8971-6D13481F4B5D}">
   <ds:schemaRefs>
     <ds:schemaRef ds:uri="http://schemas.openxmlformats.org/officeDocument/2006/bibliography"/>
   </ds:schemaRefs>

</xml_diff>

<commit_message>
feat(SPC_ONEDXINTERNAL-8888): Bổ sung báo cáo và lịch sử
</commit_message>
<xml_diff>
--- a/BaoCaoDoAnTotNghiep_HaDuyAnh.docx
+++ b/BaoCaoDoAnTotNghiep_HaDuyAnh.docx
@@ -5822,6 +5822,114 @@
           </w:p>
         </w:tc>
       </w:tr>
+      <w:tr>
+        <w:trPr>
+          <w:trHeight w:val="405"/>
+          <w:jc w:val="center"/>
+        </w:trPr>
+        <w:tc>
+          <w:tcPr>
+            <w:tcW w:w="1142" w:type="dxa"/>
+            <w:tcMar>
+              <w:top w:w="29" w:type="dxa"/>
+              <w:left w:w="86" w:type="dxa"/>
+              <w:bottom w:w="29" w:type="dxa"/>
+              <w:right w:w="86" w:type="dxa"/>
+            </w:tcMar>
+          </w:tcPr>
+          <w:p>
+            <w:r>
+              <w:t>7</w:t>
+            </w:r>
+          </w:p>
+        </w:tc>
+        <w:tc>
+          <w:tcPr>
+            <w:tcW w:w="2970" w:type="dxa"/>
+            <w:tcMar>
+              <w:top w:w="29" w:type="dxa"/>
+              <w:left w:w="86" w:type="dxa"/>
+              <w:bottom w:w="29" w:type="dxa"/>
+              <w:right w:w="86" w:type="dxa"/>
+            </w:tcMar>
+          </w:tcPr>
+          <w:p>
+            <w:r>
+              <w:t>ERD</w:t>
+            </w:r>
+          </w:p>
+        </w:tc>
+        <w:tc>
+          <w:tcPr>
+            <w:tcW w:w="4904" w:type="dxa"/>
+            <w:tcMar>
+              <w:top w:w="29" w:type="dxa"/>
+              <w:left w:w="86" w:type="dxa"/>
+              <w:bottom w:w="29" w:type="dxa"/>
+              <w:right w:w="86" w:type="dxa"/>
+            </w:tcMar>
+          </w:tcPr>
+          <w:p>
+            <w:r>
+              <w:t>Entity Relationship Diagram</w:t>
+            </w:r>
+          </w:p>
+        </w:tc>
+      </w:tr>
+      <w:tr>
+        <w:trPr>
+          <w:trHeight w:val="405"/>
+          <w:jc w:val="center"/>
+        </w:trPr>
+        <w:tc>
+          <w:tcPr>
+            <w:tcW w:w="1142" w:type="dxa"/>
+            <w:tcMar>
+              <w:top w:w="29" w:type="dxa"/>
+              <w:left w:w="86" w:type="dxa"/>
+              <w:bottom w:w="29" w:type="dxa"/>
+              <w:right w:w="86" w:type="dxa"/>
+            </w:tcMar>
+          </w:tcPr>
+          <w:p>
+            <w:r>
+              <w:t>8</w:t>
+            </w:r>
+          </w:p>
+        </w:tc>
+        <w:tc>
+          <w:tcPr>
+            <w:tcW w:w="2970" w:type="dxa"/>
+            <w:tcMar>
+              <w:top w:w="29" w:type="dxa"/>
+              <w:left w:w="86" w:type="dxa"/>
+              <w:bottom w:w="29" w:type="dxa"/>
+              <w:right w:w="86" w:type="dxa"/>
+            </w:tcMar>
+          </w:tcPr>
+          <w:p>
+            <w:r>
+              <w:t>RM</w:t>
+            </w:r>
+          </w:p>
+        </w:tc>
+        <w:tc>
+          <w:tcPr>
+            <w:tcW w:w="4904" w:type="dxa"/>
+            <w:tcMar>
+              <w:top w:w="29" w:type="dxa"/>
+              <w:left w:w="86" w:type="dxa"/>
+              <w:bottom w:w="29" w:type="dxa"/>
+              <w:right w:w="86" w:type="dxa"/>
+            </w:tcMar>
+          </w:tcPr>
+          <w:p>
+            <w:r>
+              <w:t>Relationship Model</w:t>
+            </w:r>
+          </w:p>
+        </w:tc>
+      </w:tr>
     </w:tbl>
     <w:p>
       <w:pPr>
@@ -5905,26 +6013,6 @@
     <w:p>
       <w:pPr>
         <w:spacing w:line="300" w:lineRule="auto"/>
-        <w:rPr>
-          <w:b/>
-          <w:color w:val="000000" w:themeColor="text1"/>
-          <w:sz w:val="40"/>
-          <w:szCs w:val="28"/>
-        </w:rPr>
-      </w:pPr>
-    </w:p>
-    <w:p>
-      <w:pPr>
-        <w:rPr>
-          <w:b/>
-          <w:color w:val="000000" w:themeColor="text1"/>
-          <w:sz w:val="40"/>
-          <w:szCs w:val="28"/>
-        </w:rPr>
-      </w:pPr>
-    </w:p>
-    <w:p>
-      <w:pPr>
         <w:rPr>
           <w:b/>
           <w:color w:val="000000" w:themeColor="text1"/>
@@ -6039,7 +6127,7 @@
           <w:tab w:val="left" w:pos="8910"/>
         </w:tabs>
         <w:spacing w:after="100"/>
-        <w:ind w:right="72"/>
+        <w:ind w:right="-18"/>
       </w:pPr>
       <w:r>
         <w:rPr>
@@ -6054,7 +6142,13 @@
         <w:t>Bảng Role</w:t>
       </w:r>
       <w:r>
-        <w:t>………………………………………………………………….27</w:t>
+        <w:rPr>
+          <w:color w:val="000000" w:themeColor="text1"/>
+        </w:rPr>
+        <w:t>.....................................................................................................</w:t>
+      </w:r>
+      <w:r>
+        <w:t>27</w:t>
       </w:r>
     </w:p>
     <w:p>
@@ -6075,7 +6169,16 @@
         <w:t xml:space="preserve">Bảng </w:t>
       </w:r>
       <w:r>
-        <w:t>User………………………………………………………………….27</w:t>
+        <w:t>User</w:t>
+      </w:r>
+      <w:r>
+        <w:rPr>
+          <w:color w:val="000000" w:themeColor="text1"/>
+        </w:rPr>
+        <w:t>.....................................................................................................</w:t>
+      </w:r>
+      <w:r>
+        <w:t>27</w:t>
       </w:r>
     </w:p>
     <w:p>
@@ -6096,7 +6199,16 @@
         <w:t xml:space="preserve">Bảng </w:t>
       </w:r>
       <w:r>
-        <w:t>Category…….……………………………………………………….28</w:t>
+        <w:t>Category</w:t>
+      </w:r>
+      <w:r>
+        <w:rPr>
+          <w:color w:val="000000" w:themeColor="text1"/>
+        </w:rPr>
+        <w:t>..............................................................................................</w:t>
+      </w:r>
+      <w:r>
+        <w:t>28</w:t>
       </w:r>
     </w:p>
     <w:p>
@@ -6117,7 +6229,16 @@
         <w:t xml:space="preserve">Bảng </w:t>
       </w:r>
       <w:r>
-        <w:t>Question…….……………………………………………………….29</w:t>
+        <w:t>Question</w:t>
+      </w:r>
+      <w:r>
+        <w:rPr>
+          <w:color w:val="000000" w:themeColor="text1"/>
+        </w:rPr>
+        <w:t>..............................................................................................</w:t>
+      </w:r>
+      <w:r>
+        <w:t>29</w:t>
       </w:r>
     </w:p>
     <w:p>
@@ -6138,7 +6259,16 @@
         <w:t xml:space="preserve">Bảng </w:t>
       </w:r>
       <w:r>
-        <w:t>Exam………………………………………………………………...30</w:t>
+        <w:t>Exam</w:t>
+      </w:r>
+      <w:r>
+        <w:rPr>
+          <w:color w:val="000000" w:themeColor="text1"/>
+        </w:rPr>
+        <w:t>...................................................................................................</w:t>
+      </w:r>
+      <w:r>
+        <w:t>30</w:t>
       </w:r>
     </w:p>
     <w:p>
@@ -6153,7 +6283,13 @@
         <w:t>Bảng 3.6</w:t>
       </w:r>
       <w:r>
-        <w:t xml:space="preserve"> Bảng ExamDetail…………………………………………………………..</w:t>
+        <w:t xml:space="preserve"> Bảng ExamDetail</w:t>
+      </w:r>
+      <w:r>
+        <w:rPr>
+          <w:color w:val="000000" w:themeColor="text1"/>
+        </w:rPr>
+        <w:t>..........................................................................................</w:t>
       </w:r>
       <w:r>
         <w:t>31</w:t>
@@ -6161,6 +6297,9 @@
     </w:p>
     <w:p>
       <w:pPr>
+        <w:tabs>
+          <w:tab w:val="left" w:pos="9072"/>
+        </w:tabs>
         <w:spacing w:after="100"/>
         <w:ind w:right="72"/>
       </w:pPr>
@@ -6171,7 +6310,13 @@
         <w:t>Bảng 3.7</w:t>
       </w:r>
       <w:r>
-        <w:t xml:space="preserve"> Bảng History……………………………………………………………….</w:t>
+        <w:t xml:space="preserve"> Bảng History</w:t>
+      </w:r>
+      <w:r>
+        <w:rPr>
+          <w:color w:val="000000" w:themeColor="text1"/>
+        </w:rPr>
+        <w:t>.................................................................................................</w:t>
       </w:r>
       <w:r>
         <w:t>32</w:t>
@@ -6189,7 +6334,13 @@
         <w:t>Bảng 3.8</w:t>
       </w:r>
       <w:r>
-        <w:t xml:space="preserve"> Bảng HistoryDetail………………………………………………………...</w:t>
+        <w:t xml:space="preserve"> Bảng HistoryDetail</w:t>
+      </w:r>
+      <w:r>
+        <w:rPr>
+          <w:color w:val="000000" w:themeColor="text1"/>
+        </w:rPr>
+        <w:t>.......................................................................................</w:t>
       </w:r>
       <w:r>
         <w:t>33</w:t>
@@ -6207,7 +6358,13 @@
         <w:t>Bảng 3.9</w:t>
       </w:r>
       <w:r>
-        <w:t xml:space="preserve"> Bảng Rank…………………………………………………………………</w:t>
+        <w:t xml:space="preserve"> Bảng Rank</w:t>
+      </w:r>
+      <w:r>
+        <w:rPr>
+          <w:color w:val="000000" w:themeColor="text1"/>
+        </w:rPr>
+        <w:t>....................................................................................................</w:t>
       </w:r>
       <w:r>
         <w:t>34</w:t>
@@ -6450,19 +6607,7 @@
           <w:szCs w:val="36"/>
         </w:rPr>
         <w:lastRenderedPageBreak/>
-        <w:t>DANH MỤC H</w:t>
-      </w:r>
-      <w:bookmarkStart w:id="7" w:name="_GoBack"/>
-      <w:bookmarkEnd w:id="7"/>
-      <w:r>
-        <w:rPr>
-          <w:rFonts w:ascii="Times New Roman" w:hAnsi="Times New Roman" w:cs="Times New Roman"/>
-          <w:b/>
-          <w:color w:val="000000" w:themeColor="text1"/>
-          <w:sz w:val="36"/>
-          <w:szCs w:val="36"/>
-        </w:rPr>
-        <w:t>ÌNH ẢNH</w:t>
+        <w:t>DANH MỤC HÌNH ẢNH</w:t>
       </w:r>
       <w:bookmarkEnd w:id="6"/>
     </w:p>
@@ -6490,13 +6635,7 @@
         <w:rPr>
           <w:color w:val="000000" w:themeColor="text1"/>
         </w:rPr>
-        <w:t>.............................................................</w:t>
-      </w:r>
-      <w:r>
-        <w:rPr>
-          <w:color w:val="000000" w:themeColor="text1"/>
-        </w:rPr>
-        <w:t>.</w:t>
+        <w:t>..............................................................</w:t>
       </w:r>
       <w:r>
         <w:t>10</w:t>
@@ -6560,13 +6699,7 @@
         <w:rPr>
           <w:color w:val="000000" w:themeColor="text1"/>
         </w:rPr>
-        <w:t>...............................................................................</w:t>
-      </w:r>
-      <w:r>
-        <w:rPr>
-          <w:color w:val="000000" w:themeColor="text1"/>
-        </w:rPr>
-        <w:t>.................</w:t>
+        <w:t>................................................................................................</w:t>
       </w:r>
       <w:r>
         <w:t>16</w:t>
@@ -6590,13 +6723,7 @@
         <w:rPr>
           <w:color w:val="000000" w:themeColor="text1"/>
         </w:rPr>
-        <w:t>........................................................................</w:t>
-      </w:r>
-      <w:r>
-        <w:rPr>
-          <w:color w:val="000000" w:themeColor="text1"/>
-        </w:rPr>
-        <w:t>.</w:t>
+        <w:t>.........................................................................</w:t>
       </w:r>
       <w:r>
         <w:t>17</w:t>
@@ -7234,7 +7361,7 @@
           <w:szCs w:val="36"/>
         </w:rPr>
       </w:pPr>
-      <w:bookmarkStart w:id="8" w:name="_Toc135603859"/>
+      <w:bookmarkStart w:id="7" w:name="_Toc135603859"/>
       <w:r>
         <w:rPr>
           <w:rFonts w:ascii="Times New Roman" w:hAnsi="Times New Roman" w:cs="Times New Roman"/>
@@ -7246,7 +7373,7 @@
         <w:lastRenderedPageBreak/>
         <w:t>MỞ ĐẦU</w:t>
       </w:r>
-      <w:bookmarkEnd w:id="8"/>
+      <w:bookmarkEnd w:id="7"/>
     </w:p>
     <w:p/>
     <w:p>
@@ -7751,7 +7878,7 @@
           <w:szCs w:val="36"/>
         </w:rPr>
       </w:pPr>
-      <w:bookmarkStart w:id="9" w:name="_Toc135603860"/>
+      <w:bookmarkStart w:id="8" w:name="_Toc135603860"/>
       <w:r>
         <w:rPr>
           <w:rFonts w:ascii="Times New Roman" w:hAnsi="Times New Roman" w:cs="Times New Roman"/>
@@ -7795,7 +7922,7 @@
         </w:rPr>
         <w:t>KHẢO SÁT VÀ PHÂN TÍCH ĐỀ TÀI</w:t>
       </w:r>
-      <w:bookmarkEnd w:id="9"/>
+      <w:bookmarkEnd w:id="8"/>
     </w:p>
     <w:p>
       <w:pPr>
@@ -7828,7 +7955,7 @@
           <w:szCs w:val="32"/>
         </w:rPr>
       </w:pPr>
-      <w:bookmarkStart w:id="10" w:name="_Toc135603861"/>
+      <w:bookmarkStart w:id="9" w:name="_Toc135603861"/>
       <w:r>
         <w:rPr>
           <w:b/>
@@ -7853,7 +7980,7 @@
         </w:rPr>
         <w:t>Khảo sát các website</w:t>
       </w:r>
-      <w:bookmarkEnd w:id="10"/>
+      <w:bookmarkEnd w:id="9"/>
     </w:p>
     <w:p>
       <w:pPr>
@@ -7867,7 +7994,7 @@
           <w:szCs w:val="28"/>
         </w:rPr>
       </w:pPr>
-      <w:bookmarkStart w:id="11" w:name="_Toc135603862"/>
+      <w:bookmarkStart w:id="10" w:name="_Toc135603862"/>
       <w:r>
         <w:rPr>
           <w:rFonts w:ascii="Times New Roman" w:hAnsi="Times New Roman" w:cs="Times New Roman"/>
@@ -7908,7 +8035,7 @@
         </w:rPr>
         <w:t>Website tracnghiem.net</w:t>
       </w:r>
-      <w:bookmarkEnd w:id="11"/>
+      <w:bookmarkEnd w:id="10"/>
     </w:p>
     <w:p>
       <w:pPr>
@@ -8078,7 +8205,7 @@
           <w:szCs w:val="28"/>
         </w:rPr>
       </w:pPr>
-      <w:bookmarkStart w:id="12" w:name="_Toc135603863"/>
+      <w:bookmarkStart w:id="11" w:name="_Toc135603863"/>
       <w:r>
         <w:rPr>
           <w:rFonts w:ascii="Times New Roman" w:hAnsi="Times New Roman" w:cs="Times New Roman"/>
@@ -8110,7 +8237,7 @@
         </w:rPr>
         <w:t>doctailieu.com</w:t>
       </w:r>
-      <w:bookmarkEnd w:id="12"/>
+      <w:bookmarkEnd w:id="11"/>
     </w:p>
     <w:p>
       <w:pPr>
@@ -8283,9 +8410,9 @@
           <w:szCs w:val="32"/>
         </w:rPr>
       </w:pPr>
-      <w:bookmarkStart w:id="13" w:name="_Toc113907483"/>
-      <w:bookmarkStart w:id="14" w:name="_Toc114590606"/>
-      <w:bookmarkStart w:id="15" w:name="_Toc135603864"/>
+      <w:bookmarkStart w:id="12" w:name="_Toc113907483"/>
+      <w:bookmarkStart w:id="13" w:name="_Toc114590606"/>
+      <w:bookmarkStart w:id="14" w:name="_Toc135603864"/>
       <w:r>
         <w:rPr>
           <w:b/>
@@ -8302,8 +8429,8 @@
         </w:rPr>
         <w:t>2</w:t>
       </w:r>
+      <w:bookmarkEnd w:id="12"/>
       <w:bookmarkEnd w:id="13"/>
-      <w:bookmarkEnd w:id="14"/>
       <w:r>
         <w:rPr>
           <w:b/>
@@ -8320,7 +8447,7 @@
         </w:rPr>
         <w:t>Nhiệm vụ của đồ án</w:t>
       </w:r>
-      <w:bookmarkEnd w:id="15"/>
+      <w:bookmarkEnd w:id="14"/>
     </w:p>
     <w:p>
       <w:pPr>
@@ -8334,9 +8461,9 @@
           <w:szCs w:val="28"/>
         </w:rPr>
       </w:pPr>
-      <w:bookmarkStart w:id="16" w:name="_Toc113907484"/>
-      <w:bookmarkStart w:id="17" w:name="_Toc114590607"/>
-      <w:bookmarkStart w:id="18" w:name="_Toc135603865"/>
+      <w:bookmarkStart w:id="15" w:name="_Toc113907484"/>
+      <w:bookmarkStart w:id="16" w:name="_Toc114590607"/>
+      <w:bookmarkStart w:id="17" w:name="_Toc135603865"/>
       <w:r>
         <w:rPr>
           <w:rFonts w:ascii="Times New Roman" w:hAnsi="Times New Roman" w:cs="Times New Roman"/>
@@ -8357,8 +8484,8 @@
         </w:rPr>
         <w:t>.</w:t>
       </w:r>
+      <w:bookmarkEnd w:id="15"/>
       <w:bookmarkEnd w:id="16"/>
-      <w:bookmarkEnd w:id="17"/>
       <w:r>
         <w:rPr>
           <w:rFonts w:ascii="Times New Roman" w:hAnsi="Times New Roman" w:cs="Times New Roman"/>
@@ -8379,7 +8506,7 @@
         </w:rPr>
         <w:t>Mục đích</w:t>
       </w:r>
-      <w:bookmarkEnd w:id="18"/>
+      <w:bookmarkEnd w:id="17"/>
     </w:p>
     <w:p>
       <w:pPr>
@@ -8420,7 +8547,7 @@
           <w:szCs w:val="28"/>
         </w:rPr>
       </w:pPr>
-      <w:bookmarkStart w:id="19" w:name="_Toc135603866"/>
+      <w:bookmarkStart w:id="18" w:name="_Toc135603866"/>
       <w:r>
         <w:rPr>
           <w:rFonts w:ascii="Times New Roman" w:hAnsi="Times New Roman" w:cs="Times New Roman"/>
@@ -8481,7 +8608,7 @@
         </w:rPr>
         <w:t>Yêu cầu</w:t>
       </w:r>
-      <w:bookmarkEnd w:id="19"/>
+      <w:bookmarkEnd w:id="18"/>
     </w:p>
     <w:p>
       <w:pPr>
@@ -8843,7 +8970,7 @@
           <w:szCs w:val="28"/>
         </w:rPr>
       </w:pPr>
-      <w:bookmarkStart w:id="20" w:name="_Toc135603867"/>
+      <w:bookmarkStart w:id="19" w:name="_Toc135603867"/>
       <w:r>
         <w:rPr>
           <w:rFonts w:ascii="Times New Roman" w:hAnsi="Times New Roman" w:cs="Times New Roman"/>
@@ -8884,7 +9011,7 @@
         </w:rPr>
         <w:t>Môi trường phát triển</w:t>
       </w:r>
-      <w:bookmarkEnd w:id="20"/>
+      <w:bookmarkEnd w:id="19"/>
     </w:p>
     <w:p>
       <w:pPr>
@@ -9059,7 +9186,7 @@
           <w:szCs w:val="32"/>
         </w:rPr>
       </w:pPr>
-      <w:bookmarkStart w:id="21" w:name="_Toc135603868"/>
+      <w:bookmarkStart w:id="20" w:name="_Toc135603868"/>
       <w:r>
         <w:rPr>
           <w:b/>
@@ -9076,7 +9203,7 @@
         </w:rPr>
         <w:t>Giới thiệu công nghệ</w:t>
       </w:r>
-      <w:bookmarkEnd w:id="21"/>
+      <w:bookmarkEnd w:id="20"/>
     </w:p>
     <w:p>
       <w:pPr>
@@ -9090,7 +9217,7 @@
           <w:szCs w:val="28"/>
         </w:rPr>
       </w:pPr>
-      <w:bookmarkStart w:id="22" w:name="_Toc135603869"/>
+      <w:bookmarkStart w:id="21" w:name="_Toc135603869"/>
       <w:r>
         <w:rPr>
           <w:rFonts w:ascii="Times New Roman" w:hAnsi="Times New Roman" w:cs="Times New Roman"/>
@@ -9131,7 +9258,7 @@
         </w:rPr>
         <w:t>1 Html, Css và Javascript</w:t>
       </w:r>
-      <w:bookmarkEnd w:id="22"/>
+      <w:bookmarkEnd w:id="21"/>
     </w:p>
     <w:p>
       <w:pPr>
@@ -9361,7 +9488,7 @@
           <w:szCs w:val="28"/>
         </w:rPr>
       </w:pPr>
-      <w:bookmarkStart w:id="23" w:name="_Toc135603870"/>
+      <w:bookmarkStart w:id="22" w:name="_Toc135603870"/>
       <w:r>
         <w:rPr>
           <w:rFonts w:ascii="Times New Roman" w:hAnsi="Times New Roman" w:cs="Times New Roman"/>
@@ -9402,7 +9529,7 @@
         </w:rPr>
         <w:t>Asp .Net Core</w:t>
       </w:r>
-      <w:bookmarkEnd w:id="23"/>
+      <w:bookmarkEnd w:id="22"/>
     </w:p>
     <w:p>
       <w:pPr>
@@ -9605,7 +9732,7 @@
           <w:szCs w:val="28"/>
         </w:rPr>
       </w:pPr>
-      <w:bookmarkStart w:id="24" w:name="_Toc135603871"/>
+      <w:bookmarkStart w:id="23" w:name="_Toc135603871"/>
       <w:r>
         <w:rPr>
           <w:rFonts w:ascii="Times New Roman" w:hAnsi="Times New Roman" w:cs="Times New Roman"/>
@@ -9656,7 +9783,7 @@
         </w:rPr>
         <w:t>Microsoft SQL Server</w:t>
       </w:r>
-      <w:bookmarkEnd w:id="24"/>
+      <w:bookmarkEnd w:id="23"/>
     </w:p>
     <w:p>
       <w:pPr>
@@ -10064,7 +10191,7 @@
           <w:szCs w:val="36"/>
         </w:rPr>
       </w:pPr>
-      <w:bookmarkStart w:id="25" w:name="_Toc135603872"/>
+      <w:bookmarkStart w:id="24" w:name="_Toc135603872"/>
       <w:r>
         <w:rPr>
           <w:rFonts w:ascii="Times New Roman" w:hAnsi="Times New Roman" w:cs="Times New Roman"/>
@@ -10096,7 +10223,7 @@
         </w:rPr>
         <w:t>PHÂN TÍCH THIẾT KẾ HỆ THỐNG</w:t>
       </w:r>
-      <w:bookmarkEnd w:id="25"/>
+      <w:bookmarkEnd w:id="24"/>
     </w:p>
     <w:p/>
     <w:p/>
@@ -10111,7 +10238,7 @@
           <w:szCs w:val="32"/>
         </w:rPr>
       </w:pPr>
-      <w:bookmarkStart w:id="26" w:name="_Toc135603873"/>
+      <w:bookmarkStart w:id="25" w:name="_Toc135603873"/>
       <w:r>
         <w:rPr>
           <w:b/>
@@ -10136,7 +10263,7 @@
         </w:rPr>
         <w:t xml:space="preserve"> Sơ đồ phân rã chức năng BFD</w:t>
       </w:r>
-      <w:bookmarkEnd w:id="26"/>
+      <w:bookmarkEnd w:id="25"/>
     </w:p>
     <w:p>
       <w:pPr>
@@ -10270,7 +10397,7 @@
           <w:szCs w:val="32"/>
         </w:rPr>
       </w:pPr>
-      <w:bookmarkStart w:id="27" w:name="_Toc135603874"/>
+      <w:bookmarkStart w:id="26" w:name="_Toc135603874"/>
       <w:r>
         <w:rPr>
           <w:b/>
@@ -10296,7 +10423,7 @@
         </w:rPr>
         <w:t>Sơ đồ luồng dữ liệu DFD</w:t>
       </w:r>
-      <w:bookmarkEnd w:id="27"/>
+      <w:bookmarkEnd w:id="26"/>
     </w:p>
     <w:p>
       <w:pPr>
@@ -10310,7 +10437,7 @@
           <w:szCs w:val="28"/>
         </w:rPr>
       </w:pPr>
-      <w:bookmarkStart w:id="28" w:name="_Toc135603875"/>
+      <w:bookmarkStart w:id="27" w:name="_Toc135603875"/>
       <w:r>
         <w:rPr>
           <w:rFonts w:ascii="Times New Roman" w:hAnsi="Times New Roman" w:cs="Times New Roman"/>
@@ -10361,7 +10488,7 @@
         </w:rPr>
         <w:t>Sơ đồ DFD mức ngữ cảnh</w:t>
       </w:r>
-      <w:bookmarkEnd w:id="28"/>
+      <w:bookmarkEnd w:id="27"/>
     </w:p>
     <w:p>
       <w:pPr>
@@ -10481,7 +10608,7 @@
           <w:szCs w:val="28"/>
         </w:rPr>
       </w:pPr>
-      <w:bookmarkStart w:id="29" w:name="_Toc135603876"/>
+      <w:bookmarkStart w:id="28" w:name="_Toc135603876"/>
       <w:r>
         <w:rPr>
           <w:rFonts w:ascii="Times New Roman" w:hAnsi="Times New Roman" w:cs="Times New Roman"/>
@@ -10533,7 +10660,7 @@
         </w:rPr>
         <w:t>Sơ đồ DFD mức 0</w:t>
       </w:r>
-      <w:bookmarkEnd w:id="29"/>
+      <w:bookmarkEnd w:id="28"/>
     </w:p>
     <w:p>
       <w:pPr>
@@ -10789,7 +10916,7 @@
           <w:szCs w:val="32"/>
         </w:rPr>
       </w:pPr>
-      <w:bookmarkStart w:id="30" w:name="_Toc135603877"/>
+      <w:bookmarkStart w:id="29" w:name="_Toc135603877"/>
       <w:r>
         <w:rPr>
           <w:b/>
@@ -10807,7 +10934,7 @@
         </w:rPr>
         <w:t>Phân tích nghiệp vụ các chức năng</w:t>
       </w:r>
-      <w:bookmarkEnd w:id="30"/>
+      <w:bookmarkEnd w:id="29"/>
     </w:p>
     <w:p>
       <w:pPr>
@@ -10821,7 +10948,7 @@
           <w:szCs w:val="28"/>
         </w:rPr>
       </w:pPr>
-      <w:bookmarkStart w:id="31" w:name="_Toc135603878"/>
+      <w:bookmarkStart w:id="30" w:name="_Toc135603878"/>
       <w:r>
         <w:rPr>
           <w:rFonts w:ascii="Times New Roman" w:hAnsi="Times New Roman" w:cs="Times New Roman"/>
@@ -10872,7 +10999,7 @@
         </w:rPr>
         <w:t>Chức năng quản lý hệ thống</w:t>
       </w:r>
-      <w:bookmarkEnd w:id="31"/>
+      <w:bookmarkEnd w:id="30"/>
     </w:p>
     <w:p>
       <w:pPr>
@@ -11216,7 +11343,7 @@
           <w:szCs w:val="28"/>
         </w:rPr>
       </w:pPr>
-      <w:bookmarkStart w:id="32" w:name="_Toc135603879"/>
+      <w:bookmarkStart w:id="31" w:name="_Toc135603879"/>
       <w:r>
         <w:rPr>
           <w:rFonts w:ascii="Times New Roman" w:hAnsi="Times New Roman" w:cs="Times New Roman"/>
@@ -11267,7 +11394,7 @@
         </w:rPr>
         <w:t>Chức năng quản lý người dùng</w:t>
       </w:r>
-      <w:bookmarkEnd w:id="32"/>
+      <w:bookmarkEnd w:id="31"/>
     </w:p>
     <w:p>
       <w:pPr>
@@ -11589,7 +11716,7 @@
           <w:szCs w:val="28"/>
         </w:rPr>
       </w:pPr>
-      <w:bookmarkStart w:id="33" w:name="_Toc135603880"/>
+      <w:bookmarkStart w:id="32" w:name="_Toc135603880"/>
       <w:r>
         <w:rPr>
           <w:rFonts w:ascii="Times New Roman" w:hAnsi="Times New Roman" w:cs="Times New Roman"/>
@@ -11640,7 +11767,7 @@
         </w:rPr>
         <w:t>Chức năng quản lý bộ đề</w:t>
       </w:r>
-      <w:bookmarkEnd w:id="33"/>
+      <w:bookmarkEnd w:id="32"/>
     </w:p>
     <w:p>
       <w:pPr>
@@ -12340,7 +12467,7 @@
           <w:szCs w:val="28"/>
         </w:rPr>
       </w:pPr>
-      <w:bookmarkStart w:id="34" w:name="_Toc135603881"/>
+      <w:bookmarkStart w:id="33" w:name="_Toc135603881"/>
       <w:r>
         <w:rPr>
           <w:rFonts w:ascii="Times New Roman" w:hAnsi="Times New Roman" w:cs="Times New Roman"/>
@@ -12391,7 +12518,7 @@
         </w:rPr>
         <w:t>Chức năng quản lý câu hỏi</w:t>
       </w:r>
-      <w:bookmarkEnd w:id="34"/>
+      <w:bookmarkEnd w:id="33"/>
     </w:p>
     <w:p>
       <w:pPr>
@@ -12897,7 +13024,7 @@
           <w:szCs w:val="28"/>
         </w:rPr>
       </w:pPr>
-      <w:bookmarkStart w:id="35" w:name="_Toc135603882"/>
+      <w:bookmarkStart w:id="34" w:name="_Toc135603882"/>
       <w:r>
         <w:rPr>
           <w:rFonts w:ascii="Times New Roman" w:hAnsi="Times New Roman" w:cs="Times New Roman"/>
@@ -12948,7 +13075,7 @@
         </w:rPr>
         <w:t>Chức năng quản lý chủ đề</w:t>
       </w:r>
-      <w:bookmarkEnd w:id="35"/>
+      <w:bookmarkEnd w:id="34"/>
     </w:p>
     <w:p>
       <w:pPr>
@@ -13515,7 +13642,7 @@
           <w:szCs w:val="36"/>
         </w:rPr>
       </w:pPr>
-      <w:bookmarkStart w:id="36" w:name="_Toc135603883"/>
+      <w:bookmarkStart w:id="35" w:name="_Toc135603883"/>
       <w:r>
         <w:rPr>
           <w:rFonts w:ascii="Times New Roman" w:hAnsi="Times New Roman" w:cs="Times New Roman"/>
@@ -13547,7 +13674,7 @@
         </w:rPr>
         <w:t>THIẾT KẾ CƠ SỞ DỮ LIỆU</w:t>
       </w:r>
-      <w:bookmarkEnd w:id="36"/>
+      <w:bookmarkEnd w:id="35"/>
     </w:p>
     <w:p/>
     <w:p/>
@@ -13562,7 +13689,7 @@
           <w:szCs w:val="32"/>
         </w:rPr>
       </w:pPr>
-      <w:bookmarkStart w:id="37" w:name="_Toc135603884"/>
+      <w:bookmarkStart w:id="36" w:name="_Toc135603884"/>
       <w:r>
         <w:rPr>
           <w:b/>
@@ -13579,7 +13706,7 @@
         </w:rPr>
         <w:t xml:space="preserve"> Sơ đồ ERD</w:t>
       </w:r>
-      <w:bookmarkEnd w:id="37"/>
+      <w:bookmarkEnd w:id="36"/>
     </w:p>
     <w:p>
       <w:pPr>
@@ -13741,7 +13868,7 @@
           <w:szCs w:val="32"/>
         </w:rPr>
       </w:pPr>
-      <w:bookmarkStart w:id="38" w:name="_Toc135603885"/>
+      <w:bookmarkStart w:id="37" w:name="_Toc135603885"/>
       <w:r>
         <w:rPr>
           <w:b/>
@@ -13775,7 +13902,7 @@
         </w:rPr>
         <w:t>Sơ đồ RM</w:t>
       </w:r>
-      <w:bookmarkEnd w:id="38"/>
+      <w:bookmarkEnd w:id="37"/>
     </w:p>
     <w:p>
       <w:r>
@@ -13908,7 +14035,7 @@
           <w:szCs w:val="32"/>
         </w:rPr>
       </w:pPr>
-      <w:bookmarkStart w:id="39" w:name="_Toc135603886"/>
+      <w:bookmarkStart w:id="38" w:name="_Toc135603886"/>
       <w:r>
         <w:rPr>
           <w:b/>
@@ -13926,7 +14053,7 @@
         </w:rPr>
         <w:t>Diagrams</w:t>
       </w:r>
-      <w:bookmarkEnd w:id="39"/>
+      <w:bookmarkEnd w:id="38"/>
     </w:p>
     <w:p>
       <w:pPr>
@@ -14084,7 +14211,7 @@
           <w:szCs w:val="32"/>
         </w:rPr>
       </w:pPr>
-      <w:bookmarkStart w:id="40" w:name="_Toc135603887"/>
+      <w:bookmarkStart w:id="39" w:name="_Toc135603887"/>
       <w:r>
         <w:rPr>
           <w:b/>
@@ -14102,7 +14229,7 @@
         </w:rPr>
         <w:t xml:space="preserve"> Đặc tả các bảng dữ liệu</w:t>
       </w:r>
-      <w:bookmarkEnd w:id="40"/>
+      <w:bookmarkEnd w:id="39"/>
     </w:p>
     <w:p>
       <w:pPr>
@@ -14116,7 +14243,7 @@
           <w:szCs w:val="28"/>
         </w:rPr>
       </w:pPr>
-      <w:bookmarkStart w:id="41" w:name="_Toc135603888"/>
+      <w:bookmarkStart w:id="40" w:name="_Toc135603888"/>
       <w:r>
         <w:rPr>
           <w:rFonts w:ascii="Times New Roman" w:hAnsi="Times New Roman" w:cs="Times New Roman"/>
@@ -14177,7 +14304,7 @@
         </w:rPr>
         <w:t>Bảng Role (Quyền)</w:t>
       </w:r>
-      <w:bookmarkEnd w:id="41"/>
+      <w:bookmarkEnd w:id="40"/>
     </w:p>
     <w:p>
       <w:pPr>
@@ -14680,7 +14807,7 @@
           <w:szCs w:val="28"/>
         </w:rPr>
       </w:pPr>
-      <w:bookmarkStart w:id="42" w:name="_Toc135603889"/>
+      <w:bookmarkStart w:id="41" w:name="_Toc135603889"/>
       <w:r>
         <w:rPr>
           <w:rFonts w:ascii="Times New Roman" w:hAnsi="Times New Roman" w:cs="Times New Roman"/>
@@ -14741,7 +14868,7 @@
         </w:rPr>
         <w:t>Bảng User (Người dùng)</w:t>
       </w:r>
-      <w:bookmarkEnd w:id="42"/>
+      <w:bookmarkEnd w:id="41"/>
     </w:p>
     <w:p>
       <w:pPr>
@@ -15690,7 +15817,7 @@
           <w:szCs w:val="28"/>
         </w:rPr>
       </w:pPr>
-      <w:bookmarkStart w:id="43" w:name="_Toc135603890"/>
+      <w:bookmarkStart w:id="42" w:name="_Toc135603890"/>
       <w:r>
         <w:rPr>
           <w:rFonts w:ascii="Times New Roman" w:hAnsi="Times New Roman" w:cs="Times New Roman"/>
@@ -15751,7 +15878,7 @@
         </w:rPr>
         <w:t>Bảng Category (Chủ đề)</w:t>
       </w:r>
-      <w:bookmarkEnd w:id="43"/>
+      <w:bookmarkEnd w:id="42"/>
     </w:p>
     <w:p>
       <w:pPr>
@@ -16366,7 +16493,7 @@
           <w:szCs w:val="28"/>
         </w:rPr>
       </w:pPr>
-      <w:bookmarkStart w:id="44" w:name="_Toc135603891"/>
+      <w:bookmarkStart w:id="43" w:name="_Toc135603891"/>
       <w:r>
         <w:rPr>
           <w:rFonts w:ascii="Times New Roman" w:hAnsi="Times New Roman" w:cs="Times New Roman"/>
@@ -16427,7 +16554,7 @@
         </w:rPr>
         <w:t>Bảng Question (Câu hỏi)</w:t>
       </w:r>
-      <w:bookmarkEnd w:id="44"/>
+      <w:bookmarkEnd w:id="43"/>
     </w:p>
     <w:p>
       <w:pPr>
@@ -17763,7 +17890,7 @@
           <w:szCs w:val="28"/>
         </w:rPr>
       </w:pPr>
-      <w:bookmarkStart w:id="45" w:name="_Toc135603892"/>
+      <w:bookmarkStart w:id="44" w:name="_Toc135603892"/>
       <w:r>
         <w:rPr>
           <w:rFonts w:ascii="Times New Roman" w:hAnsi="Times New Roman" w:cs="Times New Roman"/>
@@ -17824,7 +17951,7 @@
         </w:rPr>
         <w:t>Bảng Exam (Bộ đề)</w:t>
       </w:r>
-      <w:bookmarkEnd w:id="45"/>
+      <w:bookmarkEnd w:id="44"/>
     </w:p>
     <w:p>
       <w:pPr>
@@ -18946,7 +19073,7 @@
           <w:szCs w:val="28"/>
         </w:rPr>
       </w:pPr>
-      <w:bookmarkStart w:id="46" w:name="_Toc135603893"/>
+      <w:bookmarkStart w:id="45" w:name="_Toc135603893"/>
       <w:r>
         <w:rPr>
           <w:rFonts w:ascii="Times New Roman" w:hAnsi="Times New Roman" w:cs="Times New Roman"/>
@@ -19007,7 +19134,7 @@
         </w:rPr>
         <w:t>Bảng ExamDetail (Chi tiết bộ đề)</w:t>
       </w:r>
-      <w:bookmarkEnd w:id="46"/>
+      <w:bookmarkEnd w:id="45"/>
     </w:p>
     <w:p>
       <w:pPr>
@@ -19701,7 +19828,7 @@
           <w:szCs w:val="28"/>
         </w:rPr>
       </w:pPr>
-      <w:bookmarkStart w:id="47" w:name="_Toc135603894"/>
+      <w:bookmarkStart w:id="46" w:name="_Toc135603894"/>
       <w:r>
         <w:rPr>
           <w:rFonts w:ascii="Times New Roman" w:hAnsi="Times New Roman" w:cs="Times New Roman"/>
@@ -19782,7 +19909,7 @@
         </w:rPr>
         <w:t>(Lịch sử)</w:t>
       </w:r>
-      <w:bookmarkEnd w:id="47"/>
+      <w:bookmarkEnd w:id="46"/>
     </w:p>
     <w:p>
       <w:pPr>
@@ -20585,6 +20712,9 @@
             <w:r>
               <w:t>Date</w:t>
             </w:r>
+            <w:r>
+              <w:t>Time</w:t>
+            </w:r>
           </w:p>
         </w:tc>
         <w:tc>
@@ -20643,7 +20773,7 @@
           <w:szCs w:val="28"/>
         </w:rPr>
       </w:pPr>
-      <w:bookmarkStart w:id="48" w:name="_Toc135603895"/>
+      <w:bookmarkStart w:id="47" w:name="_Toc135603895"/>
       <w:r>
         <w:rPr>
           <w:rFonts w:ascii="Times New Roman" w:hAnsi="Times New Roman" w:cs="Times New Roman"/>
@@ -20704,7 +20834,7 @@
         </w:rPr>
         <w:t>Bảng HistoryDetail (Chi tiết lịch sử)</w:t>
       </w:r>
-      <w:bookmarkEnd w:id="48"/>
+      <w:bookmarkEnd w:id="47"/>
     </w:p>
     <w:p>
       <w:pPr>
@@ -21426,7 +21556,7 @@
           <w:szCs w:val="28"/>
         </w:rPr>
       </w:pPr>
-      <w:bookmarkStart w:id="49" w:name="_Toc135603896"/>
+      <w:bookmarkStart w:id="48" w:name="_Toc135603896"/>
       <w:r>
         <w:rPr>
           <w:rFonts w:ascii="Times New Roman" w:hAnsi="Times New Roman" w:cs="Times New Roman"/>
@@ -21487,7 +21617,7 @@
         </w:rPr>
         <w:t>Bảng Rank (Xếp hạng)</w:t>
       </w:r>
-      <w:bookmarkEnd w:id="49"/>
+      <w:bookmarkEnd w:id="48"/>
     </w:p>
     <w:p>
       <w:pPr>
@@ -22237,7 +22367,7 @@
           <w:szCs w:val="36"/>
         </w:rPr>
       </w:pPr>
-      <w:bookmarkStart w:id="50" w:name="_Toc135603897"/>
+      <w:bookmarkStart w:id="49" w:name="_Toc135603897"/>
       <w:r>
         <w:rPr>
           <w:rFonts w:ascii="Times New Roman" w:hAnsi="Times New Roman" w:cs="Times New Roman"/>
@@ -22269,28 +22399,10 @@
         </w:rPr>
         <w:t>XÂY DỰNG CHƯƠNG TRÌNH</w:t>
       </w:r>
-      <w:bookmarkEnd w:id="50"/>
-    </w:p>
-    <w:p>
-      <w:pPr>
-        <w:spacing w:line="288" w:lineRule="auto"/>
-        <w:jc w:val="both"/>
-        <w:rPr>
-          <w:sz w:val="24"/>
-          <w:szCs w:val="24"/>
-        </w:rPr>
-      </w:pPr>
-    </w:p>
-    <w:p>
-      <w:pPr>
-        <w:spacing w:line="288" w:lineRule="auto"/>
-        <w:jc w:val="both"/>
-        <w:rPr>
-          <w:sz w:val="24"/>
-          <w:szCs w:val="24"/>
-        </w:rPr>
-      </w:pPr>
-    </w:p>
+      <w:bookmarkEnd w:id="49"/>
+    </w:p>
+    <w:p/>
+    <w:p/>
     <w:p>
       <w:pPr>
         <w:spacing w:before="120" w:after="120"/>
@@ -22302,91 +22414,14 @@
           <w:szCs w:val="32"/>
         </w:rPr>
       </w:pPr>
-      <w:bookmarkStart w:id="51" w:name="_Toc135603898"/>
       <w:r>
         <w:rPr>
           <w:b/>
           <w:sz w:val="32"/>
           <w:szCs w:val="32"/>
         </w:rPr>
-        <w:t>4.1 Giao diện phía quản trị viên</w:t>
-      </w:r>
-      <w:bookmarkEnd w:id="51"/>
-    </w:p>
-    <w:p>
-      <w:pPr>
-        <w:pStyle w:val="Heading3"/>
-        <w:spacing w:before="120" w:after="120"/>
-        <w:rPr>
-          <w:rFonts w:ascii="Times New Roman" w:hAnsi="Times New Roman" w:cs="Times New Roman"/>
-          <w:b/>
-          <w:color w:val="000000" w:themeColor="text1"/>
-          <w:sz w:val="28"/>
-          <w:szCs w:val="28"/>
-        </w:rPr>
-      </w:pPr>
-      <w:bookmarkStart w:id="52" w:name="_Toc135603899"/>
-      <w:r>
-        <w:rPr>
-          <w:rFonts w:ascii="Times New Roman" w:hAnsi="Times New Roman" w:cs="Times New Roman"/>
-          <w:b/>
-          <w:color w:val="000000" w:themeColor="text1"/>
-          <w:sz w:val="28"/>
-          <w:szCs w:val="28"/>
-        </w:rPr>
-        <w:t>4</w:t>
-      </w:r>
-      <w:r>
-        <w:rPr>
-          <w:rFonts w:ascii="Times New Roman" w:hAnsi="Times New Roman" w:cs="Times New Roman"/>
-          <w:b/>
-          <w:color w:val="000000" w:themeColor="text1"/>
-          <w:sz w:val="28"/>
-          <w:szCs w:val="28"/>
-        </w:rPr>
-        <w:t>.</w:t>
-      </w:r>
-      <w:r>
-        <w:rPr>
-          <w:rFonts w:ascii="Times New Roman" w:hAnsi="Times New Roman" w:cs="Times New Roman"/>
-          <w:b/>
-          <w:color w:val="000000" w:themeColor="text1"/>
-          <w:sz w:val="28"/>
-          <w:szCs w:val="28"/>
-        </w:rPr>
-        <w:t>1.</w:t>
-      </w:r>
-      <w:r>
-        <w:rPr>
-          <w:rFonts w:ascii="Times New Roman" w:hAnsi="Times New Roman" w:cs="Times New Roman"/>
-          <w:b/>
-          <w:color w:val="000000" w:themeColor="text1"/>
-          <w:sz w:val="28"/>
-          <w:szCs w:val="28"/>
-        </w:rPr>
-        <w:t xml:space="preserve">1 </w:t>
-      </w:r>
-      <w:r>
-        <w:rPr>
-          <w:rFonts w:ascii="Times New Roman" w:hAnsi="Times New Roman" w:cs="Times New Roman"/>
-          <w:b/>
-          <w:color w:val="000000" w:themeColor="text1"/>
-          <w:sz w:val="28"/>
-          <w:szCs w:val="28"/>
-        </w:rPr>
-        <w:t>Giao diện</w:t>
-      </w:r>
-      <w:r>
-        <w:rPr>
-          <w:rFonts w:ascii="Times New Roman" w:hAnsi="Times New Roman" w:cs="Times New Roman"/>
-          <w:b/>
-          <w:color w:val="000000" w:themeColor="text1"/>
-          <w:sz w:val="28"/>
-          <w:szCs w:val="28"/>
-        </w:rPr>
-        <w:t xml:space="preserve"> quản lý người dùng</w:t>
-      </w:r>
-      <w:bookmarkEnd w:id="52"/>
+        <w:t>4.1 Cấu trúc dự án</w:t>
+      </w:r>
     </w:p>
     <w:p>
       <w:pPr>
@@ -22399,7 +22434,7 @@
         <w:jc w:val="both"/>
       </w:pPr>
       <w:r>
-        <w:t>Giao diện danh sách người dùng</w:t>
+        <w:t>Dự án được chia làm 3 tầng chính:</w:t>
       </w:r>
     </w:p>
     <w:p>
@@ -22413,49 +22448,23 @@
         <w:jc w:val="both"/>
       </w:pPr>
       <w:r>
-        <w:t xml:space="preserve">Phân quyền: Chỉ quản trị viên </w:t>
-      </w:r>
-      <w:r>
-        <w:t xml:space="preserve">mới </w:t>
-      </w:r>
-      <w:r>
-        <w:t>có thể vào.</w:t>
-      </w:r>
-    </w:p>
-    <w:p>
-      <w:pPr>
-        <w:pStyle w:val="ListParagraph"/>
-        <w:numPr>
-          <w:ilvl w:val="1"/>
-          <w:numId w:val="26"/>
-        </w:numPr>
-        <w:spacing w:line="288" w:lineRule="auto"/>
-        <w:jc w:val="both"/>
-      </w:pPr>
-      <w:r>
-        <w:t>Mô tả:</w:t>
-      </w:r>
-      <w:r>
-        <w:t xml:space="preserve"> Giao diện danh sách người dùng giúp quản trị viên dễ dàng tìm kiếm người dùng, xem thông tin, </w:t>
-      </w:r>
-      <w:r>
-        <w:t>chỉnh sửa và thêm người dùng mới.</w:t>
-      </w:r>
-    </w:p>
-    <w:p>
-      <w:pPr>
-        <w:spacing w:line="288" w:lineRule="auto"/>
-        <w:jc w:val="both"/>
+        <w:t>Tầng Common: Là tầng chứa các hằng số, Model và các hàm dùng chung trong toàn bộ dự án.</w:t>
+      </w:r>
+    </w:p>
+    <w:p>
+      <w:pPr>
+        <w:spacing w:line="288" w:lineRule="auto"/>
+        <w:jc w:val="center"/>
       </w:pPr>
       <w:r>
         <w:rPr>
           <w:noProof/>
         </w:rPr>
         <w:drawing>
-          <wp:inline distT="0" distB="0" distL="0" distR="0" wp14:anchorId="32FEFAD4" wp14:editId="05FEEEFD">
-            <wp:extent cx="5752744" cy="2303253"/>
-            <wp:effectExtent l="0" t="0" r="635" b="1905"/>
-            <wp:docPr id="13" name="Picture 13"/>
+          <wp:inline distT="0" distB="0" distL="0" distR="0" wp14:anchorId="24884237" wp14:editId="29B55D4C">
+            <wp:extent cx="3890059" cy="2950234"/>
+            <wp:effectExtent l="0" t="0" r="0" b="2540"/>
+            <wp:docPr id="3" name="Picture 3"/>
             <wp:cNvGraphicFramePr>
               <a:graphicFrameLocks xmlns:a="http://schemas.openxmlformats.org/drawingml/2006/main" noChangeAspect="1"/>
             </wp:cNvGraphicFramePr>
@@ -22475,7 +22484,7 @@
                   <pic:spPr>
                     <a:xfrm>
                       <a:off x="0" y="0"/>
-                      <a:ext cx="5760720" cy="2306446"/>
+                      <a:ext cx="3886200" cy="2947307"/>
                     </a:xfrm>
                     <a:prstGeom prst="rect">
                       <a:avLst/>
@@ -22490,7 +22499,7 @@
     </w:p>
     <w:p>
       <w:pPr>
-        <w:spacing w:before="120" w:after="120"/>
+        <w:spacing w:line="288" w:lineRule="auto"/>
         <w:jc w:val="center"/>
       </w:pPr>
       <w:r>
@@ -22500,27 +22509,7 @@
         <w:t xml:space="preserve">Hình 4.1 </w:t>
       </w:r>
       <w:r>
-        <w:t>Giao diện danh sách người dùng</w:t>
-      </w:r>
-    </w:p>
-    <w:p>
-      <w:pPr>
-        <w:spacing w:before="120" w:after="120"/>
-        <w:jc w:val="center"/>
-      </w:pPr>
-    </w:p>
-    <w:p>
-      <w:pPr>
-        <w:pStyle w:val="ListParagraph"/>
-        <w:numPr>
-          <w:ilvl w:val="0"/>
-          <w:numId w:val="26"/>
-        </w:numPr>
-        <w:spacing w:line="288" w:lineRule="auto"/>
-        <w:jc w:val="both"/>
-      </w:pPr>
-      <w:r>
-        <w:t>Giao diện thêm người dùng</w:t>
+        <w:t>Tầng Common của dự án</w:t>
       </w:r>
     </w:p>
     <w:p>
@@ -22534,39 +22523,23 @@
         <w:jc w:val="both"/>
       </w:pPr>
       <w:r>
-        <w:t>Phân quyền: Chỉ quản trị viên mới có thể vào.</w:t>
-      </w:r>
-    </w:p>
-    <w:p>
-      <w:pPr>
-        <w:pStyle w:val="ListParagraph"/>
-        <w:numPr>
-          <w:ilvl w:val="1"/>
-          <w:numId w:val="26"/>
-        </w:numPr>
-        <w:spacing w:line="288" w:lineRule="auto"/>
-        <w:jc w:val="both"/>
-      </w:pPr>
-      <w:r>
-        <w:t xml:space="preserve">Mô tả: Giao diện </w:t>
-      </w:r>
-      <w:r>
-        <w:t>giúp quản trị viên nhập các thông tin để thêm một người dùng mới.</w:t>
-      </w:r>
-    </w:p>
-    <w:p>
-      <w:pPr>
-        <w:spacing w:line="288" w:lineRule="auto"/>
+        <w:t>Tầng Service: Là tầng thực hiện lấy dữ liệu từ cơ sở dữ liệu thông qua Entity Framework. Tầng Service chứa các Entity và Service để xử lý nghiệp vụ của hệ thống.</w:t>
+      </w:r>
+    </w:p>
+    <w:p>
+      <w:pPr>
+        <w:spacing w:line="288" w:lineRule="auto"/>
+        <w:jc w:val="center"/>
       </w:pPr>
       <w:r>
         <w:rPr>
           <w:noProof/>
         </w:rPr>
         <w:drawing>
-          <wp:inline distT="0" distB="0" distL="0" distR="0" wp14:anchorId="15FA4D0F" wp14:editId="7B457614">
-            <wp:extent cx="5760697" cy="2087593"/>
-            <wp:effectExtent l="0" t="0" r="0" b="8255"/>
-            <wp:docPr id="14" name="Picture 14"/>
+          <wp:inline distT="0" distB="0" distL="0" distR="0" wp14:anchorId="13433BEA" wp14:editId="00854C5A">
+            <wp:extent cx="3910967" cy="2639683"/>
+            <wp:effectExtent l="0" t="0" r="0" b="8890"/>
+            <wp:docPr id="8" name="Picture 8"/>
             <wp:cNvGraphicFramePr>
               <a:graphicFrameLocks xmlns:a="http://schemas.openxmlformats.org/drawingml/2006/main" noChangeAspect="1"/>
             </wp:cNvGraphicFramePr>
@@ -22586,7 +22559,7 @@
                   <pic:spPr>
                     <a:xfrm>
                       <a:off x="0" y="0"/>
-                      <a:ext cx="5760720" cy="2087601"/>
+                      <a:ext cx="3914775" cy="2642253"/>
                     </a:xfrm>
                     <a:prstGeom prst="rect">
                       <a:avLst/>
@@ -22601,33 +22574,41 @@
     </w:p>
     <w:p>
       <w:pPr>
-        <w:spacing w:before="120" w:after="120"/>
+        <w:spacing w:line="288" w:lineRule="auto"/>
         <w:jc w:val="center"/>
       </w:pPr>
       <w:r>
         <w:rPr>
+          <w:sz w:val="24"/>
+          <w:szCs w:val="24"/>
+        </w:rPr>
+        <w:t>.</w:t>
+      </w:r>
+      <w:r>
+        <w:rPr>
+          <w:b/>
+        </w:rPr>
+        <w:t xml:space="preserve"> </w:t>
+      </w:r>
+      <w:r>
+        <w:rPr>
           <w:b/>
         </w:rPr>
         <w:t xml:space="preserve">Hình 4.2 </w:t>
       </w:r>
       <w:r>
-        <w:t>Giao diện thêm người dùng</w:t>
-      </w:r>
-    </w:p>
-    <w:p>
-      <w:pPr>
-        <w:pStyle w:val="ListParagraph"/>
-        <w:numPr>
-          <w:ilvl w:val="0"/>
-          <w:numId w:val="26"/>
-        </w:numPr>
-        <w:spacing w:line="288" w:lineRule="auto"/>
-        <w:jc w:val="both"/>
-      </w:pPr>
-      <w:r>
-        <w:lastRenderedPageBreak/>
-        <w:t>Giao diện chi tiết người dùng</w:t>
-      </w:r>
+        <w:t>Tầng Service của dự án</w:t>
+      </w:r>
+    </w:p>
+    <w:p>
+      <w:pPr>
+        <w:spacing w:line="288" w:lineRule="auto"/>
+        <w:jc w:val="both"/>
+        <w:rPr>
+          <w:sz w:val="24"/>
+          <w:szCs w:val="24"/>
+        </w:rPr>
+      </w:pPr>
     </w:p>
     <w:p>
       <w:pPr>
@@ -22640,37 +22621,34 @@
         <w:jc w:val="both"/>
       </w:pPr>
       <w:r>
-        <w:t>Phân quyền: Chỉ quản trị viên mới có thể vào.</w:t>
-      </w:r>
-    </w:p>
-    <w:p>
-      <w:pPr>
-        <w:pStyle w:val="ListParagraph"/>
-        <w:numPr>
-          <w:ilvl w:val="1"/>
-          <w:numId w:val="26"/>
-        </w:numPr>
-        <w:spacing w:line="288" w:lineRule="auto"/>
-        <w:jc w:val="both"/>
-      </w:pPr>
-      <w:r>
-        <w:t>Mô tả: Giao diện giúp quản trị viên xem thông tin của người dùng và chỉnh sửa quyền của họ.</w:t>
-      </w:r>
-    </w:p>
-    <w:p>
-      <w:pPr>
-        <w:spacing w:line="288" w:lineRule="auto"/>
-        <w:jc w:val="both"/>
+        <w:lastRenderedPageBreak/>
+        <w:t xml:space="preserve">Tầng Web: Là tầng được tổ chức theo mô hình MVC. Controller thực hiện xử lý các yêu cầu của người dùng để điều hướng, gọi các Service xử lý nghiệp vụ và trả ra các View tương ứng để hiển thị. View là nơi chứa toàn bộ giao diện của hệ thống. Model </w:t>
+      </w:r>
+      <w:r>
+        <w:t>để lưu trữ các dữ liệu được sử dụng trong hệ thống. Ngoài ra còn có folder wwwroot để chứa các tài nguyên của Website như: Ảnh, file Css, file Javascript và các thư viện liên quan.</w:t>
+      </w:r>
+      <w:r>
+        <w:t xml:space="preserve"> </w:t>
+      </w:r>
+    </w:p>
+    <w:p>
+      <w:pPr>
+        <w:spacing w:line="288" w:lineRule="auto"/>
+        <w:jc w:val="center"/>
+        <w:rPr>
+          <w:sz w:val="24"/>
+          <w:szCs w:val="24"/>
+        </w:rPr>
       </w:pPr>
       <w:r>
         <w:rPr>
           <w:noProof/>
         </w:rPr>
         <w:drawing>
-          <wp:inline distT="0" distB="0" distL="0" distR="0" wp14:anchorId="29BC44DE" wp14:editId="70DC604F">
-            <wp:extent cx="5760720" cy="2656947"/>
+          <wp:inline distT="0" distB="0" distL="0" distR="0" wp14:anchorId="7EB8469E" wp14:editId="7E7A141B">
+            <wp:extent cx="3752850" cy="4191000"/>
             <wp:effectExtent l="0" t="0" r="0" b="0"/>
-            <wp:docPr id="15" name="Picture 15"/>
+            <wp:docPr id="12" name="Picture 12"/>
             <wp:cNvGraphicFramePr>
               <a:graphicFrameLocks xmlns:a="http://schemas.openxmlformats.org/drawingml/2006/main" noChangeAspect="1"/>
             </wp:cNvGraphicFramePr>
@@ -22690,7 +22668,7 @@
                   <pic:spPr>
                     <a:xfrm>
                       <a:off x="0" y="0"/>
-                      <a:ext cx="5760720" cy="2656947"/>
+                      <a:ext cx="3752850" cy="4191000"/>
                     </a:xfrm>
                     <a:prstGeom prst="rect">
                       <a:avLst/>
@@ -22705,24 +22683,58 @@
     </w:p>
     <w:p>
       <w:pPr>
+        <w:spacing w:line="288" w:lineRule="auto"/>
+        <w:jc w:val="center"/>
+      </w:pPr>
+      <w:r>
+        <w:rPr>
+          <w:b/>
+        </w:rPr>
+        <w:t xml:space="preserve">Hình 4.3 </w:t>
+      </w:r>
+      <w:r>
+        <w:t>Tầng Web của dự án</w:t>
+      </w:r>
+    </w:p>
+    <w:p>
+      <w:pPr>
+        <w:spacing w:line="288" w:lineRule="auto"/>
+        <w:jc w:val="center"/>
+        <w:rPr>
+          <w:sz w:val="24"/>
+          <w:szCs w:val="24"/>
+        </w:rPr>
+      </w:pPr>
+    </w:p>
+    <w:p>
+      <w:pPr>
         <w:spacing w:before="120" w:after="120"/>
-        <w:jc w:val="center"/>
-      </w:pPr>
-      <w:r>
-        <w:rPr>
-          <w:b/>
-        </w:rPr>
-        <w:t xml:space="preserve">Hình 4.3 </w:t>
-      </w:r>
-      <w:r>
-        <w:t>Giao diện chi tiết người dùng</w:t>
-      </w:r>
-    </w:p>
-    <w:p>
-      <w:pPr>
-        <w:spacing w:before="120" w:after="120"/>
-        <w:jc w:val="center"/>
-      </w:pPr>
+        <w:jc w:val="both"/>
+        <w:outlineLvl w:val="1"/>
+        <w:rPr>
+          <w:b/>
+          <w:sz w:val="32"/>
+          <w:szCs w:val="32"/>
+        </w:rPr>
+      </w:pPr>
+      <w:bookmarkStart w:id="50" w:name="_Toc135603898"/>
+      <w:r>
+        <w:rPr>
+          <w:b/>
+          <w:sz w:val="32"/>
+          <w:szCs w:val="32"/>
+        </w:rPr>
+        <w:t>4.2</w:t>
+      </w:r>
+      <w:r>
+        <w:rPr>
+          <w:b/>
+          <w:sz w:val="32"/>
+          <w:szCs w:val="32"/>
+        </w:rPr>
+        <w:t xml:space="preserve"> Giao diện phía quản trị viên</w:t>
+      </w:r>
+      <w:bookmarkEnd w:id="50"/>
     </w:p>
     <w:p>
       <w:pPr>
@@ -22736,7 +22748,7 @@
           <w:szCs w:val="28"/>
         </w:rPr>
       </w:pPr>
-      <w:bookmarkStart w:id="53" w:name="_Toc135603900"/>
+      <w:bookmarkStart w:id="51" w:name="_Toc135603899"/>
       <w:r>
         <w:rPr>
           <w:rFonts w:ascii="Times New Roman" w:hAnsi="Times New Roman" w:cs="Times New Roman"/>
@@ -22765,7 +22777,7 @@
           <w:sz w:val="28"/>
           <w:szCs w:val="28"/>
         </w:rPr>
-        <w:t>1.2</w:t>
+        <w:t>2</w:t>
       </w:r>
       <w:r>
         <w:rPr>
@@ -22775,7 +22787,7 @@
           <w:sz w:val="28"/>
           <w:szCs w:val="28"/>
         </w:rPr>
-        <w:t xml:space="preserve"> </w:t>
+        <w:t>.</w:t>
       </w:r>
       <w:r>
         <w:rPr>
@@ -22785,9 +22797,29 @@
           <w:sz w:val="28"/>
           <w:szCs w:val="28"/>
         </w:rPr>
-        <w:t>Giao diện quản lý chủ đề</w:t>
-      </w:r>
-      <w:bookmarkEnd w:id="53"/>
+        <w:t xml:space="preserve">1 </w:t>
+      </w:r>
+      <w:r>
+        <w:rPr>
+          <w:rFonts w:ascii="Times New Roman" w:hAnsi="Times New Roman" w:cs="Times New Roman"/>
+          <w:b/>
+          <w:color w:val="000000" w:themeColor="text1"/>
+          <w:sz w:val="28"/>
+          <w:szCs w:val="28"/>
+        </w:rPr>
+        <w:t>Giao diện</w:t>
+      </w:r>
+      <w:r>
+        <w:rPr>
+          <w:rFonts w:ascii="Times New Roman" w:hAnsi="Times New Roman" w:cs="Times New Roman"/>
+          <w:b/>
+          <w:color w:val="000000" w:themeColor="text1"/>
+          <w:sz w:val="28"/>
+          <w:szCs w:val="28"/>
+        </w:rPr>
+        <w:t xml:space="preserve"> quản lý người dùng</w:t>
+      </w:r>
+      <w:bookmarkEnd w:id="51"/>
     </w:p>
     <w:p>
       <w:pPr>
@@ -22800,7 +22832,7 @@
         <w:jc w:val="both"/>
       </w:pPr>
       <w:r>
-        <w:t>Giao diện danh sách chủ đề</w:t>
+        <w:t>Giao diện danh sách người dùng</w:t>
       </w:r>
     </w:p>
     <w:p>
@@ -22814,7 +22846,13 @@
         <w:jc w:val="both"/>
       </w:pPr>
       <w:r>
-        <w:t>Phân quyền: Chỉ quản trị viên mới có thể vào.</w:t>
+        <w:t xml:space="preserve">Phân quyền: Chỉ quản trị viên </w:t>
+      </w:r>
+      <w:r>
+        <w:t xml:space="preserve">mới </w:t>
+      </w:r>
+      <w:r>
+        <w:t>có thể vào.</w:t>
       </w:r>
     </w:p>
     <w:p>
@@ -22828,7 +22866,13 @@
         <w:jc w:val="both"/>
       </w:pPr>
       <w:r>
-        <w:t>Mô tả: Giao diện danh sách chủ đề giúp quản trị viên dễ dàng tìm kiếm chủ đề, xem thông tin, chỉnh sửa, xoá và thêm chủ đề mới.</w:t>
+        <w:t>Mô tả:</w:t>
+      </w:r>
+      <w:r>
+        <w:t xml:space="preserve"> Giao diện danh sách người dùng giúp quản trị viên dễ dàng tìm kiếm người dùng, xem thông tin, </w:t>
+      </w:r>
+      <w:r>
+        <w:t>chỉnh sửa và thêm người dùng mới.</w:t>
       </w:r>
     </w:p>
     <w:p>
@@ -22840,11 +22884,12 @@
         <w:rPr>
           <w:noProof/>
         </w:rPr>
+        <w:lastRenderedPageBreak/>
         <w:drawing>
-          <wp:inline distT="0" distB="0" distL="0" distR="0" wp14:anchorId="237F79D4" wp14:editId="67C50CC2">
-            <wp:extent cx="5760720" cy="2660025"/>
-            <wp:effectExtent l="0" t="0" r="0" b="6985"/>
-            <wp:docPr id="16" name="Picture 16"/>
+          <wp:inline distT="0" distB="0" distL="0" distR="0" wp14:anchorId="32FEFAD4" wp14:editId="05FEEEFD">
+            <wp:extent cx="5752744" cy="2303253"/>
+            <wp:effectExtent l="0" t="0" r="635" b="1905"/>
+            <wp:docPr id="13" name="Picture 13"/>
             <wp:cNvGraphicFramePr>
               <a:graphicFrameLocks xmlns:a="http://schemas.openxmlformats.org/drawingml/2006/main" noChangeAspect="1"/>
             </wp:cNvGraphicFramePr>
@@ -22864,7 +22909,7 @@
                   <pic:spPr>
                     <a:xfrm>
                       <a:off x="0" y="0"/>
-                      <a:ext cx="5760720" cy="2660025"/>
+                      <a:ext cx="5760720" cy="2306446"/>
                     </a:xfrm>
                     <a:prstGeom prst="rect">
                       <a:avLst/>
@@ -22886,21 +22931,22 @@
         <w:rPr>
           <w:b/>
         </w:rPr>
-        <w:t xml:space="preserve">Hình 4.4 </w:t>
-      </w:r>
-      <w:r>
-        <w:t>Giao diện danh sách chủ đề</w:t>
-      </w:r>
-    </w:p>
-    <w:p>
-      <w:pPr>
-        <w:spacing w:line="288" w:lineRule="auto"/>
-      </w:pPr>
-    </w:p>
-    <w:p>
-      <w:pPr>
-        <w:spacing w:line="288" w:lineRule="auto"/>
-        <w:jc w:val="both"/>
+        <w:t>Hình 4.4</w:t>
+      </w:r>
+      <w:r>
+        <w:rPr>
+          <w:b/>
+        </w:rPr>
+        <w:t xml:space="preserve"> </w:t>
+      </w:r>
+      <w:r>
+        <w:t>Giao diện danh sách người dùng</w:t>
+      </w:r>
+    </w:p>
+    <w:p>
+      <w:pPr>
+        <w:spacing w:before="120" w:after="120"/>
+        <w:jc w:val="center"/>
       </w:pPr>
     </w:p>
     <w:p>
@@ -22914,8 +22960,7 @@
         <w:jc w:val="both"/>
       </w:pPr>
       <w:r>
-        <w:lastRenderedPageBreak/>
-        <w:t>Giao diện thêm chủ đề</w:t>
+        <w:t>Giao diện thêm người dùng</w:t>
       </w:r>
     </w:p>
     <w:p>
@@ -22943,26 +22988,25 @@
         <w:jc w:val="both"/>
       </w:pPr>
       <w:r>
-        <w:t xml:space="preserve">Mô tả: Giao diện thêm chủ đề giúp quản trị viên nhập các thông tin để </w:t>
-      </w:r>
-      <w:r>
-        <w:t>thêm chủ đề mới.</w:t>
-      </w:r>
-    </w:p>
-    <w:p>
-      <w:pPr>
-        <w:spacing w:line="288" w:lineRule="auto"/>
-        <w:jc w:val="both"/>
+        <w:t xml:space="preserve">Mô tả: Giao diện </w:t>
+      </w:r>
+      <w:r>
+        <w:t>giúp quản trị viên nhập các thông tin để thêm một người dùng mới.</w:t>
+      </w:r>
+    </w:p>
+    <w:p>
+      <w:pPr>
+        <w:spacing w:line="288" w:lineRule="auto"/>
       </w:pPr>
       <w:r>
         <w:rPr>
           <w:noProof/>
         </w:rPr>
         <w:drawing>
-          <wp:inline distT="0" distB="0" distL="0" distR="0" wp14:anchorId="1EB53F1E" wp14:editId="161A363A">
-            <wp:extent cx="5760720" cy="2652639"/>
-            <wp:effectExtent l="0" t="0" r="0" b="0"/>
-            <wp:docPr id="17" name="Picture 17"/>
+          <wp:inline distT="0" distB="0" distL="0" distR="0" wp14:anchorId="15FA4D0F" wp14:editId="7B457614">
+            <wp:extent cx="5760697" cy="2087593"/>
+            <wp:effectExtent l="0" t="0" r="0" b="8255"/>
+            <wp:docPr id="14" name="Picture 14"/>
             <wp:cNvGraphicFramePr>
               <a:graphicFrameLocks xmlns:a="http://schemas.openxmlformats.org/drawingml/2006/main" noChangeAspect="1"/>
             </wp:cNvGraphicFramePr>
@@ -22982,7 +23026,7 @@
                   <pic:spPr>
                     <a:xfrm>
                       <a:off x="0" y="0"/>
-                      <a:ext cx="5760720" cy="2652639"/>
+                      <a:ext cx="5760720" cy="2087601"/>
                     </a:xfrm>
                     <a:prstGeom prst="rect">
                       <a:avLst/>
@@ -23004,10 +23048,16 @@
         <w:rPr>
           <w:b/>
         </w:rPr>
-        <w:t xml:space="preserve">Hình 4.5 </w:t>
-      </w:r>
-      <w:r>
-        <w:t>Giao diện thêm chủ đề</w:t>
+        <w:t>Hình 4.5</w:t>
+      </w:r>
+      <w:r>
+        <w:rPr>
+          <w:b/>
+        </w:rPr>
+        <w:t xml:space="preserve"> </w:t>
+      </w:r>
+      <w:r>
+        <w:t>Giao diện thêm người dùng</w:t>
       </w:r>
     </w:p>
     <w:p>
@@ -23027,7 +23077,7 @@
         <w:jc w:val="both"/>
       </w:pPr>
       <w:r>
-        <w:t>Giao diện chi tiết chủ đề</w:t>
+        <w:t>Giao diện chi tiết người dùng</w:t>
       </w:r>
     </w:p>
     <w:p>
@@ -23055,7 +23105,7 @@
         <w:jc w:val="both"/>
       </w:pPr>
       <w:r>
-        <w:t>Mô tả: Giao diện giúp quản trị viên có thể xem thông tin, sửa và xoá chủ đề.</w:t>
+        <w:t>Mô tả: Giao diện giúp quản trị viên xem thông tin của người dùng và chỉnh sửa quyền của họ.</w:t>
       </w:r>
     </w:p>
     <w:p>
@@ -23067,11 +23117,12 @@
         <w:rPr>
           <w:noProof/>
         </w:rPr>
+        <w:lastRenderedPageBreak/>
         <w:drawing>
-          <wp:inline distT="0" distB="0" distL="0" distR="0" wp14:anchorId="0F0AFF79" wp14:editId="680809FF">
-            <wp:extent cx="5760720" cy="2654486"/>
+          <wp:inline distT="0" distB="0" distL="0" distR="0" wp14:anchorId="29BC44DE" wp14:editId="70DC604F">
+            <wp:extent cx="5760720" cy="2656947"/>
             <wp:effectExtent l="0" t="0" r="0" b="0"/>
-            <wp:docPr id="18" name="Picture 18"/>
+            <wp:docPr id="15" name="Picture 15"/>
             <wp:cNvGraphicFramePr>
               <a:graphicFrameLocks xmlns:a="http://schemas.openxmlformats.org/drawingml/2006/main" noChangeAspect="1"/>
             </wp:cNvGraphicFramePr>
@@ -23091,7 +23142,7 @@
                   <pic:spPr>
                     <a:xfrm>
                       <a:off x="0" y="0"/>
-                      <a:ext cx="5760720" cy="2654486"/>
+                      <a:ext cx="5760720" cy="2656947"/>
                     </a:xfrm>
                     <a:prstGeom prst="rect">
                       <a:avLst/>
@@ -23113,25 +23164,22 @@
         <w:rPr>
           <w:b/>
         </w:rPr>
-        <w:t xml:space="preserve">Hình 4.6 </w:t>
-      </w:r>
-      <w:r>
-        <w:t>Giao diện chi tiết chủ đề</w:t>
-      </w:r>
-    </w:p>
-    <w:p>
-      <w:pPr>
-        <w:spacing w:line="288" w:lineRule="auto"/>
-      </w:pPr>
-    </w:p>
-    <w:p>
-      <w:pPr>
-        <w:spacing w:line="288" w:lineRule="auto"/>
-      </w:pPr>
-    </w:p>
-    <w:p>
-      <w:pPr>
-        <w:spacing w:line="288" w:lineRule="auto"/>
+        <w:t>Hình 4.6</w:t>
+      </w:r>
+      <w:r>
+        <w:rPr>
+          <w:b/>
+        </w:rPr>
+        <w:t xml:space="preserve"> </w:t>
+      </w:r>
+      <w:r>
+        <w:t>Giao diện chi tiết người dùng</w:t>
+      </w:r>
+    </w:p>
+    <w:p>
+      <w:pPr>
+        <w:spacing w:before="120" w:after="120"/>
+        <w:jc w:val="center"/>
       </w:pPr>
     </w:p>
     <w:p>
@@ -23146,7 +23194,7 @@
           <w:szCs w:val="28"/>
         </w:rPr>
       </w:pPr>
-      <w:bookmarkStart w:id="54" w:name="_Toc135603901"/>
+      <w:bookmarkStart w:id="52" w:name="_Toc135603900"/>
       <w:r>
         <w:rPr>
           <w:rFonts w:ascii="Times New Roman" w:hAnsi="Times New Roman" w:cs="Times New Roman"/>
@@ -23155,7 +23203,6 @@
           <w:sz w:val="28"/>
           <w:szCs w:val="28"/>
         </w:rPr>
-        <w:lastRenderedPageBreak/>
         <w:t>4</w:t>
       </w:r>
       <w:r>
@@ -23176,7 +23223,7 @@
           <w:sz w:val="28"/>
           <w:szCs w:val="28"/>
         </w:rPr>
-        <w:t>1.3</w:t>
+        <w:t>2</w:t>
       </w:r>
       <w:r>
         <w:rPr>
@@ -23186,7 +23233,7 @@
           <w:sz w:val="28"/>
           <w:szCs w:val="28"/>
         </w:rPr>
-        <w:t xml:space="preserve"> </w:t>
+        <w:t>.2</w:t>
       </w:r>
       <w:r>
         <w:rPr>
@@ -23196,7 +23243,7 @@
           <w:sz w:val="28"/>
           <w:szCs w:val="28"/>
         </w:rPr>
-        <w:t xml:space="preserve">Giao diện quản lý </w:t>
+        <w:t xml:space="preserve"> </w:t>
       </w:r>
       <w:r>
         <w:rPr>
@@ -23206,9 +23253,9 @@
           <w:sz w:val="28"/>
           <w:szCs w:val="28"/>
         </w:rPr>
-        <w:t>câu hỏi</w:t>
-      </w:r>
-      <w:bookmarkEnd w:id="54"/>
+        <w:t>Giao diện quản lý chủ đề</w:t>
+      </w:r>
+      <w:bookmarkEnd w:id="52"/>
     </w:p>
     <w:p>
       <w:pPr>
@@ -23221,10 +23268,7 @@
         <w:jc w:val="both"/>
       </w:pPr>
       <w:r>
-        <w:t xml:space="preserve">Giao diện danh sách </w:t>
-      </w:r>
-      <w:r>
-        <w:t>câu hỏi</w:t>
+        <w:t>Giao diện danh sách chủ đề</w:t>
       </w:r>
     </w:p>
     <w:p>
@@ -23252,40 +23296,23 @@
         <w:jc w:val="both"/>
       </w:pPr>
       <w:r>
-        <w:t xml:space="preserve">Mô tả: Giao diện danh sách </w:t>
-      </w:r>
-      <w:r>
-        <w:t xml:space="preserve">câu hỏi </w:t>
-      </w:r>
-      <w:r>
-        <w:t xml:space="preserve">giúp quản trị viên dễ dàng tìm kiếm </w:t>
-      </w:r>
-      <w:r>
-        <w:t>câu hỏi</w:t>
-      </w:r>
-      <w:r>
-        <w:t xml:space="preserve">, xem thông tin, chỉnh sửa, xoá và thêm </w:t>
-      </w:r>
-      <w:r>
-        <w:t>câu hỏi</w:t>
-      </w:r>
-      <w:r>
-        <w:t xml:space="preserve"> mới.</w:t>
-      </w:r>
-    </w:p>
-    <w:p>
-      <w:pPr>
-        <w:spacing w:line="288" w:lineRule="auto"/>
+        <w:t>Mô tả: Giao diện danh sách chủ đề giúp quản trị viên dễ dàng tìm kiếm chủ đề, xem thông tin, chỉnh sửa, xoá và thêm chủ đề mới.</w:t>
+      </w:r>
+    </w:p>
+    <w:p>
+      <w:pPr>
+        <w:spacing w:line="288" w:lineRule="auto"/>
+        <w:jc w:val="both"/>
       </w:pPr>
       <w:r>
         <w:rPr>
           <w:noProof/>
         </w:rPr>
         <w:drawing>
-          <wp:inline distT="0" distB="0" distL="0" distR="0" wp14:anchorId="41AD5DBB" wp14:editId="76EB2910">
-            <wp:extent cx="5760720" cy="2668641"/>
-            <wp:effectExtent l="0" t="0" r="0" b="0"/>
-            <wp:docPr id="19" name="Picture 19"/>
+          <wp:inline distT="0" distB="0" distL="0" distR="0" wp14:anchorId="237F79D4" wp14:editId="67C50CC2">
+            <wp:extent cx="5760720" cy="2660025"/>
+            <wp:effectExtent l="0" t="0" r="0" b="6985"/>
+            <wp:docPr id="16" name="Picture 16"/>
             <wp:cNvGraphicFramePr>
               <a:graphicFrameLocks xmlns:a="http://schemas.openxmlformats.org/drawingml/2006/main" noChangeAspect="1"/>
             </wp:cNvGraphicFramePr>
@@ -23305,7 +23332,7 @@
                   <pic:spPr>
                     <a:xfrm>
                       <a:off x="0" y="0"/>
-                      <a:ext cx="5760720" cy="2668641"/>
+                      <a:ext cx="5760720" cy="2660025"/>
                     </a:xfrm>
                     <a:prstGeom prst="rect">
                       <a:avLst/>
@@ -23327,10 +23354,16 @@
         <w:rPr>
           <w:b/>
         </w:rPr>
-        <w:t xml:space="preserve">Hình 4.7 </w:t>
-      </w:r>
-      <w:r>
-        <w:t>Giao diện danh sách câu hỏi</w:t>
+        <w:t>Hình 4.7</w:t>
+      </w:r>
+      <w:r>
+        <w:rPr>
+          <w:b/>
+        </w:rPr>
+        <w:t xml:space="preserve"> </w:t>
+      </w:r>
+      <w:r>
+        <w:t>Giao diện danh sách chủ đề</w:t>
       </w:r>
     </w:p>
     <w:p>
@@ -23350,7 +23383,7 @@
         <w:jc w:val="both"/>
       </w:pPr>
       <w:r>
-        <w:t>Giao diện thêm câu hỏi</w:t>
+        <w:t>Giao diện thêm chủ đề</w:t>
       </w:r>
     </w:p>
     <w:p>
@@ -23378,7 +23411,10 @@
         <w:jc w:val="both"/>
       </w:pPr>
       <w:r>
-        <w:t>Mô tả: Giao diện thêm câu hỏi giúp quản trị viên nhập thông tin để thêm một câu hỏi mới.</w:t>
+        <w:t xml:space="preserve">Mô tả: Giao diện thêm chủ đề giúp quản trị viên nhập các thông tin để </w:t>
+      </w:r>
+      <w:r>
+        <w:t>thêm chủ đề mới.</w:t>
       </w:r>
     </w:p>
     <w:p>
@@ -23390,11 +23426,12 @@
         <w:rPr>
           <w:noProof/>
         </w:rPr>
+        <w:lastRenderedPageBreak/>
         <w:drawing>
-          <wp:inline distT="0" distB="0" distL="0" distR="0" wp14:anchorId="053F20B3" wp14:editId="1072E69A">
-            <wp:extent cx="5760720" cy="2650177"/>
+          <wp:inline distT="0" distB="0" distL="0" distR="0" wp14:anchorId="1EB53F1E" wp14:editId="161A363A">
+            <wp:extent cx="5760720" cy="2652639"/>
             <wp:effectExtent l="0" t="0" r="0" b="0"/>
-            <wp:docPr id="20" name="Picture 20"/>
+            <wp:docPr id="17" name="Picture 17"/>
             <wp:cNvGraphicFramePr>
               <a:graphicFrameLocks xmlns:a="http://schemas.openxmlformats.org/drawingml/2006/main" noChangeAspect="1"/>
             </wp:cNvGraphicFramePr>
@@ -23414,7 +23451,7 @@
                   <pic:spPr>
                     <a:xfrm>
                       <a:off x="0" y="0"/>
-                      <a:ext cx="5760720" cy="2650177"/>
+                      <a:ext cx="5760720" cy="2652639"/>
                     </a:xfrm>
                     <a:prstGeom prst="rect">
                       <a:avLst/>
@@ -23436,15 +23473,22 @@
         <w:rPr>
           <w:b/>
         </w:rPr>
-        <w:t xml:space="preserve">Hình 4.8 </w:t>
-      </w:r>
-      <w:r>
-        <w:t>Giao diện thêm câu hỏi</w:t>
+        <w:t>Hình 4.8</w:t>
+      </w:r>
+      <w:r>
+        <w:rPr>
+          <w:b/>
+        </w:rPr>
+        <w:t xml:space="preserve"> </w:t>
+      </w:r>
+      <w:r>
+        <w:t>Giao diện thêm chủ đề</w:t>
       </w:r>
     </w:p>
     <w:p>
       <w:pPr>
         <w:spacing w:before="120" w:after="120"/>
+        <w:jc w:val="center"/>
       </w:pPr>
     </w:p>
     <w:p>
@@ -23458,8 +23502,7 @@
         <w:jc w:val="both"/>
       </w:pPr>
       <w:r>
-        <w:lastRenderedPageBreak/>
-        <w:t>Giao diện chi tiết câu hỏi</w:t>
+        <w:t>Giao diện chi tiết chủ đề</w:t>
       </w:r>
     </w:p>
     <w:p>
@@ -23487,10 +23530,7 @@
         <w:jc w:val="both"/>
       </w:pPr>
       <w:r>
-        <w:t xml:space="preserve">Mô tả: Giao diện </w:t>
-      </w:r>
-      <w:r>
-        <w:t>giúp người dùng xem thông tin câu hỏi, xoá và cập nhật câu hỏi.</w:t>
+        <w:t>Mô tả: Giao diện giúp quản trị viên có thể xem thông tin, sửa và xoá chủ đề.</w:t>
       </w:r>
     </w:p>
     <w:p>
@@ -23503,10 +23543,10 @@
           <w:noProof/>
         </w:rPr>
         <w:drawing>
-          <wp:inline distT="0" distB="0" distL="0" distR="0" wp14:anchorId="24AA8F5B" wp14:editId="5B77F0EE">
-            <wp:extent cx="5760720" cy="2655717"/>
+          <wp:inline distT="0" distB="0" distL="0" distR="0" wp14:anchorId="0F0AFF79" wp14:editId="680809FF">
+            <wp:extent cx="5760720" cy="2654486"/>
             <wp:effectExtent l="0" t="0" r="0" b="0"/>
-            <wp:docPr id="21" name="Picture 21"/>
+            <wp:docPr id="18" name="Picture 18"/>
             <wp:cNvGraphicFramePr>
               <a:graphicFrameLocks xmlns:a="http://schemas.openxmlformats.org/drawingml/2006/main" noChangeAspect="1"/>
             </wp:cNvGraphicFramePr>
@@ -23526,7 +23566,7 @@
                   <pic:spPr>
                     <a:xfrm>
                       <a:off x="0" y="0"/>
-                      <a:ext cx="5760720" cy="2655717"/>
+                      <a:ext cx="5760720" cy="2654486"/>
                     </a:xfrm>
                     <a:prstGeom prst="rect">
                       <a:avLst/>
@@ -23548,15 +23588,22 @@
         <w:rPr>
           <w:b/>
         </w:rPr>
-        <w:t xml:space="preserve">Hình 4.9 </w:t>
-      </w:r>
-      <w:r>
-        <w:t>Giao diện chi tiết câu hỏi</w:t>
+        <w:t>Hình 4.9</w:t>
+      </w:r>
+      <w:r>
+        <w:rPr>
+          <w:b/>
+        </w:rPr>
+        <w:t xml:space="preserve"> </w:t>
+      </w:r>
+      <w:r>
+        <w:t>Giao diện chi tiết chủ đề</w:t>
       </w:r>
     </w:p>
     <w:p>
       <w:pPr>
         <w:spacing w:before="120" w:after="120"/>
+        <w:jc w:val="center"/>
       </w:pPr>
     </w:p>
     <w:p>
@@ -23571,7 +23618,7 @@
           <w:szCs w:val="28"/>
         </w:rPr>
       </w:pPr>
-      <w:bookmarkStart w:id="55" w:name="_Toc135603902"/>
+      <w:bookmarkStart w:id="53" w:name="_Toc135603901"/>
       <w:r>
         <w:rPr>
           <w:rFonts w:ascii="Times New Roman" w:hAnsi="Times New Roman" w:cs="Times New Roman"/>
@@ -23600,7 +23647,7 @@
           <w:sz w:val="28"/>
           <w:szCs w:val="28"/>
         </w:rPr>
-        <w:t>1.4</w:t>
+        <w:t>2</w:t>
       </w:r>
       <w:r>
         <w:rPr>
@@ -23610,7 +23657,7 @@
           <w:sz w:val="28"/>
           <w:szCs w:val="28"/>
         </w:rPr>
-        <w:t xml:space="preserve"> </w:t>
+        <w:t>.3</w:t>
       </w:r>
       <w:r>
         <w:rPr>
@@ -23620,9 +23667,29 @@
           <w:sz w:val="28"/>
           <w:szCs w:val="28"/>
         </w:rPr>
-        <w:t>Giao diện quản lý bộ đề</w:t>
-      </w:r>
-      <w:bookmarkEnd w:id="55"/>
+        <w:t xml:space="preserve"> </w:t>
+      </w:r>
+      <w:r>
+        <w:rPr>
+          <w:rFonts w:ascii="Times New Roman" w:hAnsi="Times New Roman" w:cs="Times New Roman"/>
+          <w:b/>
+          <w:color w:val="000000" w:themeColor="text1"/>
+          <w:sz w:val="28"/>
+          <w:szCs w:val="28"/>
+        </w:rPr>
+        <w:t xml:space="preserve">Giao diện quản lý </w:t>
+      </w:r>
+      <w:r>
+        <w:rPr>
+          <w:rFonts w:ascii="Times New Roman" w:hAnsi="Times New Roman" w:cs="Times New Roman"/>
+          <w:b/>
+          <w:color w:val="000000" w:themeColor="text1"/>
+          <w:sz w:val="28"/>
+          <w:szCs w:val="28"/>
+        </w:rPr>
+        <w:t>câu hỏi</w:t>
+      </w:r>
+      <w:bookmarkEnd w:id="53"/>
     </w:p>
     <w:p>
       <w:pPr>
@@ -23635,7 +23702,10 @@
         <w:jc w:val="both"/>
       </w:pPr>
       <w:r>
-        <w:t>Giao diện danh sách bộ đề</w:t>
+        <w:t xml:space="preserve">Giao diện danh sách </w:t>
+      </w:r>
+      <w:r>
+        <w:t>câu hỏi</w:t>
       </w:r>
     </w:p>
     <w:p>
@@ -23663,27 +23733,41 @@
         <w:jc w:val="both"/>
       </w:pPr>
       <w:r>
-        <w:t>Mô tả: Giao diện danh sách bộ đề giúp quản trị viên dễ dàng tìm kiếm bộ đề, xem thông tin, chỉnh sửa, xoá và thêm bộ đề mới.</w:t>
-      </w:r>
-    </w:p>
-    <w:p>
-      <w:pPr>
-        <w:spacing w:line="288" w:lineRule="auto"/>
-        <w:jc w:val="both"/>
-        <w:rPr>
-          <w:sz w:val="24"/>
-          <w:szCs w:val="24"/>
-        </w:rPr>
+        <w:t xml:space="preserve">Mô tả: Giao diện danh sách </w:t>
+      </w:r>
+      <w:r>
+        <w:t xml:space="preserve">câu hỏi </w:t>
+      </w:r>
+      <w:r>
+        <w:t xml:space="preserve">giúp quản trị viên dễ dàng tìm kiếm </w:t>
+      </w:r>
+      <w:r>
+        <w:t>câu hỏi</w:t>
+      </w:r>
+      <w:r>
+        <w:t xml:space="preserve">, xem thông tin, chỉnh sửa, xoá và thêm </w:t>
+      </w:r>
+      <w:r>
+        <w:t>câu hỏi</w:t>
+      </w:r>
+      <w:r>
+        <w:t xml:space="preserve"> mới.</w:t>
+      </w:r>
+    </w:p>
+    <w:p>
+      <w:pPr>
+        <w:spacing w:line="288" w:lineRule="auto"/>
       </w:pPr>
       <w:r>
         <w:rPr>
           <w:noProof/>
         </w:rPr>
+        <w:lastRenderedPageBreak/>
         <w:drawing>
-          <wp:inline distT="0" distB="0" distL="0" distR="0" wp14:anchorId="36645DC3" wp14:editId="72D795CE">
-            <wp:extent cx="5760720" cy="2658794"/>
-            <wp:effectExtent l="0" t="0" r="0" b="8255"/>
-            <wp:docPr id="22" name="Picture 22"/>
+          <wp:inline distT="0" distB="0" distL="0" distR="0" wp14:anchorId="41AD5DBB" wp14:editId="76EB2910">
+            <wp:extent cx="5760720" cy="2668641"/>
+            <wp:effectExtent l="0" t="0" r="0" b="0"/>
+            <wp:docPr id="19" name="Picture 19"/>
             <wp:cNvGraphicFramePr>
               <a:graphicFrameLocks xmlns:a="http://schemas.openxmlformats.org/drawingml/2006/main" noChangeAspect="1"/>
             </wp:cNvGraphicFramePr>
@@ -23703,7 +23787,7 @@
                   <pic:spPr>
                     <a:xfrm>
                       <a:off x="0" y="0"/>
-                      <a:ext cx="5760720" cy="2658794"/>
+                      <a:ext cx="5760720" cy="2668641"/>
                     </a:xfrm>
                     <a:prstGeom prst="rect">
                       <a:avLst/>
@@ -23725,33 +23809,22 @@
         <w:rPr>
           <w:b/>
         </w:rPr>
-        <w:t xml:space="preserve">Hình 4.10 </w:t>
-      </w:r>
-      <w:r>
-        <w:t>Giao diện danh sách bộ đề</w:t>
-      </w:r>
-      <w:r>
-        <w:t xml:space="preserve"> phía quản trị viên</w:t>
-      </w:r>
-    </w:p>
-    <w:p>
-      <w:pPr>
-        <w:spacing w:line="288" w:lineRule="auto"/>
-        <w:jc w:val="both"/>
-        <w:rPr>
-          <w:sz w:val="24"/>
-          <w:szCs w:val="24"/>
-        </w:rPr>
-      </w:pPr>
-    </w:p>
-    <w:p>
-      <w:pPr>
-        <w:spacing w:line="288" w:lineRule="auto"/>
-        <w:jc w:val="both"/>
-        <w:rPr>
-          <w:sz w:val="24"/>
-          <w:szCs w:val="24"/>
-        </w:rPr>
+        <w:t>Hình 4.10</w:t>
+      </w:r>
+      <w:r>
+        <w:rPr>
+          <w:b/>
+        </w:rPr>
+        <w:t xml:space="preserve"> </w:t>
+      </w:r>
+      <w:r>
+        <w:t>Giao diện danh sách câu hỏi</w:t>
+      </w:r>
+    </w:p>
+    <w:p>
+      <w:pPr>
+        <w:spacing w:before="120" w:after="120"/>
+        <w:jc w:val="center"/>
       </w:pPr>
     </w:p>
     <w:p>
@@ -23765,8 +23838,7 @@
         <w:jc w:val="both"/>
       </w:pPr>
       <w:r>
-        <w:lastRenderedPageBreak/>
-        <w:t>Giao diện thêm bộ đề</w:t>
+        <w:t>Giao diện thêm câu hỏi</w:t>
       </w:r>
     </w:p>
     <w:p>
@@ -23794,21 +23866,12 @@
         <w:jc w:val="both"/>
       </w:pPr>
       <w:r>
-        <w:t>Mô tả: Giao diện giúp quản trị viên nhập các thông tin để thêm một bộ đề mới vào hệ thống.</w:t>
-      </w:r>
-    </w:p>
-    <w:p>
-      <w:pPr>
-        <w:pStyle w:val="ListParagraph"/>
-        <w:spacing w:line="288" w:lineRule="auto"/>
-        <w:ind w:left="1440"/>
-        <w:jc w:val="both"/>
-      </w:pPr>
-    </w:p>
-    <w:p>
-      <w:pPr>
-        <w:spacing w:line="288" w:lineRule="auto"/>
-        <w:ind w:right="-18"/>
+        <w:t>Mô tả: Giao diện thêm câu hỏi giúp quản trị viên nhập thông tin để thêm một câu hỏi mới.</w:t>
+      </w:r>
+    </w:p>
+    <w:p>
+      <w:pPr>
+        <w:spacing w:line="288" w:lineRule="auto"/>
         <w:jc w:val="both"/>
       </w:pPr>
       <w:r>
@@ -23816,10 +23879,10 @@
           <w:noProof/>
         </w:rPr>
         <w:drawing>
-          <wp:inline distT="0" distB="0" distL="0" distR="0" wp14:anchorId="10B6032A" wp14:editId="2A71F23E">
-            <wp:extent cx="5760720" cy="2668641"/>
+          <wp:inline distT="0" distB="0" distL="0" distR="0" wp14:anchorId="053F20B3" wp14:editId="1072E69A">
+            <wp:extent cx="5760720" cy="2650177"/>
             <wp:effectExtent l="0" t="0" r="0" b="0"/>
-            <wp:docPr id="23" name="Picture 23"/>
+            <wp:docPr id="20" name="Picture 20"/>
             <wp:cNvGraphicFramePr>
               <a:graphicFrameLocks xmlns:a="http://schemas.openxmlformats.org/drawingml/2006/main" noChangeAspect="1"/>
             </wp:cNvGraphicFramePr>
@@ -23839,7 +23902,7 @@
                   <pic:spPr>
                     <a:xfrm>
                       <a:off x="0" y="0"/>
-                      <a:ext cx="5760720" cy="2668641"/>
+                      <a:ext cx="5760720" cy="2650177"/>
                     </a:xfrm>
                     <a:prstGeom prst="rect">
                       <a:avLst/>
@@ -23861,16 +23924,21 @@
         <w:rPr>
           <w:b/>
         </w:rPr>
-        <w:t xml:space="preserve">Hình 4.11 </w:t>
-      </w:r>
-      <w:r>
-        <w:t>Giao diện thêm bộ đề</w:t>
+        <w:t>Hình 4.11</w:t>
+      </w:r>
+      <w:r>
+        <w:rPr>
+          <w:b/>
+        </w:rPr>
+        <w:t xml:space="preserve"> </w:t>
+      </w:r>
+      <w:r>
+        <w:t>Giao diện thêm câu hỏi</w:t>
       </w:r>
     </w:p>
     <w:p>
       <w:pPr>
         <w:spacing w:before="120" w:after="120"/>
-        <w:jc w:val="center"/>
       </w:pPr>
     </w:p>
     <w:p>
@@ -23884,7 +23952,7 @@
         <w:jc w:val="both"/>
       </w:pPr>
       <w:r>
-        <w:t>Giao diện chi tiết bộ đề</w:t>
+        <w:t>Giao diện chi tiết câu hỏi</w:t>
       </w:r>
     </w:p>
     <w:p>
@@ -23912,7 +23980,10 @@
         <w:jc w:val="both"/>
       </w:pPr>
       <w:r>
-        <w:t>Mô tả: Giao diện giúp quản trị viên xem thông tin, xoá và cập nhật bộ đề.</w:t>
+        <w:t xml:space="preserve">Mô tả: Giao diện </w:t>
+      </w:r>
+      <w:r>
+        <w:t>giúp người dùng xem thông tin câu hỏi, xoá và cập nhật câu hỏi.</w:t>
       </w:r>
     </w:p>
     <w:p>
@@ -23924,11 +23995,12 @@
         <w:rPr>
           <w:noProof/>
         </w:rPr>
+        <w:lastRenderedPageBreak/>
         <w:drawing>
-          <wp:inline distT="0" distB="0" distL="0" distR="0" wp14:anchorId="4833039F" wp14:editId="71024058">
-            <wp:extent cx="5760720" cy="2649562"/>
+          <wp:inline distT="0" distB="0" distL="0" distR="0" wp14:anchorId="24AA8F5B" wp14:editId="5B77F0EE">
+            <wp:extent cx="5760720" cy="2655717"/>
             <wp:effectExtent l="0" t="0" r="0" b="0"/>
-            <wp:docPr id="24" name="Picture 24"/>
+            <wp:docPr id="21" name="Picture 21"/>
             <wp:cNvGraphicFramePr>
               <a:graphicFrameLocks xmlns:a="http://schemas.openxmlformats.org/drawingml/2006/main" noChangeAspect="1"/>
             </wp:cNvGraphicFramePr>
@@ -23948,7 +24020,7 @@
                   <pic:spPr>
                     <a:xfrm>
                       <a:off x="0" y="0"/>
-                      <a:ext cx="5760720" cy="2649562"/>
+                      <a:ext cx="5760720" cy="2655717"/>
                     </a:xfrm>
                     <a:prstGeom prst="rect">
                       <a:avLst/>
@@ -23970,13 +24042,7 @@
         <w:rPr>
           <w:b/>
         </w:rPr>
-        <w:t>Hình 4.1</w:t>
-      </w:r>
-      <w:r>
-        <w:rPr>
-          <w:b/>
-        </w:rPr>
-        <w:t>2</w:t>
+        <w:t>Hình 4.12</w:t>
       </w:r>
       <w:r>
         <w:rPr>
@@ -23985,46 +24051,13 @@
         <w:t xml:space="preserve"> </w:t>
       </w:r>
       <w:r>
-        <w:t xml:space="preserve">Giao diện </w:t>
-      </w:r>
-      <w:r>
-        <w:t>chi tiết bộ đề</w:t>
+        <w:t>Giao diện chi tiết câu hỏi</w:t>
       </w:r>
     </w:p>
     <w:p>
       <w:pPr>
         <w:spacing w:before="120" w:after="120"/>
-        <w:jc w:val="center"/>
-      </w:pPr>
-    </w:p>
-    <w:p>
-      <w:pPr>
-        <w:spacing w:before="120" w:after="120"/>
-        <w:jc w:val="center"/>
-      </w:pPr>
-    </w:p>
-    <w:p>
-      <w:pPr>
-        <w:spacing w:before="120" w:after="120"/>
-        <w:jc w:val="both"/>
-        <w:outlineLvl w:val="1"/>
-        <w:rPr>
-          <w:b/>
-          <w:sz w:val="32"/>
-          <w:szCs w:val="32"/>
-        </w:rPr>
-      </w:pPr>
-      <w:bookmarkStart w:id="56" w:name="_Toc135603903"/>
-      <w:r>
-        <w:rPr>
-          <w:b/>
-          <w:sz w:val="32"/>
-          <w:szCs w:val="32"/>
-        </w:rPr>
-        <w:lastRenderedPageBreak/>
-        <w:t>4.2 Giao diện phía khách hàng</w:t>
-      </w:r>
-      <w:bookmarkEnd w:id="56"/>
+      </w:pPr>
     </w:p>
     <w:p>
       <w:pPr>
@@ -24038,7 +24071,7 @@
           <w:szCs w:val="28"/>
         </w:rPr>
       </w:pPr>
-      <w:bookmarkStart w:id="57" w:name="_Toc135603904"/>
+      <w:bookmarkStart w:id="54" w:name="_Toc135603902"/>
       <w:r>
         <w:rPr>
           <w:rFonts w:ascii="Times New Roman" w:hAnsi="Times New Roman" w:cs="Times New Roman"/>
@@ -24067,7 +24100,7 @@
           <w:sz w:val="28"/>
           <w:szCs w:val="28"/>
         </w:rPr>
-        <w:t>2.</w:t>
+        <w:t>2</w:t>
       </w:r>
       <w:r>
         <w:rPr>
@@ -24077,7 +24110,7 @@
           <w:sz w:val="28"/>
           <w:szCs w:val="28"/>
         </w:rPr>
-        <w:t xml:space="preserve">1 </w:t>
+        <w:t>.4</w:t>
       </w:r>
       <w:r>
         <w:rPr>
@@ -24087,9 +24120,19 @@
           <w:sz w:val="28"/>
           <w:szCs w:val="28"/>
         </w:rPr>
-        <w:t>Giao diện bộ đề</w:t>
-      </w:r>
-      <w:bookmarkEnd w:id="57"/>
+        <w:t xml:space="preserve"> </w:t>
+      </w:r>
+      <w:r>
+        <w:rPr>
+          <w:rFonts w:ascii="Times New Roman" w:hAnsi="Times New Roman" w:cs="Times New Roman"/>
+          <w:b/>
+          <w:color w:val="000000" w:themeColor="text1"/>
+          <w:sz w:val="28"/>
+          <w:szCs w:val="28"/>
+        </w:rPr>
+        <w:t>Giao diện quản lý bộ đề</w:t>
+      </w:r>
+      <w:bookmarkEnd w:id="54"/>
     </w:p>
     <w:p>
       <w:pPr>
@@ -24116,7 +24159,7 @@
         <w:jc w:val="both"/>
       </w:pPr>
       <w:r>
-        <w:t>Phân quyền: Cả khách hàng và quản trị viên có thể vào.</w:t>
+        <w:t>Phân quyền: Chỉ quản trị viên mới có thể vào.</w:t>
       </w:r>
     </w:p>
     <w:p>
@@ -24130,29 +24173,27 @@
         <w:jc w:val="both"/>
       </w:pPr>
       <w:r>
-        <w:t xml:space="preserve">Mô tả: Giao diện danh sách bộ đề giúp người dùng dễ dàng tìm kiếm bộ đề trên hệ thống để tiến hành vào </w:t>
-      </w:r>
-      <w:r>
-        <w:t>làm</w:t>
-      </w:r>
-      <w:r>
-        <w:t>.</w:t>
-      </w:r>
-    </w:p>
-    <w:p>
-      <w:pPr>
-        <w:spacing w:line="288" w:lineRule="auto"/>
-        <w:jc w:val="both"/>
+        <w:t>Mô tả: Giao diện danh sách bộ đề giúp quản trị viên dễ dàng tìm kiếm bộ đề, xem thông tin, chỉnh sửa, xoá và thêm bộ đề mới.</w:t>
+      </w:r>
+    </w:p>
+    <w:p>
+      <w:pPr>
+        <w:spacing w:line="288" w:lineRule="auto"/>
+        <w:jc w:val="both"/>
+        <w:rPr>
+          <w:sz w:val="24"/>
+          <w:szCs w:val="24"/>
+        </w:rPr>
       </w:pPr>
       <w:r>
         <w:rPr>
           <w:noProof/>
         </w:rPr>
         <w:drawing>
-          <wp:inline distT="0" distB="0" distL="0" distR="0" wp14:anchorId="6D8CEAF0" wp14:editId="11E2FFA4">
-            <wp:extent cx="5760720" cy="2654486"/>
-            <wp:effectExtent l="0" t="0" r="0" b="0"/>
-            <wp:docPr id="25" name="Picture 25"/>
+          <wp:inline distT="0" distB="0" distL="0" distR="0" wp14:anchorId="36645DC3" wp14:editId="72D795CE">
+            <wp:extent cx="5760720" cy="2658794"/>
+            <wp:effectExtent l="0" t="0" r="0" b="8255"/>
+            <wp:docPr id="22" name="Picture 22"/>
             <wp:cNvGraphicFramePr>
               <a:graphicFrameLocks xmlns:a="http://schemas.openxmlformats.org/drawingml/2006/main" noChangeAspect="1"/>
             </wp:cNvGraphicFramePr>
@@ -24172,7 +24213,7 @@
                   <pic:spPr>
                     <a:xfrm>
                       <a:off x="0" y="0"/>
-                      <a:ext cx="5760720" cy="2654486"/>
+                      <a:ext cx="5760720" cy="2658794"/>
                     </a:xfrm>
                     <a:prstGeom prst="rect">
                       <a:avLst/>
@@ -24194,16 +24235,29 @@
         <w:rPr>
           <w:b/>
         </w:rPr>
-        <w:t xml:space="preserve">Hình 4.13 </w:t>
-      </w:r>
-      <w:r>
-        <w:t>Giao diện danh sách bộ đề phía khách hàng</w:t>
-      </w:r>
-    </w:p>
-    <w:p>
-      <w:pPr>
-        <w:spacing w:before="120" w:after="120"/>
-        <w:jc w:val="center"/>
+        <w:t>Hình 4.13</w:t>
+      </w:r>
+      <w:r>
+        <w:rPr>
+          <w:b/>
+        </w:rPr>
+        <w:t xml:space="preserve"> </w:t>
+      </w:r>
+      <w:r>
+        <w:t>Giao diện danh sách bộ đề</w:t>
+      </w:r>
+      <w:r>
+        <w:t xml:space="preserve"> phía quản trị viên</w:t>
+      </w:r>
+    </w:p>
+    <w:p>
+      <w:pPr>
+        <w:spacing w:line="288" w:lineRule="auto"/>
+        <w:jc w:val="both"/>
+        <w:rPr>
+          <w:sz w:val="24"/>
+          <w:szCs w:val="24"/>
+        </w:rPr>
       </w:pPr>
     </w:p>
     <w:p>
@@ -24217,7 +24271,7 @@
         <w:jc w:val="both"/>
       </w:pPr>
       <w:r>
-        <w:t>Giao diện thông tin bộ đề</w:t>
+        <w:t>Giao diện thêm bộ đề</w:t>
       </w:r>
     </w:p>
     <w:p>
@@ -24231,7 +24285,7 @@
         <w:jc w:val="both"/>
       </w:pPr>
       <w:r>
-        <w:t>Phân quyền: Cả khách hàng và quản trị viên có thể vào.</w:t>
+        <w:t>Phân quyền: Chỉ quản trị viên mới có thể vào.</w:t>
       </w:r>
     </w:p>
     <w:p>
@@ -24245,23 +24299,33 @@
         <w:jc w:val="both"/>
       </w:pPr>
       <w:r>
-        <w:t>Mô tả: Giao diện danh sách bộ đề giúp người dùng xem thông tin bộ đề, lịch sử làm và bảng xếp hạng.</w:t>
-      </w:r>
-    </w:p>
-    <w:p>
-      <w:pPr>
-        <w:spacing w:line="288" w:lineRule="auto"/>
+        <w:t>Mô tả: Giao diện giúp quản trị viên nhập các thông tin để thêm một bộ đề mới vào hệ thống.</w:t>
+      </w:r>
+    </w:p>
+    <w:p>
+      <w:pPr>
+        <w:pStyle w:val="ListParagraph"/>
+        <w:spacing w:line="288" w:lineRule="auto"/>
+        <w:ind w:left="1440"/>
+        <w:jc w:val="both"/>
+      </w:pPr>
+    </w:p>
+    <w:p>
+      <w:pPr>
+        <w:spacing w:line="288" w:lineRule="auto"/>
+        <w:ind w:right="-18"/>
         <w:jc w:val="both"/>
       </w:pPr>
       <w:r>
         <w:rPr>
           <w:noProof/>
         </w:rPr>
+        <w:lastRenderedPageBreak/>
         <w:drawing>
-          <wp:inline distT="0" distB="0" distL="0" distR="0" wp14:anchorId="087254C7" wp14:editId="0E4DE0C6">
-            <wp:extent cx="5760720" cy="2647100"/>
-            <wp:effectExtent l="0" t="0" r="0" b="1270"/>
-            <wp:docPr id="26" name="Picture 26"/>
+          <wp:inline distT="0" distB="0" distL="0" distR="0" wp14:anchorId="10B6032A" wp14:editId="2A71F23E">
+            <wp:extent cx="5760720" cy="2668641"/>
+            <wp:effectExtent l="0" t="0" r="0" b="0"/>
+            <wp:docPr id="23" name="Picture 23"/>
             <wp:cNvGraphicFramePr>
               <a:graphicFrameLocks xmlns:a="http://schemas.openxmlformats.org/drawingml/2006/main" noChangeAspect="1"/>
             </wp:cNvGraphicFramePr>
@@ -24281,7 +24345,7 @@
                   <pic:spPr>
                     <a:xfrm>
                       <a:off x="0" y="0"/>
-                      <a:ext cx="5760720" cy="2647100"/>
+                      <a:ext cx="5760720" cy="2668641"/>
                     </a:xfrm>
                     <a:prstGeom prst="rect">
                       <a:avLst/>
@@ -24303,14 +24367,23 @@
         <w:rPr>
           <w:b/>
         </w:rPr>
-        <w:t xml:space="preserve">Hình 4.14 </w:t>
-      </w:r>
-      <w:r>
-        <w:t xml:space="preserve">Giao diện </w:t>
-      </w:r>
-      <w:r>
-        <w:t>thông tin bộ đề</w:t>
-      </w:r>
+        <w:t>Hình 4.14</w:t>
+      </w:r>
+      <w:r>
+        <w:rPr>
+          <w:b/>
+        </w:rPr>
+        <w:t xml:space="preserve"> </w:t>
+      </w:r>
+      <w:r>
+        <w:t>Giao diện thêm bộ đề</w:t>
+      </w:r>
+    </w:p>
+    <w:p>
+      <w:pPr>
+        <w:spacing w:before="120" w:after="120"/>
+        <w:jc w:val="center"/>
+      </w:pPr>
     </w:p>
     <w:p>
       <w:pPr>
@@ -24323,8 +24396,7 @@
         <w:jc w:val="both"/>
       </w:pPr>
       <w:r>
-        <w:lastRenderedPageBreak/>
-        <w:t>Giao diện làm đề</w:t>
+        <w:t>Giao diện chi tiết bộ đề</w:t>
       </w:r>
     </w:p>
     <w:p>
@@ -24338,7 +24410,7 @@
         <w:jc w:val="both"/>
       </w:pPr>
       <w:r>
-        <w:t>Phân quyền: Cả khách hàng và quản trị viên có thể vào.</w:t>
+        <w:t>Phân quyền: Chỉ quản trị viên mới có thể vào.</w:t>
       </w:r>
     </w:p>
     <w:p>
@@ -24352,22 +24424,23 @@
         <w:jc w:val="both"/>
       </w:pPr>
       <w:r>
-        <w:t>Mô tả: Giao diện chứa danh sách các câu hỏi và đồng hồ đếm ngược để người dùng tiến hành làm đề.</w:t>
-      </w:r>
-    </w:p>
-    <w:p>
-      <w:pPr>
-        <w:spacing w:before="120" w:after="120"/>
+        <w:t>Mô tả: Giao diện giúp quản trị viên xem thông tin, xoá và cập nhật bộ đề.</w:t>
+      </w:r>
+    </w:p>
+    <w:p>
+      <w:pPr>
+        <w:spacing w:line="288" w:lineRule="auto"/>
+        <w:jc w:val="both"/>
       </w:pPr>
       <w:r>
         <w:rPr>
           <w:noProof/>
         </w:rPr>
         <w:drawing>
-          <wp:inline distT="0" distB="0" distL="0" distR="0" wp14:anchorId="7632CA13" wp14:editId="69557AA6">
-            <wp:extent cx="5760720" cy="2654486"/>
+          <wp:inline distT="0" distB="0" distL="0" distR="0" wp14:anchorId="4833039F" wp14:editId="71024058">
+            <wp:extent cx="5760720" cy="2649562"/>
             <wp:effectExtent l="0" t="0" r="0" b="0"/>
-            <wp:docPr id="27" name="Picture 27"/>
+            <wp:docPr id="24" name="Picture 24"/>
             <wp:cNvGraphicFramePr>
               <a:graphicFrameLocks xmlns:a="http://schemas.openxmlformats.org/drawingml/2006/main" noChangeAspect="1"/>
             </wp:cNvGraphicFramePr>
@@ -24387,6 +24460,542 @@
                   <pic:spPr>
                     <a:xfrm>
                       <a:off x="0" y="0"/>
+                      <a:ext cx="5760720" cy="2649562"/>
+                    </a:xfrm>
+                    <a:prstGeom prst="rect">
+                      <a:avLst/>
+                    </a:prstGeom>
+                  </pic:spPr>
+                </pic:pic>
+              </a:graphicData>
+            </a:graphic>
+          </wp:inline>
+        </w:drawing>
+      </w:r>
+    </w:p>
+    <w:p>
+      <w:pPr>
+        <w:spacing w:before="120" w:after="120"/>
+        <w:jc w:val="center"/>
+      </w:pPr>
+      <w:r>
+        <w:rPr>
+          <w:b/>
+        </w:rPr>
+        <w:t>Hình 4.1</w:t>
+      </w:r>
+      <w:r>
+        <w:rPr>
+          <w:b/>
+        </w:rPr>
+        <w:t>5</w:t>
+      </w:r>
+      <w:r>
+        <w:rPr>
+          <w:b/>
+        </w:rPr>
+        <w:t xml:space="preserve"> </w:t>
+      </w:r>
+      <w:r>
+        <w:t xml:space="preserve">Giao diện </w:t>
+      </w:r>
+      <w:r>
+        <w:t>chi tiết bộ đề</w:t>
+      </w:r>
+    </w:p>
+    <w:p>
+      <w:pPr>
+        <w:spacing w:before="120" w:after="120"/>
+        <w:jc w:val="center"/>
+      </w:pPr>
+    </w:p>
+    <w:p>
+      <w:pPr>
+        <w:spacing w:before="120" w:after="120"/>
+        <w:jc w:val="both"/>
+        <w:outlineLvl w:val="1"/>
+        <w:rPr>
+          <w:b/>
+          <w:sz w:val="32"/>
+          <w:szCs w:val="32"/>
+        </w:rPr>
+      </w:pPr>
+      <w:bookmarkStart w:id="55" w:name="_Toc135603903"/>
+      <w:r>
+        <w:rPr>
+          <w:b/>
+          <w:sz w:val="32"/>
+          <w:szCs w:val="32"/>
+        </w:rPr>
+        <w:t>4.3</w:t>
+      </w:r>
+      <w:r>
+        <w:rPr>
+          <w:b/>
+          <w:sz w:val="32"/>
+          <w:szCs w:val="32"/>
+        </w:rPr>
+        <w:t xml:space="preserve"> Giao diện phía khách hàng</w:t>
+      </w:r>
+      <w:bookmarkEnd w:id="55"/>
+    </w:p>
+    <w:p>
+      <w:pPr>
+        <w:pStyle w:val="Heading3"/>
+        <w:spacing w:before="120" w:after="120"/>
+        <w:rPr>
+          <w:rFonts w:ascii="Times New Roman" w:hAnsi="Times New Roman" w:cs="Times New Roman"/>
+          <w:b/>
+          <w:color w:val="000000" w:themeColor="text1"/>
+          <w:sz w:val="28"/>
+          <w:szCs w:val="28"/>
+        </w:rPr>
+      </w:pPr>
+      <w:r>
+        <w:rPr>
+          <w:rFonts w:ascii="Times New Roman" w:hAnsi="Times New Roman" w:cs="Times New Roman"/>
+          <w:b/>
+          <w:color w:val="000000" w:themeColor="text1"/>
+          <w:sz w:val="28"/>
+          <w:szCs w:val="28"/>
+        </w:rPr>
+        <w:t>4</w:t>
+      </w:r>
+      <w:r>
+        <w:rPr>
+          <w:rFonts w:ascii="Times New Roman" w:hAnsi="Times New Roman" w:cs="Times New Roman"/>
+          <w:b/>
+          <w:color w:val="000000" w:themeColor="text1"/>
+          <w:sz w:val="28"/>
+          <w:szCs w:val="28"/>
+        </w:rPr>
+        <w:t>.</w:t>
+      </w:r>
+      <w:r>
+        <w:rPr>
+          <w:rFonts w:ascii="Times New Roman" w:hAnsi="Times New Roman" w:cs="Times New Roman"/>
+          <w:b/>
+          <w:color w:val="000000" w:themeColor="text1"/>
+          <w:sz w:val="28"/>
+          <w:szCs w:val="28"/>
+        </w:rPr>
+        <w:t>3.1</w:t>
+      </w:r>
+      <w:r>
+        <w:rPr>
+          <w:rFonts w:ascii="Times New Roman" w:hAnsi="Times New Roman" w:cs="Times New Roman"/>
+          <w:b/>
+          <w:color w:val="000000" w:themeColor="text1"/>
+          <w:sz w:val="28"/>
+          <w:szCs w:val="28"/>
+        </w:rPr>
+        <w:t xml:space="preserve"> </w:t>
+      </w:r>
+      <w:r>
+        <w:rPr>
+          <w:rFonts w:ascii="Times New Roman" w:hAnsi="Times New Roman" w:cs="Times New Roman"/>
+          <w:b/>
+          <w:color w:val="000000" w:themeColor="text1"/>
+          <w:sz w:val="28"/>
+          <w:szCs w:val="28"/>
+        </w:rPr>
+        <w:t>Giao diện đăng nhập, đăng ký</w:t>
+      </w:r>
+    </w:p>
+    <w:p>
+      <w:pPr>
+        <w:pStyle w:val="ListParagraph"/>
+        <w:numPr>
+          <w:ilvl w:val="0"/>
+          <w:numId w:val="26"/>
+        </w:numPr>
+        <w:spacing w:line="288" w:lineRule="auto"/>
+        <w:jc w:val="both"/>
+      </w:pPr>
+      <w:r>
+        <w:t>Giao diện đăng ký</w:t>
+      </w:r>
+    </w:p>
+    <w:p>
+      <w:pPr>
+        <w:pStyle w:val="ListParagraph"/>
+        <w:numPr>
+          <w:ilvl w:val="1"/>
+          <w:numId w:val="26"/>
+        </w:numPr>
+        <w:spacing w:line="288" w:lineRule="auto"/>
+        <w:jc w:val="both"/>
+      </w:pPr>
+      <w:r>
+        <w:t>Phân quyền: Cả khách hàng và quản trị viên có thể vào.</w:t>
+      </w:r>
+    </w:p>
+    <w:p>
+      <w:pPr>
+        <w:pStyle w:val="ListParagraph"/>
+        <w:numPr>
+          <w:ilvl w:val="1"/>
+          <w:numId w:val="26"/>
+        </w:numPr>
+        <w:spacing w:line="288" w:lineRule="auto"/>
+        <w:jc w:val="both"/>
+      </w:pPr>
+      <w:r>
+        <w:lastRenderedPageBreak/>
+        <w:t>Mô tả: Giao diện giúp người dùng nhập các thông tin để đăng ký tài khoản của Website.</w:t>
+      </w:r>
+    </w:p>
+    <w:p>
+      <w:r>
+        <w:rPr>
+          <w:noProof/>
+        </w:rPr>
+        <w:drawing>
+          <wp:inline distT="0" distB="0" distL="0" distR="0" wp14:anchorId="694953AB" wp14:editId="3389F857">
+            <wp:extent cx="5760720" cy="2644023"/>
+            <wp:effectExtent l="0" t="0" r="0" b="4445"/>
+            <wp:docPr id="28" name="Picture 28"/>
+            <wp:cNvGraphicFramePr>
+              <a:graphicFrameLocks xmlns:a="http://schemas.openxmlformats.org/drawingml/2006/main" noChangeAspect="1"/>
+            </wp:cNvGraphicFramePr>
+            <a:graphic xmlns:a="http://schemas.openxmlformats.org/drawingml/2006/main">
+              <a:graphicData uri="http://schemas.openxmlformats.org/drawingml/2006/picture">
+                <pic:pic xmlns:pic="http://schemas.openxmlformats.org/drawingml/2006/picture">
+                  <pic:nvPicPr>
+                    <pic:cNvPr id="0" name=""/>
+                    <pic:cNvPicPr/>
+                  </pic:nvPicPr>
+                  <pic:blipFill>
+                    <a:blip r:embed="rId33"/>
+                    <a:stretch>
+                      <a:fillRect/>
+                    </a:stretch>
+                  </pic:blipFill>
+                  <pic:spPr>
+                    <a:xfrm>
+                      <a:off x="0" y="0"/>
+                      <a:ext cx="5760720" cy="2644023"/>
+                    </a:xfrm>
+                    <a:prstGeom prst="rect">
+                      <a:avLst/>
+                    </a:prstGeom>
+                  </pic:spPr>
+                </pic:pic>
+              </a:graphicData>
+            </a:graphic>
+          </wp:inline>
+        </w:drawing>
+      </w:r>
+    </w:p>
+    <w:p>
+      <w:pPr>
+        <w:spacing w:before="120" w:after="120"/>
+        <w:jc w:val="center"/>
+      </w:pPr>
+      <w:r>
+        <w:rPr>
+          <w:b/>
+        </w:rPr>
+        <w:t xml:space="preserve">Hình 4.16 </w:t>
+      </w:r>
+      <w:r>
+        <w:t xml:space="preserve">Giao diện </w:t>
+      </w:r>
+      <w:r>
+        <w:t>đăng ký</w:t>
+      </w:r>
+    </w:p>
+    <w:p>
+      <w:pPr>
+        <w:spacing w:before="120" w:after="120"/>
+        <w:jc w:val="center"/>
+      </w:pPr>
+    </w:p>
+    <w:p>
+      <w:pPr>
+        <w:pStyle w:val="ListParagraph"/>
+        <w:numPr>
+          <w:ilvl w:val="0"/>
+          <w:numId w:val="26"/>
+        </w:numPr>
+        <w:spacing w:line="288" w:lineRule="auto"/>
+        <w:jc w:val="both"/>
+      </w:pPr>
+      <w:r>
+        <w:t>Giao diện đăng nhập</w:t>
+      </w:r>
+    </w:p>
+    <w:p>
+      <w:pPr>
+        <w:pStyle w:val="ListParagraph"/>
+        <w:numPr>
+          <w:ilvl w:val="1"/>
+          <w:numId w:val="26"/>
+        </w:numPr>
+        <w:spacing w:line="288" w:lineRule="auto"/>
+        <w:jc w:val="both"/>
+      </w:pPr>
+      <w:r>
+        <w:t>Phân quyền: Cả khách hàng và quản trị viên có thể vào.</w:t>
+      </w:r>
+    </w:p>
+    <w:p>
+      <w:pPr>
+        <w:pStyle w:val="ListParagraph"/>
+        <w:numPr>
+          <w:ilvl w:val="1"/>
+          <w:numId w:val="26"/>
+        </w:numPr>
+        <w:spacing w:line="288" w:lineRule="auto"/>
+        <w:jc w:val="both"/>
+      </w:pPr>
+      <w:r>
+        <w:t>Mô tả: Giao diện giúp người dùng nhập các thông tin để đăng nhập vào hệ thống.</w:t>
+      </w:r>
+    </w:p>
+    <w:p>
+      <w:pPr>
+        <w:spacing w:line="288" w:lineRule="auto"/>
+        <w:jc w:val="both"/>
+      </w:pPr>
+      <w:r>
+        <w:rPr>
+          <w:noProof/>
+        </w:rPr>
+        <w:drawing>
+          <wp:inline distT="0" distB="0" distL="0" distR="0" wp14:anchorId="226D0DB2" wp14:editId="1FF4D86E">
+            <wp:extent cx="5760720" cy="2650177"/>
+            <wp:effectExtent l="0" t="0" r="0" b="0"/>
+            <wp:docPr id="30" name="Picture 30"/>
+            <wp:cNvGraphicFramePr>
+              <a:graphicFrameLocks xmlns:a="http://schemas.openxmlformats.org/drawingml/2006/main" noChangeAspect="1"/>
+            </wp:cNvGraphicFramePr>
+            <a:graphic xmlns:a="http://schemas.openxmlformats.org/drawingml/2006/main">
+              <a:graphicData uri="http://schemas.openxmlformats.org/drawingml/2006/picture">
+                <pic:pic xmlns:pic="http://schemas.openxmlformats.org/drawingml/2006/picture">
+                  <pic:nvPicPr>
+                    <pic:cNvPr id="0" name=""/>
+                    <pic:cNvPicPr/>
+                  </pic:nvPicPr>
+                  <pic:blipFill>
+                    <a:blip r:embed="rId34"/>
+                    <a:stretch>
+                      <a:fillRect/>
+                    </a:stretch>
+                  </pic:blipFill>
+                  <pic:spPr>
+                    <a:xfrm>
+                      <a:off x="0" y="0"/>
+                      <a:ext cx="5760720" cy="2650177"/>
+                    </a:xfrm>
+                    <a:prstGeom prst="rect">
+                      <a:avLst/>
+                    </a:prstGeom>
+                  </pic:spPr>
+                </pic:pic>
+              </a:graphicData>
+            </a:graphic>
+          </wp:inline>
+        </w:drawing>
+      </w:r>
+    </w:p>
+    <w:p>
+      <w:pPr>
+        <w:spacing w:before="120" w:after="120"/>
+        <w:jc w:val="center"/>
+      </w:pPr>
+      <w:r>
+        <w:rPr>
+          <w:b/>
+        </w:rPr>
+        <w:t>Hình 4.17</w:t>
+      </w:r>
+      <w:r>
+        <w:rPr>
+          <w:b/>
+        </w:rPr>
+        <w:t xml:space="preserve"> </w:t>
+      </w:r>
+      <w:r>
+        <w:t xml:space="preserve">Giao diện </w:t>
+      </w:r>
+      <w:r>
+        <w:t>đăng nhập</w:t>
+      </w:r>
+    </w:p>
+    <w:p>
+      <w:pPr>
+        <w:spacing w:before="120" w:after="120"/>
+        <w:jc w:val="center"/>
+      </w:pPr>
+    </w:p>
+    <w:p>
+      <w:pPr>
+        <w:pStyle w:val="Heading3"/>
+        <w:spacing w:before="120" w:after="120"/>
+        <w:rPr>
+          <w:rFonts w:ascii="Times New Roman" w:hAnsi="Times New Roman" w:cs="Times New Roman"/>
+          <w:b/>
+          <w:color w:val="000000" w:themeColor="text1"/>
+          <w:sz w:val="28"/>
+          <w:szCs w:val="28"/>
+        </w:rPr>
+      </w:pPr>
+      <w:bookmarkStart w:id="56" w:name="_Toc135603904"/>
+      <w:r>
+        <w:rPr>
+          <w:rFonts w:ascii="Times New Roman" w:hAnsi="Times New Roman" w:cs="Times New Roman"/>
+          <w:b/>
+          <w:color w:val="000000" w:themeColor="text1"/>
+          <w:sz w:val="28"/>
+          <w:szCs w:val="28"/>
+        </w:rPr>
+        <w:t>4</w:t>
+      </w:r>
+      <w:r>
+        <w:rPr>
+          <w:rFonts w:ascii="Times New Roman" w:hAnsi="Times New Roman" w:cs="Times New Roman"/>
+          <w:b/>
+          <w:color w:val="000000" w:themeColor="text1"/>
+          <w:sz w:val="28"/>
+          <w:szCs w:val="28"/>
+        </w:rPr>
+        <w:t>.</w:t>
+      </w:r>
+      <w:r>
+        <w:rPr>
+          <w:rFonts w:ascii="Times New Roman" w:hAnsi="Times New Roman" w:cs="Times New Roman"/>
+          <w:b/>
+          <w:color w:val="000000" w:themeColor="text1"/>
+          <w:sz w:val="28"/>
+          <w:szCs w:val="28"/>
+        </w:rPr>
+        <w:t>3</w:t>
+      </w:r>
+      <w:r>
+        <w:rPr>
+          <w:rFonts w:ascii="Times New Roman" w:hAnsi="Times New Roman" w:cs="Times New Roman"/>
+          <w:b/>
+          <w:color w:val="000000" w:themeColor="text1"/>
+          <w:sz w:val="28"/>
+          <w:szCs w:val="28"/>
+        </w:rPr>
+        <w:t>.</w:t>
+      </w:r>
+      <w:r>
+        <w:rPr>
+          <w:rFonts w:ascii="Times New Roman" w:hAnsi="Times New Roman" w:cs="Times New Roman"/>
+          <w:b/>
+          <w:color w:val="000000" w:themeColor="text1"/>
+          <w:sz w:val="28"/>
+          <w:szCs w:val="28"/>
+        </w:rPr>
+        <w:t>2</w:t>
+      </w:r>
+      <w:r>
+        <w:rPr>
+          <w:rFonts w:ascii="Times New Roman" w:hAnsi="Times New Roman" w:cs="Times New Roman"/>
+          <w:b/>
+          <w:color w:val="000000" w:themeColor="text1"/>
+          <w:sz w:val="28"/>
+          <w:szCs w:val="28"/>
+        </w:rPr>
+        <w:t xml:space="preserve"> </w:t>
+      </w:r>
+      <w:r>
+        <w:rPr>
+          <w:rFonts w:ascii="Times New Roman" w:hAnsi="Times New Roman" w:cs="Times New Roman"/>
+          <w:b/>
+          <w:color w:val="000000" w:themeColor="text1"/>
+          <w:sz w:val="28"/>
+          <w:szCs w:val="28"/>
+        </w:rPr>
+        <w:t>Giao diện bộ đề</w:t>
+      </w:r>
+      <w:bookmarkEnd w:id="56"/>
+    </w:p>
+    <w:p>
+      <w:pPr>
+        <w:pStyle w:val="ListParagraph"/>
+        <w:numPr>
+          <w:ilvl w:val="0"/>
+          <w:numId w:val="26"/>
+        </w:numPr>
+        <w:spacing w:line="288" w:lineRule="auto"/>
+        <w:jc w:val="both"/>
+      </w:pPr>
+      <w:r>
+        <w:t>Giao diện danh sách bộ đề</w:t>
+      </w:r>
+    </w:p>
+    <w:p>
+      <w:pPr>
+        <w:pStyle w:val="ListParagraph"/>
+        <w:numPr>
+          <w:ilvl w:val="1"/>
+          <w:numId w:val="26"/>
+        </w:numPr>
+        <w:spacing w:line="288" w:lineRule="auto"/>
+        <w:jc w:val="both"/>
+      </w:pPr>
+      <w:r>
+        <w:t>Phân quyền: Cả khách hàng và quản trị viên có thể vào.</w:t>
+      </w:r>
+    </w:p>
+    <w:p>
+      <w:pPr>
+        <w:pStyle w:val="ListParagraph"/>
+        <w:numPr>
+          <w:ilvl w:val="1"/>
+          <w:numId w:val="26"/>
+        </w:numPr>
+        <w:spacing w:line="288" w:lineRule="auto"/>
+        <w:jc w:val="both"/>
+      </w:pPr>
+      <w:r>
+        <w:lastRenderedPageBreak/>
+        <w:t xml:space="preserve">Mô tả: Giao diện danh sách bộ đề giúp người dùng dễ dàng tìm kiếm bộ đề trên hệ thống để tiến hành vào </w:t>
+      </w:r>
+      <w:r>
+        <w:t>làm</w:t>
+      </w:r>
+      <w:r>
+        <w:t>.</w:t>
+      </w:r>
+    </w:p>
+    <w:p>
+      <w:pPr>
+        <w:spacing w:line="288" w:lineRule="auto"/>
+        <w:jc w:val="both"/>
+      </w:pPr>
+      <w:r>
+        <w:rPr>
+          <w:noProof/>
+        </w:rPr>
+        <w:drawing>
+          <wp:inline distT="0" distB="0" distL="0" distR="0" wp14:anchorId="6D8CEAF0" wp14:editId="11E2FFA4">
+            <wp:extent cx="5760720" cy="2654486"/>
+            <wp:effectExtent l="0" t="0" r="0" b="0"/>
+            <wp:docPr id="25" name="Picture 25"/>
+            <wp:cNvGraphicFramePr>
+              <a:graphicFrameLocks xmlns:a="http://schemas.openxmlformats.org/drawingml/2006/main" noChangeAspect="1"/>
+            </wp:cNvGraphicFramePr>
+            <a:graphic xmlns:a="http://schemas.openxmlformats.org/drawingml/2006/main">
+              <a:graphicData uri="http://schemas.openxmlformats.org/drawingml/2006/picture">
+                <pic:pic xmlns:pic="http://schemas.openxmlformats.org/drawingml/2006/picture">
+                  <pic:nvPicPr>
+                    <pic:cNvPr id="0" name=""/>
+                    <pic:cNvPicPr/>
+                  </pic:nvPicPr>
+                  <pic:blipFill>
+                    <a:blip r:embed="rId35"/>
+                    <a:stretch>
+                      <a:fillRect/>
+                    </a:stretch>
+                  </pic:blipFill>
+                  <pic:spPr>
+                    <a:xfrm>
+                      <a:off x="0" y="0"/>
                       <a:ext cx="5760720" cy="2654486"/>
                     </a:xfrm>
                     <a:prstGeom prst="rect">
@@ -24409,6 +25018,233 @@
         <w:rPr>
           <w:b/>
         </w:rPr>
+        <w:t>Hình 4.18</w:t>
+      </w:r>
+      <w:r>
+        <w:rPr>
+          <w:b/>
+        </w:rPr>
+        <w:t xml:space="preserve"> </w:t>
+      </w:r>
+      <w:r>
+        <w:t>Giao diện danh sách bộ đề phía khách hàng</w:t>
+      </w:r>
+    </w:p>
+    <w:p>
+      <w:pPr>
+        <w:spacing w:before="120" w:after="120"/>
+        <w:jc w:val="center"/>
+      </w:pPr>
+    </w:p>
+    <w:p>
+      <w:pPr>
+        <w:pStyle w:val="ListParagraph"/>
+        <w:numPr>
+          <w:ilvl w:val="0"/>
+          <w:numId w:val="26"/>
+        </w:numPr>
+        <w:spacing w:line="288" w:lineRule="auto"/>
+        <w:jc w:val="both"/>
+      </w:pPr>
+      <w:r>
+        <w:t>Giao diện thông tin bộ đề</w:t>
+      </w:r>
+    </w:p>
+    <w:p>
+      <w:pPr>
+        <w:pStyle w:val="ListParagraph"/>
+        <w:numPr>
+          <w:ilvl w:val="1"/>
+          <w:numId w:val="26"/>
+        </w:numPr>
+        <w:spacing w:line="288" w:lineRule="auto"/>
+        <w:jc w:val="both"/>
+      </w:pPr>
+      <w:r>
+        <w:t>Phân quyền: Cả khách hàng và quản trị viên có thể vào.</w:t>
+      </w:r>
+    </w:p>
+    <w:p>
+      <w:pPr>
+        <w:pStyle w:val="ListParagraph"/>
+        <w:numPr>
+          <w:ilvl w:val="1"/>
+          <w:numId w:val="26"/>
+        </w:numPr>
+        <w:spacing w:line="288" w:lineRule="auto"/>
+        <w:jc w:val="both"/>
+      </w:pPr>
+      <w:r>
+        <w:t>Mô tả: Giao diện danh sách bộ đề giúp người dùng xem thông tin bộ đề, lịch sử làm và bảng xếp hạng.</w:t>
+      </w:r>
+    </w:p>
+    <w:p>
+      <w:pPr>
+        <w:spacing w:line="288" w:lineRule="auto"/>
+        <w:jc w:val="both"/>
+      </w:pPr>
+      <w:r>
+        <w:rPr>
+          <w:noProof/>
+        </w:rPr>
+        <w:drawing>
+          <wp:inline distT="0" distB="0" distL="0" distR="0" wp14:anchorId="087254C7" wp14:editId="0E4DE0C6">
+            <wp:extent cx="5760720" cy="2647100"/>
+            <wp:effectExtent l="0" t="0" r="0" b="1270"/>
+            <wp:docPr id="26" name="Picture 26"/>
+            <wp:cNvGraphicFramePr>
+              <a:graphicFrameLocks xmlns:a="http://schemas.openxmlformats.org/drawingml/2006/main" noChangeAspect="1"/>
+            </wp:cNvGraphicFramePr>
+            <a:graphic xmlns:a="http://schemas.openxmlformats.org/drawingml/2006/main">
+              <a:graphicData uri="http://schemas.openxmlformats.org/drawingml/2006/picture">
+                <pic:pic xmlns:pic="http://schemas.openxmlformats.org/drawingml/2006/picture">
+                  <pic:nvPicPr>
+                    <pic:cNvPr id="0" name=""/>
+                    <pic:cNvPicPr/>
+                  </pic:nvPicPr>
+                  <pic:blipFill>
+                    <a:blip r:embed="rId36"/>
+                    <a:stretch>
+                      <a:fillRect/>
+                    </a:stretch>
+                  </pic:blipFill>
+                  <pic:spPr>
+                    <a:xfrm>
+                      <a:off x="0" y="0"/>
+                      <a:ext cx="5760720" cy="2647100"/>
+                    </a:xfrm>
+                    <a:prstGeom prst="rect">
+                      <a:avLst/>
+                    </a:prstGeom>
+                  </pic:spPr>
+                </pic:pic>
+              </a:graphicData>
+            </a:graphic>
+          </wp:inline>
+        </w:drawing>
+      </w:r>
+    </w:p>
+    <w:p>
+      <w:pPr>
+        <w:spacing w:before="120" w:after="120"/>
+        <w:jc w:val="center"/>
+      </w:pPr>
+      <w:r>
+        <w:rPr>
+          <w:b/>
+        </w:rPr>
+        <w:t>Hình 4.19</w:t>
+      </w:r>
+      <w:r>
+        <w:rPr>
+          <w:b/>
+        </w:rPr>
+        <w:t xml:space="preserve"> </w:t>
+      </w:r>
+      <w:r>
+        <w:t xml:space="preserve">Giao diện </w:t>
+      </w:r>
+      <w:r>
+        <w:t>thông tin bộ đề</w:t>
+      </w:r>
+    </w:p>
+    <w:p>
+      <w:pPr>
+        <w:pStyle w:val="ListParagraph"/>
+        <w:numPr>
+          <w:ilvl w:val="0"/>
+          <w:numId w:val="26"/>
+        </w:numPr>
+        <w:spacing w:line="288" w:lineRule="auto"/>
+        <w:jc w:val="both"/>
+      </w:pPr>
+      <w:r>
+        <w:t>Giao diện làm đề</w:t>
+      </w:r>
+    </w:p>
+    <w:p>
+      <w:pPr>
+        <w:pStyle w:val="ListParagraph"/>
+        <w:numPr>
+          <w:ilvl w:val="1"/>
+          <w:numId w:val="26"/>
+        </w:numPr>
+        <w:spacing w:line="288" w:lineRule="auto"/>
+        <w:jc w:val="both"/>
+      </w:pPr>
+      <w:r>
+        <w:t>Phân quyền: Cả khách hàng và quản trị viên có thể vào.</w:t>
+      </w:r>
+    </w:p>
+    <w:p>
+      <w:pPr>
+        <w:pStyle w:val="ListParagraph"/>
+        <w:numPr>
+          <w:ilvl w:val="1"/>
+          <w:numId w:val="26"/>
+        </w:numPr>
+        <w:spacing w:line="288" w:lineRule="auto"/>
+        <w:jc w:val="both"/>
+      </w:pPr>
+      <w:r>
+        <w:t>Mô tả: Giao diện chứa danh sách các câu hỏi và đồng hồ đếm ngược để người dùng tiến hành làm đề.</w:t>
+      </w:r>
+    </w:p>
+    <w:p>
+      <w:pPr>
+        <w:spacing w:before="120" w:after="120"/>
+      </w:pPr>
+      <w:r>
+        <w:rPr>
+          <w:noProof/>
+        </w:rPr>
+        <w:lastRenderedPageBreak/>
+        <w:drawing>
+          <wp:inline distT="0" distB="0" distL="0" distR="0" wp14:anchorId="7632CA13" wp14:editId="69557AA6">
+            <wp:extent cx="5760720" cy="2654486"/>
+            <wp:effectExtent l="0" t="0" r="0" b="0"/>
+            <wp:docPr id="27" name="Picture 27"/>
+            <wp:cNvGraphicFramePr>
+              <a:graphicFrameLocks xmlns:a="http://schemas.openxmlformats.org/drawingml/2006/main" noChangeAspect="1"/>
+            </wp:cNvGraphicFramePr>
+            <a:graphic xmlns:a="http://schemas.openxmlformats.org/drawingml/2006/main">
+              <a:graphicData uri="http://schemas.openxmlformats.org/drawingml/2006/picture">
+                <pic:pic xmlns:pic="http://schemas.openxmlformats.org/drawingml/2006/picture">
+                  <pic:nvPicPr>
+                    <pic:cNvPr id="0" name=""/>
+                    <pic:cNvPicPr/>
+                  </pic:nvPicPr>
+                  <pic:blipFill>
+                    <a:blip r:embed="rId37"/>
+                    <a:stretch>
+                      <a:fillRect/>
+                    </a:stretch>
+                  </pic:blipFill>
+                  <pic:spPr>
+                    <a:xfrm>
+                      <a:off x="0" y="0"/>
+                      <a:ext cx="5760720" cy="2654486"/>
+                    </a:xfrm>
+                    <a:prstGeom prst="rect">
+                      <a:avLst/>
+                    </a:prstGeom>
+                  </pic:spPr>
+                </pic:pic>
+              </a:graphicData>
+            </a:graphic>
+          </wp:inline>
+        </w:drawing>
+      </w:r>
+    </w:p>
+    <w:p>
+      <w:pPr>
+        <w:spacing w:before="120" w:after="120"/>
+        <w:jc w:val="center"/>
+      </w:pPr>
+      <w:r>
+        <w:rPr>
+          <w:b/>
+        </w:rPr>
         <w:t xml:space="preserve">Hình 4.15 </w:t>
       </w:r>
       <w:r>
@@ -24637,6 +25473,38 @@
           <w:szCs w:val="24"/>
         </w:rPr>
       </w:pPr>
+    </w:p>
+    <w:p>
+      <w:pPr>
+        <w:spacing w:line="288" w:lineRule="auto"/>
+        <w:jc w:val="both"/>
+        <w:rPr>
+          <w:sz w:val="24"/>
+          <w:szCs w:val="24"/>
+        </w:rPr>
+      </w:pPr>
+    </w:p>
+    <w:p>
+      <w:pPr>
+        <w:spacing w:line="288" w:lineRule="auto"/>
+        <w:jc w:val="both"/>
+        <w:rPr>
+          <w:sz w:val="24"/>
+          <w:szCs w:val="24"/>
+        </w:rPr>
+      </w:pPr>
+    </w:p>
+    <w:p>
+      <w:pPr>
+        <w:spacing w:line="288" w:lineRule="auto"/>
+        <w:jc w:val="both"/>
+        <w:rPr>
+          <w:sz w:val="24"/>
+          <w:szCs w:val="24"/>
+        </w:rPr>
+      </w:pPr>
+      <w:bookmarkStart w:id="57" w:name="_GoBack"/>
+      <w:bookmarkEnd w:id="57"/>
     </w:p>
     <w:p>
       <w:pPr>
@@ -25075,9 +25943,9 @@
       </w:r>
     </w:p>
     <w:sectPr>
-      <w:footerReference w:type="default" r:id="rId33"/>
+      <w:headerReference w:type="default" r:id="rId38"/>
       <w:pgSz w:w="11907" w:h="16839" w:code="9"/>
-      <w:pgMar w:top="1418" w:right="1134" w:bottom="1418" w:left="1701" w:header="720" w:footer="720" w:gutter="0"/>
+      <w:pgMar w:top="1418" w:right="1134" w:bottom="1418" w:left="1701" w:header="288" w:footer="720" w:gutter="0"/>
       <w:pgBorders w:display="firstPage">
         <w:top w:val="double" w:sz="12" w:space="1" w:color="auto"/>
         <w:left w:val="double" w:sz="12" w:space="4" w:color="auto"/>
@@ -25112,13 +25980,32 @@
 </w:endnotes>
 </file>
 
-<file path=word/footer1.xml><?xml version="1.0" encoding="utf-8"?>
-<w:ftr xmlns:wpc="http://schemas.microsoft.com/office/word/2010/wordprocessingCanvas" xmlns:mc="http://schemas.openxmlformats.org/markup-compatibility/2006" xmlns:o="urn:schemas-microsoft-com:office:office" xmlns:r="http://schemas.openxmlformats.org/officeDocument/2006/relationships" xmlns:m="http://schemas.openxmlformats.org/officeDocument/2006/math" xmlns:v="urn:schemas-microsoft-com:vml" xmlns:wp14="http://schemas.microsoft.com/office/word/2010/wordprocessingDrawing" xmlns:wp="http://schemas.openxmlformats.org/drawingml/2006/wordprocessingDrawing" xmlns:w10="urn:schemas-microsoft-com:office:word" xmlns:w="http://schemas.openxmlformats.org/wordprocessingml/2006/main" xmlns:w14="http://schemas.microsoft.com/office/word/2010/wordml" xmlns:wpg="http://schemas.microsoft.com/office/word/2010/wordprocessingGroup" xmlns:wpi="http://schemas.microsoft.com/office/word/2010/wordprocessingInk" xmlns:wne="http://schemas.microsoft.com/office/word/2006/wordml" xmlns:wps="http://schemas.microsoft.com/office/word/2010/wordprocessingShape" mc:Ignorable="w14 wp14">
+<file path=word/footnotes.xml><?xml version="1.0" encoding="utf-8"?>
+<w:footnotes xmlns:wpc="http://schemas.microsoft.com/office/word/2010/wordprocessingCanvas" xmlns:mc="http://schemas.openxmlformats.org/markup-compatibility/2006" xmlns:o="urn:schemas-microsoft-com:office:office" xmlns:r="http://schemas.openxmlformats.org/officeDocument/2006/relationships" xmlns:m="http://schemas.openxmlformats.org/officeDocument/2006/math" xmlns:v="urn:schemas-microsoft-com:vml" xmlns:wp14="http://schemas.microsoft.com/office/word/2010/wordprocessingDrawing" xmlns:wp="http://schemas.openxmlformats.org/drawingml/2006/wordprocessingDrawing" xmlns:w10="urn:schemas-microsoft-com:office:word" xmlns:w="http://schemas.openxmlformats.org/wordprocessingml/2006/main" xmlns:w14="http://schemas.microsoft.com/office/word/2010/wordml" xmlns:wpg="http://schemas.microsoft.com/office/word/2010/wordprocessingGroup" xmlns:wpi="http://schemas.microsoft.com/office/word/2010/wordprocessingInk" xmlns:wne="http://schemas.microsoft.com/office/word/2006/wordml" xmlns:wps="http://schemas.microsoft.com/office/word/2010/wordprocessingShape" mc:Ignorable="w14 wp14">
+  <w:footnote w:type="separator" w:id="-1">
+    <w:p>
+      <w:r>
+        <w:separator/>
+      </w:r>
+    </w:p>
+  </w:footnote>
+  <w:footnote w:type="continuationSeparator" w:id="0">
+    <w:p>
+      <w:r>
+        <w:continuationSeparator/>
+      </w:r>
+    </w:p>
+  </w:footnote>
+</w:footnotes>
+</file>
+
+<file path=word/header1.xml><?xml version="1.0" encoding="utf-8"?>
+<w:hdr xmlns:wpc="http://schemas.microsoft.com/office/word/2010/wordprocessingCanvas" xmlns:mc="http://schemas.openxmlformats.org/markup-compatibility/2006" xmlns:o="urn:schemas-microsoft-com:office:office" xmlns:r="http://schemas.openxmlformats.org/officeDocument/2006/relationships" xmlns:m="http://schemas.openxmlformats.org/officeDocument/2006/math" xmlns:v="urn:schemas-microsoft-com:vml" xmlns:wp14="http://schemas.microsoft.com/office/word/2010/wordprocessingDrawing" xmlns:wp="http://schemas.openxmlformats.org/drawingml/2006/wordprocessingDrawing" xmlns:w10="urn:schemas-microsoft-com:office:word" xmlns:w="http://schemas.openxmlformats.org/wordprocessingml/2006/main" xmlns:w14="http://schemas.microsoft.com/office/word/2010/wordml" xmlns:wpg="http://schemas.microsoft.com/office/word/2010/wordprocessingGroup" xmlns:wpi="http://schemas.microsoft.com/office/word/2010/wordprocessingInk" xmlns:wne="http://schemas.microsoft.com/office/word/2006/wordml" xmlns:wps="http://schemas.microsoft.com/office/word/2010/wordprocessingShape" mc:Ignorable="w14 wp14">
   <w:sdt>
     <w:sdtPr>
-      <w:id w:val="671453363"/>
+      <w:id w:val="1759796841"/>
       <w:docPartObj>
-        <w:docPartGallery w:val="Page Numbers (Bottom of Page)"/>
+        <w:docPartGallery w:val="Page Numbers (Top of Page)"/>
         <w:docPartUnique/>
       </w:docPartObj>
     </w:sdtPr>
@@ -25130,7 +26017,7 @@
     <w:sdtContent>
       <w:p>
         <w:pPr>
-          <w:pStyle w:val="Footer"/>
+          <w:pStyle w:val="Header"/>
           <w:jc w:val="center"/>
         </w:pPr>
         <w:r>
@@ -25146,7 +26033,7 @@
           <w:rPr>
             <w:noProof/>
           </w:rPr>
-          <w:t>7</w:t>
+          <w:t>46</w:t>
         </w:r>
         <w:r>
           <w:rPr>
@@ -25159,29 +26046,10 @@
   </w:sdt>
   <w:p>
     <w:pPr>
-      <w:pStyle w:val="Footer"/>
+      <w:pStyle w:val="Header"/>
     </w:pPr>
   </w:p>
-</w:ftr>
-</file>
-
-<file path=word/footnotes.xml><?xml version="1.0" encoding="utf-8"?>
-<w:footnotes xmlns:wpc="http://schemas.microsoft.com/office/word/2010/wordprocessingCanvas" xmlns:mc="http://schemas.openxmlformats.org/markup-compatibility/2006" xmlns:o="urn:schemas-microsoft-com:office:office" xmlns:r="http://schemas.openxmlformats.org/officeDocument/2006/relationships" xmlns:m="http://schemas.openxmlformats.org/officeDocument/2006/math" xmlns:v="urn:schemas-microsoft-com:vml" xmlns:wp14="http://schemas.microsoft.com/office/word/2010/wordprocessingDrawing" xmlns:wp="http://schemas.openxmlformats.org/drawingml/2006/wordprocessingDrawing" xmlns:w10="urn:schemas-microsoft-com:office:word" xmlns:w="http://schemas.openxmlformats.org/wordprocessingml/2006/main" xmlns:w14="http://schemas.microsoft.com/office/word/2010/wordml" xmlns:wpg="http://schemas.microsoft.com/office/word/2010/wordprocessingGroup" xmlns:wpi="http://schemas.microsoft.com/office/word/2010/wordprocessingInk" xmlns:wne="http://schemas.microsoft.com/office/word/2006/wordml" xmlns:wps="http://schemas.microsoft.com/office/word/2010/wordprocessingShape" mc:Ignorable="w14 wp14">
-  <w:footnote w:type="separator" w:id="-1">
-    <w:p>
-      <w:r>
-        <w:separator/>
-      </w:r>
-    </w:p>
-  </w:footnote>
-  <w:footnote w:type="continuationSeparator" w:id="0">
-    <w:p>
-      <w:r>
-        <w:continuationSeparator/>
-      </w:r>
-    </w:p>
-  </w:footnote>
-</w:footnotes>
+</w:hdr>
 </file>
 
 <file path=word/numbering.xml><?xml version="1.0" encoding="utf-8"?>
@@ -30116,7 +30984,7 @@
 </file>
 
 <file path=customXml/itemProps1.xml><?xml version="1.0" encoding="utf-8"?>
-<ds:datastoreItem xmlns:ds="http://schemas.openxmlformats.org/officeDocument/2006/customXml" ds:itemID="{4FEDA466-0AB9-498E-AFCB-42D37899D001}">
+<ds:datastoreItem xmlns:ds="http://schemas.openxmlformats.org/officeDocument/2006/customXml" ds:itemID="{34BBA570-EFAA-47F0-A80A-2EF912F40F7A}">
   <ds:schemaRefs>
     <ds:schemaRef ds:uri="http://schemas.openxmlformats.org/officeDocument/2006/bibliography"/>
   </ds:schemaRefs>

</xml_diff>

<commit_message>
feat(SPC_ONEDXINTERNAL-8888): Hoàn thành các tính năng của dự án
</commit_message>
<xml_diff>
--- a/BaoCaoDoAnTotNghiep_HaDuyAnh.docx
+++ b/BaoCaoDoAnTotNghiep_HaDuyAnh.docx
@@ -7380,15 +7380,26 @@
       <w:pPr>
         <w:spacing w:line="288" w:lineRule="auto"/>
       </w:pPr>
-    </w:p>
-    <w:p>
-      <w:pPr>
+      <w:bookmarkStart w:id="8" w:name="_GoBack"/>
+      <w:bookmarkEnd w:id="8"/>
+    </w:p>
+    <w:p>
+      <w:pPr>
+        <w:tabs>
+          <w:tab w:val="left" w:pos="4320"/>
+        </w:tabs>
         <w:spacing w:line="288" w:lineRule="auto"/>
         <w:ind w:firstLine="720"/>
         <w:jc w:val="both"/>
       </w:pPr>
       <w:r>
-        <w:t>Hiện nay, việc kết hợp hình thức giảng dạy online và giảng dạy offiline đang dần trở thành xu hướng trong và sau thời kì dịch bệnh. Nó giúp việc giảng dạy trở nên linh hoạt hơn, sinh viên có thể dễ dàng tiếp thu và ôn lại các kiến thức đã học. Bên cạnh đó, sinh viên cũng dần có nhu cầu tìm kiếm tài liệu, luyện đề, thi thử trước mỗi kì thi để có thể đạt được kết quả như ý muốn. Thực trạng hiện nay, Khoa Công nghệ Thông tin Trường Đại học Giao thông vận tải vẫn còn rất ít các đề thi thử, các ngân hàng đề để sinh viên có thể tìm kiếm, luyện tập trước mỗi kì thi. Với số lượng sinh viên ngày càng tăng (thống kê năm 2023 là khoảng 1600 sinh viên) thì việc in ấn đề cho các bạn sinh viên luyện đề là rất mất thời gian và công sức. Các bạn sinh viên rất cần có một môi trường để tìm kiếm, luyện đề một cách dễ dàng, nhanh chóng và thuận tiện.</w:t>
+        <w:t xml:space="preserve">Hiện nay, việc kết hợp hình thức giảng dạy online và giảng dạy offiline đang dần trở thành xu hướng trong và sau thời kì dịch bệnh. Nó giúp việc giảng dạy trở nên linh hoạt hơn, sinh viên có thể dễ dàng tiếp thu và ôn lại các kiến thức đã học. Bên cạnh đó, sinh viên cũng dần có nhu cầu tìm kiếm tài liệu, luyện đề, thi thử trước mỗi kì thi để có thể đạt được kết quả như ý muốn. Thực trạng hiện nay, Khoa Công nghệ Thông tin Trường Đại học Giao thông vận tải vẫn còn rất ít các đề thi thử, các ngân hàng đề để sinh viên có thể tìm kiếm, luyện tập trước mỗi kì thi. Với số lượng sinh viên ngày càng tăng (thống kê năm 2023 là khoảng 1600 sinh viên) thì việc in ấn đề cho các bạn sinh viên luyện đề là rất mất thời gian và công sức. Các bạn sinh viên rất cần có một môi trường để tìm kiếm, luyện đề một cách dễ dàng, </w:t>
+      </w:r>
+      <w:r>
+        <w:t xml:space="preserve">chủ động, </w:t>
+      </w:r>
+      <w:r>
+        <w:t>nhanh chóng và thuận tiện.</w:t>
       </w:r>
     </w:p>
     <w:p>
@@ -7878,7 +7889,7 @@
           <w:szCs w:val="36"/>
         </w:rPr>
       </w:pPr>
-      <w:bookmarkStart w:id="8" w:name="_Toc135603860"/>
+      <w:bookmarkStart w:id="9" w:name="_Toc135603860"/>
       <w:r>
         <w:rPr>
           <w:rFonts w:ascii="Times New Roman" w:hAnsi="Times New Roman" w:cs="Times New Roman"/>
@@ -7922,7 +7933,7 @@
         </w:rPr>
         <w:t>KHẢO SÁT VÀ PHÂN TÍCH ĐỀ TÀI</w:t>
       </w:r>
-      <w:bookmarkEnd w:id="8"/>
+      <w:bookmarkEnd w:id="9"/>
     </w:p>
     <w:p>
       <w:pPr>
@@ -7955,7 +7966,7 @@
           <w:szCs w:val="32"/>
         </w:rPr>
       </w:pPr>
-      <w:bookmarkStart w:id="9" w:name="_Toc135603861"/>
+      <w:bookmarkStart w:id="10" w:name="_Toc135603861"/>
       <w:r>
         <w:rPr>
           <w:b/>
@@ -7980,7 +7991,7 @@
         </w:rPr>
         <w:t>Khảo sát các website</w:t>
       </w:r>
-      <w:bookmarkEnd w:id="9"/>
+      <w:bookmarkEnd w:id="10"/>
     </w:p>
     <w:p>
       <w:pPr>
@@ -7994,7 +8005,7 @@
           <w:szCs w:val="28"/>
         </w:rPr>
       </w:pPr>
-      <w:bookmarkStart w:id="10" w:name="_Toc135603862"/>
+      <w:bookmarkStart w:id="11" w:name="_Toc135603862"/>
       <w:r>
         <w:rPr>
           <w:rFonts w:ascii="Times New Roman" w:hAnsi="Times New Roman" w:cs="Times New Roman"/>
@@ -8035,7 +8046,7 @@
         </w:rPr>
         <w:t>Website tracnghiem.net</w:t>
       </w:r>
-      <w:bookmarkEnd w:id="10"/>
+      <w:bookmarkEnd w:id="11"/>
     </w:p>
     <w:p>
       <w:pPr>
@@ -8205,7 +8216,7 @@
           <w:szCs w:val="28"/>
         </w:rPr>
       </w:pPr>
-      <w:bookmarkStart w:id="11" w:name="_Toc135603863"/>
+      <w:bookmarkStart w:id="12" w:name="_Toc135603863"/>
       <w:r>
         <w:rPr>
           <w:rFonts w:ascii="Times New Roman" w:hAnsi="Times New Roman" w:cs="Times New Roman"/>
@@ -8237,7 +8248,7 @@
         </w:rPr>
         <w:t>doctailieu.com</w:t>
       </w:r>
-      <w:bookmarkEnd w:id="11"/>
+      <w:bookmarkEnd w:id="12"/>
     </w:p>
     <w:p>
       <w:pPr>
@@ -8410,9 +8421,9 @@
           <w:szCs w:val="32"/>
         </w:rPr>
       </w:pPr>
-      <w:bookmarkStart w:id="12" w:name="_Toc113907483"/>
-      <w:bookmarkStart w:id="13" w:name="_Toc114590606"/>
-      <w:bookmarkStart w:id="14" w:name="_Toc135603864"/>
+      <w:bookmarkStart w:id="13" w:name="_Toc113907483"/>
+      <w:bookmarkStart w:id="14" w:name="_Toc114590606"/>
+      <w:bookmarkStart w:id="15" w:name="_Toc135603864"/>
       <w:r>
         <w:rPr>
           <w:b/>
@@ -8429,8 +8440,8 @@
         </w:rPr>
         <w:t>2</w:t>
       </w:r>
-      <w:bookmarkEnd w:id="12"/>
       <w:bookmarkEnd w:id="13"/>
+      <w:bookmarkEnd w:id="14"/>
       <w:r>
         <w:rPr>
           <w:b/>
@@ -8447,7 +8458,7 @@
         </w:rPr>
         <w:t>Nhiệm vụ của đồ án</w:t>
       </w:r>
-      <w:bookmarkEnd w:id="14"/>
+      <w:bookmarkEnd w:id="15"/>
     </w:p>
     <w:p>
       <w:pPr>
@@ -8461,9 +8472,9 @@
           <w:szCs w:val="28"/>
         </w:rPr>
       </w:pPr>
-      <w:bookmarkStart w:id="15" w:name="_Toc113907484"/>
-      <w:bookmarkStart w:id="16" w:name="_Toc114590607"/>
-      <w:bookmarkStart w:id="17" w:name="_Toc135603865"/>
+      <w:bookmarkStart w:id="16" w:name="_Toc113907484"/>
+      <w:bookmarkStart w:id="17" w:name="_Toc114590607"/>
+      <w:bookmarkStart w:id="18" w:name="_Toc135603865"/>
       <w:r>
         <w:rPr>
           <w:rFonts w:ascii="Times New Roman" w:hAnsi="Times New Roman" w:cs="Times New Roman"/>
@@ -8484,8 +8495,8 @@
         </w:rPr>
         <w:t>.</w:t>
       </w:r>
-      <w:bookmarkEnd w:id="15"/>
       <w:bookmarkEnd w:id="16"/>
+      <w:bookmarkEnd w:id="17"/>
       <w:r>
         <w:rPr>
           <w:rFonts w:ascii="Times New Roman" w:hAnsi="Times New Roman" w:cs="Times New Roman"/>
@@ -8506,7 +8517,7 @@
         </w:rPr>
         <w:t>Mục đích</w:t>
       </w:r>
-      <w:bookmarkEnd w:id="17"/>
+      <w:bookmarkEnd w:id="18"/>
     </w:p>
     <w:p>
       <w:pPr>
@@ -8547,7 +8558,7 @@
           <w:szCs w:val="28"/>
         </w:rPr>
       </w:pPr>
-      <w:bookmarkStart w:id="18" w:name="_Toc135603866"/>
+      <w:bookmarkStart w:id="19" w:name="_Toc135603866"/>
       <w:r>
         <w:rPr>
           <w:rFonts w:ascii="Times New Roman" w:hAnsi="Times New Roman" w:cs="Times New Roman"/>
@@ -8608,7 +8619,7 @@
         </w:rPr>
         <w:t>Yêu cầu</w:t>
       </w:r>
-      <w:bookmarkEnd w:id="18"/>
+      <w:bookmarkEnd w:id="19"/>
     </w:p>
     <w:p>
       <w:pPr>
@@ -8970,7 +8981,7 @@
           <w:szCs w:val="28"/>
         </w:rPr>
       </w:pPr>
-      <w:bookmarkStart w:id="19" w:name="_Toc135603867"/>
+      <w:bookmarkStart w:id="20" w:name="_Toc135603867"/>
       <w:r>
         <w:rPr>
           <w:rFonts w:ascii="Times New Roman" w:hAnsi="Times New Roman" w:cs="Times New Roman"/>
@@ -9011,7 +9022,7 @@
         </w:rPr>
         <w:t>Môi trường phát triển</w:t>
       </w:r>
-      <w:bookmarkEnd w:id="19"/>
+      <w:bookmarkEnd w:id="20"/>
     </w:p>
     <w:p>
       <w:pPr>
@@ -9186,7 +9197,7 @@
           <w:szCs w:val="32"/>
         </w:rPr>
       </w:pPr>
-      <w:bookmarkStart w:id="20" w:name="_Toc135603868"/>
+      <w:bookmarkStart w:id="21" w:name="_Toc135603868"/>
       <w:r>
         <w:rPr>
           <w:b/>
@@ -9203,7 +9214,7 @@
         </w:rPr>
         <w:t>Giới thiệu công nghệ</w:t>
       </w:r>
-      <w:bookmarkEnd w:id="20"/>
+      <w:bookmarkEnd w:id="21"/>
     </w:p>
     <w:p>
       <w:pPr>
@@ -9217,7 +9228,7 @@
           <w:szCs w:val="28"/>
         </w:rPr>
       </w:pPr>
-      <w:bookmarkStart w:id="21" w:name="_Toc135603869"/>
+      <w:bookmarkStart w:id="22" w:name="_Toc135603869"/>
       <w:r>
         <w:rPr>
           <w:rFonts w:ascii="Times New Roman" w:hAnsi="Times New Roman" w:cs="Times New Roman"/>
@@ -9258,7 +9269,7 @@
         </w:rPr>
         <w:t>1 Html, Css và Javascript</w:t>
       </w:r>
-      <w:bookmarkEnd w:id="21"/>
+      <w:bookmarkEnd w:id="22"/>
     </w:p>
     <w:p>
       <w:pPr>
@@ -9488,7 +9499,7 @@
           <w:szCs w:val="28"/>
         </w:rPr>
       </w:pPr>
-      <w:bookmarkStart w:id="22" w:name="_Toc135603870"/>
+      <w:bookmarkStart w:id="23" w:name="_Toc135603870"/>
       <w:r>
         <w:rPr>
           <w:rFonts w:ascii="Times New Roman" w:hAnsi="Times New Roman" w:cs="Times New Roman"/>
@@ -9529,7 +9540,7 @@
         </w:rPr>
         <w:t>Asp .Net Core</w:t>
       </w:r>
-      <w:bookmarkEnd w:id="22"/>
+      <w:bookmarkEnd w:id="23"/>
     </w:p>
     <w:p>
       <w:pPr>
@@ -9732,7 +9743,7 @@
           <w:szCs w:val="28"/>
         </w:rPr>
       </w:pPr>
-      <w:bookmarkStart w:id="23" w:name="_Toc135603871"/>
+      <w:bookmarkStart w:id="24" w:name="_Toc135603871"/>
       <w:r>
         <w:rPr>
           <w:rFonts w:ascii="Times New Roman" w:hAnsi="Times New Roman" w:cs="Times New Roman"/>
@@ -9783,7 +9794,7 @@
         </w:rPr>
         <w:t>Microsoft SQL Server</w:t>
       </w:r>
-      <w:bookmarkEnd w:id="23"/>
+      <w:bookmarkEnd w:id="24"/>
     </w:p>
     <w:p>
       <w:pPr>
@@ -10191,7 +10202,7 @@
           <w:szCs w:val="36"/>
         </w:rPr>
       </w:pPr>
-      <w:bookmarkStart w:id="24" w:name="_Toc135603872"/>
+      <w:bookmarkStart w:id="25" w:name="_Toc135603872"/>
       <w:r>
         <w:rPr>
           <w:rFonts w:ascii="Times New Roman" w:hAnsi="Times New Roman" w:cs="Times New Roman"/>
@@ -10223,7 +10234,7 @@
         </w:rPr>
         <w:t>PHÂN TÍCH THIẾT KẾ HỆ THỐNG</w:t>
       </w:r>
-      <w:bookmarkEnd w:id="24"/>
+      <w:bookmarkEnd w:id="25"/>
     </w:p>
     <w:p/>
     <w:p/>
@@ -10238,7 +10249,7 @@
           <w:szCs w:val="32"/>
         </w:rPr>
       </w:pPr>
-      <w:bookmarkStart w:id="25" w:name="_Toc135603873"/>
+      <w:bookmarkStart w:id="26" w:name="_Toc135603873"/>
       <w:r>
         <w:rPr>
           <w:b/>
@@ -10263,7 +10274,7 @@
         </w:rPr>
         <w:t xml:space="preserve"> Sơ đồ phân rã chức năng BFD</w:t>
       </w:r>
-      <w:bookmarkEnd w:id="25"/>
+      <w:bookmarkEnd w:id="26"/>
     </w:p>
     <w:p>
       <w:pPr>
@@ -10397,7 +10408,7 @@
           <w:szCs w:val="32"/>
         </w:rPr>
       </w:pPr>
-      <w:bookmarkStart w:id="26" w:name="_Toc135603874"/>
+      <w:bookmarkStart w:id="27" w:name="_Toc135603874"/>
       <w:r>
         <w:rPr>
           <w:b/>
@@ -10423,7 +10434,7 @@
         </w:rPr>
         <w:t>Sơ đồ luồng dữ liệu DFD</w:t>
       </w:r>
-      <w:bookmarkEnd w:id="26"/>
+      <w:bookmarkEnd w:id="27"/>
     </w:p>
     <w:p>
       <w:pPr>
@@ -10437,7 +10448,7 @@
           <w:szCs w:val="28"/>
         </w:rPr>
       </w:pPr>
-      <w:bookmarkStart w:id="27" w:name="_Toc135603875"/>
+      <w:bookmarkStart w:id="28" w:name="_Toc135603875"/>
       <w:r>
         <w:rPr>
           <w:rFonts w:ascii="Times New Roman" w:hAnsi="Times New Roman" w:cs="Times New Roman"/>
@@ -10488,7 +10499,7 @@
         </w:rPr>
         <w:t>Sơ đồ DFD mức ngữ cảnh</w:t>
       </w:r>
-      <w:bookmarkEnd w:id="27"/>
+      <w:bookmarkEnd w:id="28"/>
     </w:p>
     <w:p>
       <w:pPr>
@@ -10608,7 +10619,7 @@
           <w:szCs w:val="28"/>
         </w:rPr>
       </w:pPr>
-      <w:bookmarkStart w:id="28" w:name="_Toc135603876"/>
+      <w:bookmarkStart w:id="29" w:name="_Toc135603876"/>
       <w:r>
         <w:rPr>
           <w:rFonts w:ascii="Times New Roman" w:hAnsi="Times New Roman" w:cs="Times New Roman"/>
@@ -10660,7 +10671,7 @@
         </w:rPr>
         <w:t>Sơ đồ DFD mức 0</w:t>
       </w:r>
-      <w:bookmarkEnd w:id="28"/>
+      <w:bookmarkEnd w:id="29"/>
     </w:p>
     <w:p>
       <w:pPr>
@@ -10916,7 +10927,7 @@
           <w:szCs w:val="32"/>
         </w:rPr>
       </w:pPr>
-      <w:bookmarkStart w:id="29" w:name="_Toc135603877"/>
+      <w:bookmarkStart w:id="30" w:name="_Toc135603877"/>
       <w:r>
         <w:rPr>
           <w:b/>
@@ -10934,7 +10945,7 @@
         </w:rPr>
         <w:t>Phân tích nghiệp vụ các chức năng</w:t>
       </w:r>
-      <w:bookmarkEnd w:id="29"/>
+      <w:bookmarkEnd w:id="30"/>
     </w:p>
     <w:p>
       <w:pPr>
@@ -10948,7 +10959,7 @@
           <w:szCs w:val="28"/>
         </w:rPr>
       </w:pPr>
-      <w:bookmarkStart w:id="30" w:name="_Toc135603878"/>
+      <w:bookmarkStart w:id="31" w:name="_Toc135603878"/>
       <w:r>
         <w:rPr>
           <w:rFonts w:ascii="Times New Roman" w:hAnsi="Times New Roman" w:cs="Times New Roman"/>
@@ -10999,7 +11010,7 @@
         </w:rPr>
         <w:t>Chức năng quản lý hệ thống</w:t>
       </w:r>
-      <w:bookmarkEnd w:id="30"/>
+      <w:bookmarkEnd w:id="31"/>
     </w:p>
     <w:p>
       <w:pPr>
@@ -11343,7 +11354,7 @@
           <w:szCs w:val="28"/>
         </w:rPr>
       </w:pPr>
-      <w:bookmarkStart w:id="31" w:name="_Toc135603879"/>
+      <w:bookmarkStart w:id="32" w:name="_Toc135603879"/>
       <w:r>
         <w:rPr>
           <w:rFonts w:ascii="Times New Roman" w:hAnsi="Times New Roman" w:cs="Times New Roman"/>
@@ -11394,7 +11405,7 @@
         </w:rPr>
         <w:t>Chức năng quản lý người dùng</w:t>
       </w:r>
-      <w:bookmarkEnd w:id="31"/>
+      <w:bookmarkEnd w:id="32"/>
     </w:p>
     <w:p>
       <w:pPr>
@@ -11716,7 +11727,7 @@
           <w:szCs w:val="28"/>
         </w:rPr>
       </w:pPr>
-      <w:bookmarkStart w:id="32" w:name="_Toc135603880"/>
+      <w:bookmarkStart w:id="33" w:name="_Toc135603880"/>
       <w:r>
         <w:rPr>
           <w:rFonts w:ascii="Times New Roman" w:hAnsi="Times New Roman" w:cs="Times New Roman"/>
@@ -11767,7 +11778,7 @@
         </w:rPr>
         <w:t>Chức năng quản lý bộ đề</w:t>
       </w:r>
-      <w:bookmarkEnd w:id="32"/>
+      <w:bookmarkEnd w:id="33"/>
     </w:p>
     <w:p>
       <w:pPr>
@@ -12467,7 +12478,7 @@
           <w:szCs w:val="28"/>
         </w:rPr>
       </w:pPr>
-      <w:bookmarkStart w:id="33" w:name="_Toc135603881"/>
+      <w:bookmarkStart w:id="34" w:name="_Toc135603881"/>
       <w:r>
         <w:rPr>
           <w:rFonts w:ascii="Times New Roman" w:hAnsi="Times New Roman" w:cs="Times New Roman"/>
@@ -12518,7 +12529,7 @@
         </w:rPr>
         <w:t>Chức năng quản lý câu hỏi</w:t>
       </w:r>
-      <w:bookmarkEnd w:id="33"/>
+      <w:bookmarkEnd w:id="34"/>
     </w:p>
     <w:p>
       <w:pPr>
@@ -13024,7 +13035,7 @@
           <w:szCs w:val="28"/>
         </w:rPr>
       </w:pPr>
-      <w:bookmarkStart w:id="34" w:name="_Toc135603882"/>
+      <w:bookmarkStart w:id="35" w:name="_Toc135603882"/>
       <w:r>
         <w:rPr>
           <w:rFonts w:ascii="Times New Roman" w:hAnsi="Times New Roman" w:cs="Times New Roman"/>
@@ -13075,7 +13086,7 @@
         </w:rPr>
         <w:t>Chức năng quản lý chủ đề</w:t>
       </w:r>
-      <w:bookmarkEnd w:id="34"/>
+      <w:bookmarkEnd w:id="35"/>
     </w:p>
     <w:p>
       <w:pPr>
@@ -13642,7 +13653,7 @@
           <w:szCs w:val="36"/>
         </w:rPr>
       </w:pPr>
-      <w:bookmarkStart w:id="35" w:name="_Toc135603883"/>
+      <w:bookmarkStart w:id="36" w:name="_Toc135603883"/>
       <w:r>
         <w:rPr>
           <w:rFonts w:ascii="Times New Roman" w:hAnsi="Times New Roman" w:cs="Times New Roman"/>
@@ -13674,7 +13685,7 @@
         </w:rPr>
         <w:t>THIẾT KẾ CƠ SỞ DỮ LIỆU</w:t>
       </w:r>
-      <w:bookmarkEnd w:id="35"/>
+      <w:bookmarkEnd w:id="36"/>
     </w:p>
     <w:p/>
     <w:p/>
@@ -13689,7 +13700,7 @@
           <w:szCs w:val="32"/>
         </w:rPr>
       </w:pPr>
-      <w:bookmarkStart w:id="36" w:name="_Toc135603884"/>
+      <w:bookmarkStart w:id="37" w:name="_Toc135603884"/>
       <w:r>
         <w:rPr>
           <w:b/>
@@ -13706,7 +13717,7 @@
         </w:rPr>
         <w:t xml:space="preserve"> Sơ đồ ERD</w:t>
       </w:r>
-      <w:bookmarkEnd w:id="36"/>
+      <w:bookmarkEnd w:id="37"/>
     </w:p>
     <w:p>
       <w:pPr>
@@ -13868,7 +13879,7 @@
           <w:szCs w:val="32"/>
         </w:rPr>
       </w:pPr>
-      <w:bookmarkStart w:id="37" w:name="_Toc135603885"/>
+      <w:bookmarkStart w:id="38" w:name="_Toc135603885"/>
       <w:r>
         <w:rPr>
           <w:b/>
@@ -13902,7 +13913,7 @@
         </w:rPr>
         <w:t>Sơ đồ RM</w:t>
       </w:r>
-      <w:bookmarkEnd w:id="37"/>
+      <w:bookmarkEnd w:id="38"/>
     </w:p>
     <w:p>
       <w:r>
@@ -14035,7 +14046,7 @@
           <w:szCs w:val="32"/>
         </w:rPr>
       </w:pPr>
-      <w:bookmarkStart w:id="38" w:name="_Toc135603886"/>
+      <w:bookmarkStart w:id="39" w:name="_Toc135603886"/>
       <w:r>
         <w:rPr>
           <w:b/>
@@ -14053,7 +14064,7 @@
         </w:rPr>
         <w:t>Diagrams</w:t>
       </w:r>
-      <w:bookmarkEnd w:id="38"/>
+      <w:bookmarkEnd w:id="39"/>
     </w:p>
     <w:p>
       <w:pPr>
@@ -14211,7 +14222,7 @@
           <w:szCs w:val="32"/>
         </w:rPr>
       </w:pPr>
-      <w:bookmarkStart w:id="39" w:name="_Toc135603887"/>
+      <w:bookmarkStart w:id="40" w:name="_Toc135603887"/>
       <w:r>
         <w:rPr>
           <w:b/>
@@ -14229,7 +14240,7 @@
         </w:rPr>
         <w:t xml:space="preserve"> Đặc tả các bảng dữ liệu</w:t>
       </w:r>
-      <w:bookmarkEnd w:id="39"/>
+      <w:bookmarkEnd w:id="40"/>
     </w:p>
     <w:p>
       <w:pPr>
@@ -14243,7 +14254,7 @@
           <w:szCs w:val="28"/>
         </w:rPr>
       </w:pPr>
-      <w:bookmarkStart w:id="40" w:name="_Toc135603888"/>
+      <w:bookmarkStart w:id="41" w:name="_Toc135603888"/>
       <w:r>
         <w:rPr>
           <w:rFonts w:ascii="Times New Roman" w:hAnsi="Times New Roman" w:cs="Times New Roman"/>
@@ -14304,7 +14315,7 @@
         </w:rPr>
         <w:t>Bảng Role (Quyền)</w:t>
       </w:r>
-      <w:bookmarkEnd w:id="40"/>
+      <w:bookmarkEnd w:id="41"/>
     </w:p>
     <w:p>
       <w:pPr>
@@ -14807,7 +14818,7 @@
           <w:szCs w:val="28"/>
         </w:rPr>
       </w:pPr>
-      <w:bookmarkStart w:id="41" w:name="_Toc135603889"/>
+      <w:bookmarkStart w:id="42" w:name="_Toc135603889"/>
       <w:r>
         <w:rPr>
           <w:rFonts w:ascii="Times New Roman" w:hAnsi="Times New Roman" w:cs="Times New Roman"/>
@@ -14868,7 +14879,7 @@
         </w:rPr>
         <w:t>Bảng User (Người dùng)</w:t>
       </w:r>
-      <w:bookmarkEnd w:id="41"/>
+      <w:bookmarkEnd w:id="42"/>
     </w:p>
     <w:p>
       <w:pPr>
@@ -15817,7 +15828,7 @@
           <w:szCs w:val="28"/>
         </w:rPr>
       </w:pPr>
-      <w:bookmarkStart w:id="42" w:name="_Toc135603890"/>
+      <w:bookmarkStart w:id="43" w:name="_Toc135603890"/>
       <w:r>
         <w:rPr>
           <w:rFonts w:ascii="Times New Roman" w:hAnsi="Times New Roman" w:cs="Times New Roman"/>
@@ -15878,7 +15889,7 @@
         </w:rPr>
         <w:t>Bảng Category (Chủ đề)</w:t>
       </w:r>
-      <w:bookmarkEnd w:id="42"/>
+      <w:bookmarkEnd w:id="43"/>
     </w:p>
     <w:p>
       <w:pPr>
@@ -16493,7 +16504,7 @@
           <w:szCs w:val="28"/>
         </w:rPr>
       </w:pPr>
-      <w:bookmarkStart w:id="43" w:name="_Toc135603891"/>
+      <w:bookmarkStart w:id="44" w:name="_Toc135603891"/>
       <w:r>
         <w:rPr>
           <w:rFonts w:ascii="Times New Roman" w:hAnsi="Times New Roman" w:cs="Times New Roman"/>
@@ -16554,7 +16565,7 @@
         </w:rPr>
         <w:t>Bảng Question (Câu hỏi)</w:t>
       </w:r>
-      <w:bookmarkEnd w:id="43"/>
+      <w:bookmarkEnd w:id="44"/>
     </w:p>
     <w:p>
       <w:pPr>
@@ -17890,7 +17901,7 @@
           <w:szCs w:val="28"/>
         </w:rPr>
       </w:pPr>
-      <w:bookmarkStart w:id="44" w:name="_Toc135603892"/>
+      <w:bookmarkStart w:id="45" w:name="_Toc135603892"/>
       <w:r>
         <w:rPr>
           <w:rFonts w:ascii="Times New Roman" w:hAnsi="Times New Roman" w:cs="Times New Roman"/>
@@ -17951,7 +17962,7 @@
         </w:rPr>
         <w:t>Bảng Exam (Bộ đề)</w:t>
       </w:r>
-      <w:bookmarkEnd w:id="44"/>
+      <w:bookmarkEnd w:id="45"/>
     </w:p>
     <w:p>
       <w:pPr>
@@ -19073,7 +19084,7 @@
           <w:szCs w:val="28"/>
         </w:rPr>
       </w:pPr>
-      <w:bookmarkStart w:id="45" w:name="_Toc135603893"/>
+      <w:bookmarkStart w:id="46" w:name="_Toc135603893"/>
       <w:r>
         <w:rPr>
           <w:rFonts w:ascii="Times New Roman" w:hAnsi="Times New Roman" w:cs="Times New Roman"/>
@@ -19134,7 +19145,7 @@
         </w:rPr>
         <w:t>Bảng ExamDetail (Chi tiết bộ đề)</w:t>
       </w:r>
-      <w:bookmarkEnd w:id="45"/>
+      <w:bookmarkEnd w:id="46"/>
     </w:p>
     <w:p>
       <w:pPr>
@@ -19828,7 +19839,7 @@
           <w:szCs w:val="28"/>
         </w:rPr>
       </w:pPr>
-      <w:bookmarkStart w:id="46" w:name="_Toc135603894"/>
+      <w:bookmarkStart w:id="47" w:name="_Toc135603894"/>
       <w:r>
         <w:rPr>
           <w:rFonts w:ascii="Times New Roman" w:hAnsi="Times New Roman" w:cs="Times New Roman"/>
@@ -19909,7 +19920,7 @@
         </w:rPr>
         <w:t>(Lịch sử)</w:t>
       </w:r>
-      <w:bookmarkEnd w:id="46"/>
+      <w:bookmarkEnd w:id="47"/>
     </w:p>
     <w:p>
       <w:pPr>
@@ -20773,7 +20784,7 @@
           <w:szCs w:val="28"/>
         </w:rPr>
       </w:pPr>
-      <w:bookmarkStart w:id="47" w:name="_Toc135603895"/>
+      <w:bookmarkStart w:id="48" w:name="_Toc135603895"/>
       <w:r>
         <w:rPr>
           <w:rFonts w:ascii="Times New Roman" w:hAnsi="Times New Roman" w:cs="Times New Roman"/>
@@ -20834,7 +20845,7 @@
         </w:rPr>
         <w:t>Bảng HistoryDetail (Chi tiết lịch sử)</w:t>
       </w:r>
-      <w:bookmarkEnd w:id="47"/>
+      <w:bookmarkEnd w:id="48"/>
     </w:p>
     <w:p>
       <w:pPr>
@@ -21502,7 +21513,16 @@
           </w:tcPr>
           <w:p>
             <w:r>
-              <w:t>Đáp án người dùng (A hoặc B hoặc C hoặc D)</w:t>
+              <w:t xml:space="preserve">Đáp án người dùng </w:t>
+            </w:r>
+            <w:r>
+              <w:t xml:space="preserve">đã chọn </w:t>
+            </w:r>
+            <w:r>
+              <w:t>(A hoặc B hoặc C hoặc D)</w:t>
+            </w:r>
+            <w:r>
+              <w:t>. Trường hợp người dùng không chọn thì có giá trị là X</w:t>
             </w:r>
           </w:p>
         </w:tc>
@@ -21556,7 +21576,7 @@
           <w:szCs w:val="28"/>
         </w:rPr>
       </w:pPr>
-      <w:bookmarkStart w:id="48" w:name="_Toc135603896"/>
+      <w:bookmarkStart w:id="49" w:name="_Toc135603896"/>
       <w:r>
         <w:rPr>
           <w:rFonts w:ascii="Times New Roman" w:hAnsi="Times New Roman" w:cs="Times New Roman"/>
@@ -21617,7 +21637,7 @@
         </w:rPr>
         <w:t>Bảng Rank (Xếp hạng)</w:t>
       </w:r>
-      <w:bookmarkEnd w:id="48"/>
+      <w:bookmarkEnd w:id="49"/>
     </w:p>
     <w:p>
       <w:pPr>
@@ -22284,6 +22304,7 @@
           </w:tcPr>
           <w:p>
             <w:r>
+              <w:lastRenderedPageBreak/>
               <w:t>5</w:t>
             </w:r>
           </w:p>
@@ -22367,7 +22388,7 @@
           <w:szCs w:val="36"/>
         </w:rPr>
       </w:pPr>
-      <w:bookmarkStart w:id="49" w:name="_Toc135603897"/>
+      <w:bookmarkStart w:id="50" w:name="_Toc135603897"/>
       <w:r>
         <w:rPr>
           <w:rFonts w:ascii="Times New Roman" w:hAnsi="Times New Roman" w:cs="Times New Roman"/>
@@ -22376,7 +22397,6 @@
           <w:sz w:val="36"/>
           <w:szCs w:val="36"/>
         </w:rPr>
-        <w:lastRenderedPageBreak/>
         <w:t>CHƯƠNG 4</w:t>
       </w:r>
       <w:r>
@@ -22399,7 +22419,7 @@
         </w:rPr>
         <w:t>XÂY DỰNG CHƯƠNG TRÌNH</w:t>
       </w:r>
-      <w:bookmarkEnd w:id="49"/>
+      <w:bookmarkEnd w:id="50"/>
     </w:p>
     <w:p/>
     <w:p/>
@@ -22535,6 +22555,7 @@
         <w:rPr>
           <w:noProof/>
         </w:rPr>
+        <w:lastRenderedPageBreak/>
         <w:drawing>
           <wp:inline distT="0" distB="0" distL="0" distR="0" wp14:anchorId="13433BEA" wp14:editId="00854C5A">
             <wp:extent cx="3910967" cy="2639683"/>
@@ -22621,7 +22642,6 @@
         <w:jc w:val="both"/>
       </w:pPr>
       <w:r>
-        <w:lastRenderedPageBreak/>
         <w:t xml:space="preserve">Tầng Web: Là tầng được tổ chức theo mô hình MVC. Controller thực hiện xử lý các yêu cầu của người dùng để điều hướng, gọi các Service xử lý nghiệp vụ và trả ra các View tương ứng để hiển thị. View là nơi chứa toàn bộ giao diện của hệ thống. Model </w:t>
       </w:r>
       <w:r>
@@ -22644,6 +22664,7 @@
         <w:rPr>
           <w:noProof/>
         </w:rPr>
+        <w:lastRenderedPageBreak/>
         <w:drawing>
           <wp:inline distT="0" distB="0" distL="0" distR="0" wp14:anchorId="7EB8469E" wp14:editId="7E7A141B">
             <wp:extent cx="3752850" cy="4191000"/>
@@ -22717,7 +22738,7 @@
           <w:szCs w:val="32"/>
         </w:rPr>
       </w:pPr>
-      <w:bookmarkStart w:id="50" w:name="_Toc135603898"/>
+      <w:bookmarkStart w:id="51" w:name="_Toc135603898"/>
       <w:r>
         <w:rPr>
           <w:b/>
@@ -22734,7 +22755,7 @@
         </w:rPr>
         <w:t xml:space="preserve"> Giao diện phía quản trị viên</w:t>
       </w:r>
-      <w:bookmarkEnd w:id="50"/>
+      <w:bookmarkEnd w:id="51"/>
     </w:p>
     <w:p>
       <w:pPr>
@@ -22748,7 +22769,7 @@
           <w:szCs w:val="28"/>
         </w:rPr>
       </w:pPr>
-      <w:bookmarkStart w:id="51" w:name="_Toc135603899"/>
+      <w:bookmarkStart w:id="52" w:name="_Toc135603899"/>
       <w:r>
         <w:rPr>
           <w:rFonts w:ascii="Times New Roman" w:hAnsi="Times New Roman" w:cs="Times New Roman"/>
@@ -22819,7 +22840,7 @@
         </w:rPr>
         <w:t xml:space="preserve"> quản lý người dùng</w:t>
       </w:r>
-      <w:bookmarkEnd w:id="51"/>
+      <w:bookmarkEnd w:id="52"/>
     </w:p>
     <w:p>
       <w:pPr>
@@ -22884,7 +22905,6 @@
         <w:rPr>
           <w:noProof/>
         </w:rPr>
-        <w:lastRenderedPageBreak/>
         <w:drawing>
           <wp:inline distT="0" distB="0" distL="0" distR="0" wp14:anchorId="32FEFAD4" wp14:editId="05FEEEFD">
             <wp:extent cx="5752744" cy="2303253"/>
@@ -23117,7 +23137,6 @@
         <w:rPr>
           <w:noProof/>
         </w:rPr>
-        <w:lastRenderedPageBreak/>
         <w:drawing>
           <wp:inline distT="0" distB="0" distL="0" distR="0" wp14:anchorId="29BC44DE" wp14:editId="70DC604F">
             <wp:extent cx="5760720" cy="2656947"/>
@@ -23194,7 +23213,7 @@
           <w:szCs w:val="28"/>
         </w:rPr>
       </w:pPr>
-      <w:bookmarkStart w:id="52" w:name="_Toc135603900"/>
+      <w:bookmarkStart w:id="53" w:name="_Toc135603900"/>
       <w:r>
         <w:rPr>
           <w:rFonts w:ascii="Times New Roman" w:hAnsi="Times New Roman" w:cs="Times New Roman"/>
@@ -23255,7 +23274,7 @@
         </w:rPr>
         <w:t>Giao diện quản lý chủ đề</w:t>
       </w:r>
-      <w:bookmarkEnd w:id="52"/>
+      <w:bookmarkEnd w:id="53"/>
     </w:p>
     <w:p>
       <w:pPr>
@@ -23296,6 +23315,7 @@
         <w:jc w:val="both"/>
       </w:pPr>
       <w:r>
+        <w:lastRenderedPageBreak/>
         <w:t>Mô tả: Giao diện danh sách chủ đề giúp quản trị viên dễ dàng tìm kiếm chủ đề, xem thông tin, chỉnh sửa, xoá và thêm chủ đề mới.</w:t>
       </w:r>
     </w:p>
@@ -23426,7 +23446,6 @@
         <w:rPr>
           <w:noProof/>
         </w:rPr>
-        <w:lastRenderedPageBreak/>
         <w:drawing>
           <wp:inline distT="0" distB="0" distL="0" distR="0" wp14:anchorId="1EB53F1E" wp14:editId="161A363A">
             <wp:extent cx="5760720" cy="2652639"/>
@@ -23542,6 +23561,7 @@
         <w:rPr>
           <w:noProof/>
         </w:rPr>
+        <w:lastRenderedPageBreak/>
         <w:drawing>
           <wp:inline distT="0" distB="0" distL="0" distR="0" wp14:anchorId="0F0AFF79" wp14:editId="680809FF">
             <wp:extent cx="5760720" cy="2654486"/>
@@ -23618,7 +23638,7 @@
           <w:szCs w:val="28"/>
         </w:rPr>
       </w:pPr>
-      <w:bookmarkStart w:id="53" w:name="_Toc135603901"/>
+      <w:bookmarkStart w:id="54" w:name="_Toc135603901"/>
       <w:r>
         <w:rPr>
           <w:rFonts w:ascii="Times New Roman" w:hAnsi="Times New Roman" w:cs="Times New Roman"/>
@@ -23689,7 +23709,7 @@
         </w:rPr>
         <w:t>câu hỏi</w:t>
       </w:r>
-      <w:bookmarkEnd w:id="53"/>
+      <w:bookmarkEnd w:id="54"/>
     </w:p>
     <w:p>
       <w:pPr>
@@ -23762,7 +23782,6 @@
         <w:rPr>
           <w:noProof/>
         </w:rPr>
-        <w:lastRenderedPageBreak/>
         <w:drawing>
           <wp:inline distT="0" distB="0" distL="0" distR="0" wp14:anchorId="41AD5DBB" wp14:editId="76EB2910">
             <wp:extent cx="5760720" cy="2668641"/>
@@ -23878,6 +23897,7 @@
         <w:rPr>
           <w:noProof/>
         </w:rPr>
+        <w:lastRenderedPageBreak/>
         <w:drawing>
           <wp:inline distT="0" distB="0" distL="0" distR="0" wp14:anchorId="053F20B3" wp14:editId="1072E69A">
             <wp:extent cx="5760720" cy="2650177"/>
@@ -23995,7 +24015,6 @@
         <w:rPr>
           <w:noProof/>
         </w:rPr>
-        <w:lastRenderedPageBreak/>
         <w:drawing>
           <wp:inline distT="0" distB="0" distL="0" distR="0" wp14:anchorId="24AA8F5B" wp14:editId="5B77F0EE">
             <wp:extent cx="5760720" cy="2655717"/>
@@ -24071,7 +24090,7 @@
           <w:szCs w:val="28"/>
         </w:rPr>
       </w:pPr>
-      <w:bookmarkStart w:id="54" w:name="_Toc135603902"/>
+      <w:bookmarkStart w:id="55" w:name="_Toc135603902"/>
       <w:r>
         <w:rPr>
           <w:rFonts w:ascii="Times New Roman" w:hAnsi="Times New Roman" w:cs="Times New Roman"/>
@@ -24132,7 +24151,7 @@
         </w:rPr>
         <w:t>Giao diện quản lý bộ đề</w:t>
       </w:r>
-      <w:bookmarkEnd w:id="54"/>
+      <w:bookmarkEnd w:id="55"/>
     </w:p>
     <w:p>
       <w:pPr>
@@ -24189,6 +24208,7 @@
         <w:rPr>
           <w:noProof/>
         </w:rPr>
+        <w:lastRenderedPageBreak/>
         <w:drawing>
           <wp:inline distT="0" distB="0" distL="0" distR="0" wp14:anchorId="36645DC3" wp14:editId="72D795CE">
             <wp:extent cx="5760720" cy="2658794"/>
@@ -24320,7 +24340,6 @@
         <w:rPr>
           <w:noProof/>
         </w:rPr>
-        <w:lastRenderedPageBreak/>
         <w:drawing>
           <wp:inline distT="0" distB="0" distL="0" distR="0" wp14:anchorId="10B6032A" wp14:editId="2A71F23E">
             <wp:extent cx="5760720" cy="2668641"/>
@@ -24436,6 +24455,7 @@
         <w:rPr>
           <w:noProof/>
         </w:rPr>
+        <w:lastRenderedPageBreak/>
         <w:drawing>
           <wp:inline distT="0" distB="0" distL="0" distR="0" wp14:anchorId="4833039F" wp14:editId="71024058">
             <wp:extent cx="5760720" cy="2649562"/>
@@ -24520,7 +24540,7 @@
           <w:szCs w:val="32"/>
         </w:rPr>
       </w:pPr>
-      <w:bookmarkStart w:id="55" w:name="_Toc135603903"/>
+      <w:bookmarkStart w:id="56" w:name="_Toc135603903"/>
       <w:r>
         <w:rPr>
           <w:b/>
@@ -24537,7 +24557,7 @@
         </w:rPr>
         <w:t xml:space="preserve"> Giao diện phía khách hàng</w:t>
       </w:r>
-      <w:bookmarkEnd w:id="55"/>
+      <w:bookmarkEnd w:id="56"/>
     </w:p>
     <w:p>
       <w:pPr>
@@ -24641,7 +24661,6 @@
         <w:jc w:val="both"/>
       </w:pPr>
       <w:r>
-        <w:lastRenderedPageBreak/>
         <w:t>Mô tả: Giao diện giúp người dùng nhập các thông tin để đăng ký tài khoản của Website.</w:t>
       </w:r>
     </w:p>
@@ -24750,6 +24769,7 @@
         <w:jc w:val="both"/>
       </w:pPr>
       <w:r>
+        <w:lastRenderedPageBreak/>
         <w:t>Mô tả: Giao diện giúp người dùng nhập các thông tin để đăng nhập vào hệ thống.</w:t>
       </w:r>
     </w:p>
@@ -24808,13 +24828,7 @@
         <w:rPr>
           <w:b/>
         </w:rPr>
-        <w:t>Hình 4.17</w:t>
-      </w:r>
-      <w:r>
-        <w:rPr>
-          <w:b/>
-        </w:rPr>
-        <w:t xml:space="preserve"> </w:t>
+        <w:t xml:space="preserve">Hình 4.17 </w:t>
       </w:r>
       <w:r>
         <w:t xml:space="preserve">Giao diện </w:t>
@@ -24841,7 +24855,7 @@
           <w:szCs w:val="28"/>
         </w:rPr>
       </w:pPr>
-      <w:bookmarkStart w:id="56" w:name="_Toc135603904"/>
+      <w:bookmarkStart w:id="57" w:name="_Toc135603904"/>
       <w:r>
         <w:rPr>
           <w:rFonts w:ascii="Times New Roman" w:hAnsi="Times New Roman" w:cs="Times New Roman"/>
@@ -24912,7 +24926,7 @@
         </w:rPr>
         <w:t>Giao diện bộ đề</w:t>
       </w:r>
-      <w:bookmarkEnd w:id="56"/>
+      <w:bookmarkEnd w:id="57"/>
     </w:p>
     <w:p>
       <w:pPr>
@@ -24953,7 +24967,6 @@
         <w:jc w:val="both"/>
       </w:pPr>
       <w:r>
-        <w:lastRenderedPageBreak/>
         <w:t xml:space="preserve">Mô tả: Giao diện danh sách bộ đề giúp người dùng dễ dàng tìm kiếm bộ đề trên hệ thống để tiến hành vào </w:t>
       </w:r>
       <w:r>
@@ -25075,6 +25088,7 @@
         <w:jc w:val="both"/>
       </w:pPr>
       <w:r>
+        <w:lastRenderedPageBreak/>
         <w:t>Mô tả: Giao diện danh sách bộ đề giúp người dùng xem thông tin bộ đề, lịch sử làm và bảng xếp hạng.</w:t>
       </w:r>
     </w:p>
@@ -25198,7 +25212,6 @@
         <w:rPr>
           <w:noProof/>
         </w:rPr>
-        <w:lastRenderedPageBreak/>
         <w:drawing>
           <wp:inline distT="0" distB="0" distL="0" distR="0" wp14:anchorId="7632CA13" wp14:editId="69557AA6">
             <wp:extent cx="5760720" cy="2654486"/>
@@ -25503,8 +25516,6 @@
           <w:szCs w:val="24"/>
         </w:rPr>
       </w:pPr>
-      <w:bookmarkStart w:id="57" w:name="_GoBack"/>
-      <w:bookmarkEnd w:id="57"/>
     </w:p>
     <w:p>
       <w:pPr>
@@ -25538,7 +25549,6 @@
           <w:sz w:val="36"/>
           <w:szCs w:val="36"/>
         </w:rPr>
-        <w:lastRenderedPageBreak/>
         <w:t>KẾT LUẬN VÀ KIẾN NGHỊ</w:t>
       </w:r>
       <w:bookmarkEnd w:id="58"/>
@@ -25674,6 +25684,7 @@
         <w:jc w:val="both"/>
       </w:pPr>
       <w:r>
+        <w:lastRenderedPageBreak/>
         <w:t>Website còn ở mức cơ bản, các chức năng nâng cao chưa được triển khai.</w:t>
       </w:r>
     </w:p>
@@ -25854,7 +25865,6 @@
           <w:sz w:val="36"/>
           <w:szCs w:val="36"/>
         </w:rPr>
-        <w:lastRenderedPageBreak/>
         <w:t>DANH MỤC TÀI LIỆU THAM KHẢO</w:t>
       </w:r>
       <w:bookmarkEnd w:id="59"/>
@@ -26033,7 +26043,7 @@
           <w:rPr>
             <w:noProof/>
           </w:rPr>
-          <w:t>46</w:t>
+          <w:t>8</w:t>
         </w:r>
         <w:r>
           <w:rPr>
@@ -30984,7 +30994,7 @@
 </file>
 
 <file path=customXml/itemProps1.xml><?xml version="1.0" encoding="utf-8"?>
-<ds:datastoreItem xmlns:ds="http://schemas.openxmlformats.org/officeDocument/2006/customXml" ds:itemID="{34BBA570-EFAA-47F0-A80A-2EF912F40F7A}">
+<ds:datastoreItem xmlns:ds="http://schemas.openxmlformats.org/officeDocument/2006/customXml" ds:itemID="{E5C9D5D2-E7E6-4948-872E-4EB856FFD070}">
   <ds:schemaRefs>
     <ds:schemaRef ds:uri="http://schemas.openxmlformats.org/officeDocument/2006/bibliography"/>
   </ds:schemaRefs>

</xml_diff>